<commit_message>
Continued writing to the project report
</commit_message>
<xml_diff>
--- a/jeffLumen.docx
+++ b/jeffLumen.docx
@@ -107,7 +107,23 @@
           <w:sz w:val="44"/>
           <w:szCs w:val="40"/>
         </w:rPr>
-        <w:t>: A Princeton Course Search Engine</w:t>
+        <w:t>: A Princeton Course Search</w:t>
+      </w:r>
+      <w:r>
+        <w:rPr>
+          <w:rFonts w:ascii="Times New Roman" w:hAnsi="Times New Roman" w:cs="Times New Roman"/>
+          <w:sz w:val="44"/>
+          <w:szCs w:val="40"/>
+        </w:rPr>
+        <w:t xml:space="preserve"> and Recommendation</w:t>
+      </w:r>
+      <w:r>
+        <w:rPr>
+          <w:rFonts w:ascii="Times New Roman" w:hAnsi="Times New Roman" w:cs="Times New Roman"/>
+          <w:sz w:val="44"/>
+          <w:szCs w:val="40"/>
+        </w:rPr>
+        <w:t xml:space="preserve"> Engine</w:t>
       </w:r>
     </w:p>
     <w:p>
@@ -2966,6 +2982,7 @@
                               <w:pPr>
                                 <w:jc w:val="center"/>
                                 <w:rPr>
+                                  <w:rFonts w:ascii="Times New Roman" w:hAnsi="Times New Roman" w:cs="Times New Roman"/>
                                   <w:color w:val="000000" w:themeColor="text1"/>
                                   <w14:textOutline w14:w="9525" w14:cap="rnd" w14:cmpd="sng" w14:algn="ctr">
                                     <w14:noFill/>
@@ -2976,6 +2993,7 @@
                               </w:pPr>
                               <w:r>
                                 <w:rPr>
+                                  <w:rFonts w:ascii="Times New Roman" w:hAnsi="Times New Roman" w:cs="Times New Roman"/>
                                   <w:color w:val="000000" w:themeColor="text1"/>
                                   <w14:textOutline w14:w="9525" w14:cap="rnd" w14:cmpd="sng" w14:algn="ctr">
                                     <w14:noFill/>
@@ -3391,6 +3409,7 @@
                         <w:pPr>
                           <w:jc w:val="center"/>
                           <w:rPr>
+                            <w:rFonts w:ascii="Times New Roman" w:hAnsi="Times New Roman" w:cs="Times New Roman"/>
                             <w:color w:val="000000" w:themeColor="text1"/>
                             <w14:textOutline w14:w="9525" w14:cap="rnd" w14:cmpd="sng" w14:algn="ctr">
                               <w14:noFill/>
@@ -3401,6 +3420,7 @@
                         </w:pPr>
                         <w:r>
                           <w:rPr>
+                            <w:rFonts w:ascii="Times New Roman" w:hAnsi="Times New Roman" w:cs="Times New Roman"/>
                             <w:color w:val="000000" w:themeColor="text1"/>
                             <w14:textOutline w14:w="9525" w14:cap="rnd" w14:cmpd="sng" w14:algn="ctr">
                               <w14:noFill/>
@@ -3486,706 +3506,821 @@
           </mc:Fallback>
         </mc:AlternateContent>
       </w:r>
-    </w:p>
-    <w:p>
-      <w:pPr>
-        <w:spacing w:line="480" w:lineRule="auto"/>
-        <w:rPr>
-          <w:rFonts w:ascii="Times New Roman" w:hAnsi="Times New Roman" w:cs="Times New Roman"/>
-          <w:sz w:val="24"/>
-          <w:szCs w:val="24"/>
-        </w:rPr>
-      </w:pPr>
-      <w:r>
-        <w:rPr>
-          <w:rFonts w:ascii="Times New Roman" w:hAnsi="Times New Roman" w:cs="Times New Roman"/>
-          <w:sz w:val="24"/>
-          <w:szCs w:val="24"/>
-        </w:rPr>
-        <w:tab/>
-        <w:t xml:space="preserve">Query search </w:t>
-      </w:r>
-      <w:r>
-        <w:rPr>
-          <w:rFonts w:ascii="Times New Roman" w:hAnsi="Times New Roman" w:cs="Times New Roman"/>
-          <w:sz w:val="24"/>
-          <w:szCs w:val="24"/>
-          <w:highlight w:val="yellow"/>
-        </w:rPr>
-        <w:t>&lt;</w:t>
-      </w:r>
-      <w:r>
-        <w:rPr>
-          <w:rFonts w:ascii="Times New Roman" w:hAnsi="Times New Roman" w:cs="Times New Roman"/>
-          <w:sz w:val="24"/>
-          <w:szCs w:val="24"/>
-          <w:highlight w:val="yellow"/>
-        </w:rPr>
-        <w:t xml:space="preserve">BACKEND </w:t>
-      </w:r>
-      <w:r>
-        <w:rPr>
-          <w:rFonts w:ascii="Times New Roman" w:hAnsi="Times New Roman" w:cs="Times New Roman"/>
-          <w:sz w:val="24"/>
-          <w:szCs w:val="24"/>
-          <w:highlight w:val="yellow"/>
-        </w:rPr>
-        <w:t>DETAILS&gt;</w:t>
-      </w:r>
-      <w:r>
-        <w:rPr>
-          <w:rFonts w:ascii="Times New Roman" w:hAnsi="Times New Roman" w:cs="Times New Roman"/>
-          <w:sz w:val="24"/>
-          <w:szCs w:val="24"/>
-        </w:rPr>
-        <w:t>. The top twenty</w:t>
-      </w:r>
-      <w:r>
-        <w:rPr>
-          <w:rFonts w:ascii="Times New Roman" w:hAnsi="Times New Roman" w:cs="Times New Roman"/>
-          <w:sz w:val="24"/>
-          <w:szCs w:val="24"/>
-        </w:rPr>
-        <w:t xml:space="preserve"> results are then presented </w:t>
-      </w:r>
-      <w:r>
-        <w:rPr>
-          <w:rFonts w:ascii="Times New Roman" w:hAnsi="Times New Roman" w:cs="Times New Roman"/>
-          <w:sz w:val="24"/>
-          <w:szCs w:val="24"/>
-        </w:rPr>
-        <w:t>to the user, ranked in order of descending relevance. T</w:t>
-      </w:r>
-      <w:r>
-        <w:rPr>
-          <w:rFonts w:ascii="Times New Roman" w:hAnsi="Times New Roman" w:cs="Times New Roman"/>
-          <w:sz w:val="24"/>
-          <w:szCs w:val="24"/>
-        </w:rPr>
-        <w:t>he left-hand component</w:t>
-      </w:r>
-      <w:r>
-        <w:rPr>
-          <w:rFonts w:ascii="Times New Roman" w:hAnsi="Times New Roman" w:cs="Times New Roman"/>
-          <w:sz w:val="24"/>
-          <w:szCs w:val="24"/>
-        </w:rPr>
-        <w:t xml:space="preserve"> of each result</w:t>
-      </w:r>
-      <w:r>
-        <w:rPr>
-          <w:rFonts w:ascii="Times New Roman" w:hAnsi="Times New Roman" w:cs="Times New Roman"/>
-          <w:sz w:val="24"/>
-          <w:szCs w:val="24"/>
-        </w:rPr>
-        <w:t xml:space="preserve"> wa</w:t>
-      </w:r>
-      <w:r>
-        <w:rPr>
-          <w:rFonts w:ascii="Times New Roman" w:hAnsi="Times New Roman" w:cs="Times New Roman"/>
-          <w:sz w:val="24"/>
-          <w:szCs w:val="24"/>
-        </w:rPr>
-        <w:t>s styled to be reminiscent of a chalkboard</w:t>
-      </w:r>
-      <w:r>
-        <w:rPr>
-          <w:rFonts w:ascii="Times New Roman" w:hAnsi="Times New Roman" w:cs="Times New Roman"/>
-          <w:sz w:val="24"/>
-          <w:szCs w:val="24"/>
-        </w:rPr>
-        <w:t xml:space="preserve"> </w:t>
-      </w:r>
-      <w:r>
-        <w:rPr>
-          <w:rFonts w:ascii="Times New Roman" w:hAnsi="Times New Roman" w:cs="Times New Roman"/>
-          <w:sz w:val="24"/>
-          <w:szCs w:val="24"/>
-        </w:rPr>
-        <w:t xml:space="preserve">and </w:t>
-      </w:r>
-      <w:r>
-        <w:rPr>
-          <w:rFonts w:ascii="Times New Roman" w:hAnsi="Times New Roman" w:cs="Times New Roman"/>
-          <w:sz w:val="24"/>
-          <w:szCs w:val="24"/>
-        </w:rPr>
-        <w:t>presents information about the course’s department, number, title, and professor</w:t>
-      </w:r>
-      <w:r>
-        <w:rPr>
-          <w:rFonts w:ascii="Times New Roman" w:hAnsi="Times New Roman" w:cs="Times New Roman"/>
-          <w:sz w:val="24"/>
-          <w:szCs w:val="24"/>
-        </w:rPr>
-        <w:t xml:space="preserve">, while the right-hand component presents the </w:t>
-      </w:r>
-      <w:r>
-        <w:rPr>
-          <w:rFonts w:ascii="Times New Roman" w:hAnsi="Times New Roman" w:cs="Times New Roman"/>
-          <w:sz w:val="24"/>
-          <w:szCs w:val="24"/>
-        </w:rPr>
-        <w:t>overall</w:t>
-      </w:r>
-      <w:r>
-        <w:rPr>
-          <w:rFonts w:ascii="Times New Roman" w:hAnsi="Times New Roman" w:cs="Times New Roman"/>
-          <w:sz w:val="24"/>
-          <w:szCs w:val="24"/>
-        </w:rPr>
-        <w:t xml:space="preserve"> rating of the course from the most recent semester it was offered, as well as a sample </w:t>
-      </w:r>
-      <w:r>
-        <w:rPr>
-          <w:rFonts w:ascii="Times New Roman" w:hAnsi="Times New Roman" w:cs="Times New Roman"/>
-          <w:sz w:val="24"/>
-          <w:szCs w:val="24"/>
-        </w:rPr>
-        <w:t>selection of student comments regarding</w:t>
-      </w:r>
-      <w:r>
-        <w:rPr>
-          <w:rFonts w:ascii="Times New Roman" w:hAnsi="Times New Roman" w:cs="Times New Roman"/>
-          <w:sz w:val="24"/>
-          <w:szCs w:val="24"/>
-        </w:rPr>
-        <w:t xml:space="preserve"> the course</w:t>
-      </w:r>
-      <w:r>
-        <w:rPr>
-          <w:rFonts w:ascii="Times New Roman" w:hAnsi="Times New Roman" w:cs="Times New Roman"/>
-          <w:sz w:val="24"/>
-          <w:szCs w:val="24"/>
-        </w:rPr>
-        <w:t xml:space="preserve">. </w:t>
-      </w:r>
-      <w:r>
-        <w:rPr>
-          <w:rFonts w:ascii="Times New Roman" w:hAnsi="Times New Roman" w:cs="Times New Roman"/>
-          <w:sz w:val="24"/>
-          <w:szCs w:val="24"/>
-        </w:rPr>
-        <w:t xml:space="preserve">Clicking on the left-hand component of each score reveals a </w:t>
-      </w:r>
-      <w:r>
-        <w:rPr>
-          <w:rFonts w:ascii="Times New Roman" w:hAnsi="Times New Roman" w:cs="Times New Roman"/>
-          <w:sz w:val="24"/>
-          <w:szCs w:val="24"/>
-        </w:rPr>
-        <w:lastRenderedPageBreak/>
-        <w:t>more detailed breakdown of each course’s ratings from the most recent offering</w:t>
-      </w:r>
-      <w:r>
-        <w:rPr>
-          <w:rFonts w:ascii="Times New Roman" w:hAnsi="Times New Roman" w:cs="Times New Roman"/>
-          <w:sz w:val="24"/>
-          <w:szCs w:val="24"/>
-        </w:rPr>
-        <w:t xml:space="preserve"> into Classes, Coursework &amp; Exams, Readings, Classes</w:t>
-      </w:r>
-      <w:r>
-        <w:rPr>
-          <w:rFonts w:ascii="Times New Roman" w:hAnsi="Times New Roman" w:cs="Times New Roman"/>
-          <w:sz w:val="24"/>
-          <w:szCs w:val="24"/>
-        </w:rPr>
-        <w:t>,</w:t>
-      </w:r>
-      <w:r>
-        <w:rPr>
-          <w:rFonts w:ascii="Times New Roman" w:hAnsi="Times New Roman" w:cs="Times New Roman"/>
-          <w:sz w:val="24"/>
-          <w:szCs w:val="24"/>
-        </w:rPr>
-        <w:t xml:space="preserve"> and </w:t>
-      </w:r>
-      <w:proofErr w:type="gramStart"/>
-      <w:r>
-        <w:rPr>
-          <w:rFonts w:ascii="Times New Roman" w:hAnsi="Times New Roman" w:cs="Times New Roman"/>
-          <w:sz w:val="24"/>
-          <w:szCs w:val="24"/>
-        </w:rPr>
-        <w:t>Overall</w:t>
-      </w:r>
-      <w:proofErr w:type="gramEnd"/>
-      <w:r>
-        <w:rPr>
-          <w:rFonts w:ascii="Times New Roman" w:hAnsi="Times New Roman" w:cs="Times New Roman"/>
-          <w:sz w:val="24"/>
-          <w:szCs w:val="24"/>
-        </w:rPr>
-        <w:t>, with the individual ratings</w:t>
-      </w:r>
-      <w:r>
-        <w:rPr>
-          <w:rFonts w:ascii="Times New Roman" w:hAnsi="Times New Roman" w:cs="Times New Roman"/>
-          <w:sz w:val="24"/>
-          <w:szCs w:val="24"/>
-        </w:rPr>
-        <w:t xml:space="preserve"> presented in a </w:t>
-      </w:r>
-      <w:r>
-        <w:rPr>
-          <w:rFonts w:ascii="Times New Roman" w:hAnsi="Times New Roman" w:cs="Times New Roman"/>
-          <w:sz w:val="24"/>
-          <w:szCs w:val="24"/>
-        </w:rPr>
-        <w:t>chalk-</w:t>
-      </w:r>
-      <w:r>
-        <w:rPr>
-          <w:rFonts w:ascii="Times New Roman" w:hAnsi="Times New Roman" w:cs="Times New Roman"/>
-          <w:sz w:val="24"/>
-          <w:szCs w:val="24"/>
-        </w:rPr>
-        <w:t>colored bar graph format.</w:t>
-      </w:r>
-      <w:r>
-        <w:rPr>
-          <w:rFonts w:ascii="Times New Roman" w:hAnsi="Times New Roman" w:cs="Times New Roman"/>
-          <w:sz w:val="24"/>
-          <w:szCs w:val="24"/>
-        </w:rPr>
-        <w:t xml:space="preserve"> A link to the course’s Registrar’s page is also provided for each result, allowing the user t</w:t>
-      </w:r>
-      <w:r>
-        <w:rPr>
-          <w:rFonts w:ascii="Times New Roman" w:hAnsi="Times New Roman" w:cs="Times New Roman"/>
-          <w:sz w:val="24"/>
-          <w:szCs w:val="24"/>
-        </w:rPr>
-        <w:t>o quickly and conveniently view the course’s official page</w:t>
-      </w:r>
-      <w:r>
-        <w:rPr>
-          <w:rFonts w:ascii="Times New Roman" w:hAnsi="Times New Roman" w:cs="Times New Roman"/>
-          <w:sz w:val="24"/>
-          <w:szCs w:val="24"/>
-        </w:rPr>
-        <w:t xml:space="preserve"> if the user</w:t>
-      </w:r>
-      <w:r>
-        <w:rPr>
-          <w:rFonts w:ascii="Times New Roman" w:hAnsi="Times New Roman" w:cs="Times New Roman"/>
-          <w:sz w:val="24"/>
-          <w:szCs w:val="24"/>
-        </w:rPr>
-        <w:t xml:space="preserve"> wish</w:t>
-      </w:r>
-      <w:r>
-        <w:rPr>
-          <w:rFonts w:ascii="Times New Roman" w:hAnsi="Times New Roman" w:cs="Times New Roman"/>
-          <w:sz w:val="24"/>
-          <w:szCs w:val="24"/>
-        </w:rPr>
-        <w:t>es</w:t>
-      </w:r>
-      <w:r>
-        <w:rPr>
-          <w:rFonts w:ascii="Times New Roman" w:hAnsi="Times New Roman" w:cs="Times New Roman"/>
-          <w:sz w:val="24"/>
-          <w:szCs w:val="24"/>
-        </w:rPr>
-        <w:t xml:space="preserve"> to do so.</w:t>
-      </w:r>
-    </w:p>
-    <w:p>
-      <w:pPr>
-        <w:spacing w:line="480" w:lineRule="auto"/>
-        <w:ind w:firstLine="720"/>
-        <w:rPr>
-          <w:rFonts w:ascii="Times New Roman" w:hAnsi="Times New Roman" w:cs="Times New Roman"/>
-          <w:sz w:val="24"/>
-          <w:szCs w:val="24"/>
-        </w:rPr>
-      </w:pPr>
-      <w:r>
-        <w:rPr>
-          <w:rFonts w:ascii="Times New Roman" w:hAnsi="Times New Roman" w:cs="Times New Roman"/>
-          <w:sz w:val="24"/>
-          <w:szCs w:val="24"/>
-        </w:rPr>
-        <w:t>If the u</w:t>
-      </w:r>
-      <w:r>
-        <w:rPr>
-          <w:rFonts w:ascii="Times New Roman" w:hAnsi="Times New Roman" w:cs="Times New Roman"/>
-          <w:sz w:val="24"/>
-          <w:szCs w:val="24"/>
-        </w:rPr>
-        <w:t>ser</w:t>
-      </w:r>
-      <w:r>
-        <w:rPr>
-          <w:rFonts w:ascii="Times New Roman" w:hAnsi="Times New Roman" w:cs="Times New Roman"/>
-          <w:sz w:val="24"/>
-          <w:szCs w:val="24"/>
-        </w:rPr>
-        <w:t xml:space="preserve"> instead wants us to</w:t>
-      </w:r>
-      <w:r>
-        <w:rPr>
-          <w:rFonts w:ascii="Times New Roman" w:hAnsi="Times New Roman" w:cs="Times New Roman"/>
-          <w:sz w:val="24"/>
-          <w:szCs w:val="24"/>
-        </w:rPr>
-        <w:t xml:space="preserve"> give </w:t>
-      </w:r>
-      <w:r>
-        <w:rPr>
-          <w:rFonts w:ascii="Times New Roman" w:hAnsi="Times New Roman" w:cs="Times New Roman"/>
-          <w:sz w:val="24"/>
-          <w:szCs w:val="24"/>
-        </w:rPr>
-        <w:t xml:space="preserve">personalized </w:t>
-      </w:r>
-      <w:r>
-        <w:rPr>
-          <w:rFonts w:ascii="Times New Roman" w:hAnsi="Times New Roman" w:cs="Times New Roman"/>
-          <w:sz w:val="24"/>
-          <w:szCs w:val="24"/>
-        </w:rPr>
-        <w:t>recommendations based on their course history instead</w:t>
-      </w:r>
-      <w:r>
-        <w:rPr>
-          <w:rFonts w:ascii="Times New Roman" w:hAnsi="Times New Roman" w:cs="Times New Roman"/>
-          <w:sz w:val="24"/>
-          <w:szCs w:val="24"/>
-        </w:rPr>
-        <w:t xml:space="preserve"> (“Enlighten me”)</w:t>
-      </w:r>
-      <w:r>
-        <w:rPr>
-          <w:rFonts w:ascii="Times New Roman" w:hAnsi="Times New Roman" w:cs="Times New Roman"/>
-          <w:sz w:val="24"/>
-          <w:szCs w:val="24"/>
-        </w:rPr>
-        <w:t xml:space="preserve">, </w:t>
-      </w:r>
-      <w:r>
-        <w:rPr>
-          <w:rFonts w:ascii="Times New Roman" w:hAnsi="Times New Roman" w:cs="Times New Roman"/>
-          <w:sz w:val="24"/>
-          <w:szCs w:val="24"/>
-        </w:rPr>
-        <w:t>then we check for a cookie that indicates the user has already provided their course history. If such a cookie does exist, then the user is taken directly to the results page. Otherwise, if no such cookie exists, then the user is</w:t>
-      </w:r>
-      <w:r>
-        <w:rPr>
-          <w:rFonts w:ascii="Times New Roman" w:hAnsi="Times New Roman" w:cs="Times New Roman"/>
-          <w:sz w:val="24"/>
-          <w:szCs w:val="24"/>
-        </w:rPr>
-        <w:t xml:space="preserve"> redirected to an input </w:t>
-      </w:r>
-      <w:r>
-        <w:rPr>
-          <w:rFonts w:ascii="Times New Roman" w:hAnsi="Times New Roman" w:cs="Times New Roman"/>
-          <w:sz w:val="24"/>
-          <w:szCs w:val="24"/>
-        </w:rPr>
-        <w:t xml:space="preserve">page where they are asked to </w:t>
-      </w:r>
-      <w:r>
-        <w:rPr>
-          <w:rFonts w:ascii="Times New Roman" w:hAnsi="Times New Roman" w:cs="Times New Roman"/>
-          <w:sz w:val="24"/>
-          <w:szCs w:val="24"/>
-        </w:rPr>
-        <w:t>enter past courses and ratings</w:t>
-      </w:r>
-      <w:r>
-        <w:rPr>
-          <w:rFonts w:ascii="Times New Roman" w:hAnsi="Times New Roman" w:cs="Times New Roman"/>
-          <w:sz w:val="24"/>
-          <w:szCs w:val="24"/>
-        </w:rPr>
-        <w:t xml:space="preserve"> (scale of 1-5 or “Hate” to “Amazing”)</w:t>
-      </w:r>
-      <w:r>
-        <w:rPr>
-          <w:rFonts w:ascii="Times New Roman" w:hAnsi="Times New Roman" w:cs="Times New Roman"/>
-          <w:sz w:val="24"/>
-          <w:szCs w:val="24"/>
-        </w:rPr>
-        <w:t xml:space="preserve"> for each course</w:t>
-      </w:r>
-      <w:r>
-        <w:rPr>
-          <w:rFonts w:ascii="Times New Roman" w:hAnsi="Times New Roman" w:cs="Times New Roman"/>
-          <w:sz w:val="24"/>
-          <w:szCs w:val="24"/>
-        </w:rPr>
-        <w:t>.</w:t>
-      </w:r>
-      <w:r>
-        <w:rPr>
-          <w:rFonts w:ascii="Times New Roman" w:hAnsi="Times New Roman" w:cs="Times New Roman"/>
-          <w:sz w:val="24"/>
-          <w:szCs w:val="24"/>
-        </w:rPr>
-        <w:t xml:space="preserve"> By default, </w:t>
-      </w:r>
-      <w:r>
-        <w:rPr>
-          <w:rFonts w:ascii="Times New Roman" w:hAnsi="Times New Roman" w:cs="Times New Roman"/>
-          <w:sz w:val="24"/>
-          <w:szCs w:val="24"/>
-        </w:rPr>
-        <w:t xml:space="preserve">this input page </w:t>
-      </w:r>
-      <w:r>
-        <w:rPr>
-          <w:rFonts w:ascii="Times New Roman" w:hAnsi="Times New Roman" w:cs="Times New Roman"/>
-          <w:sz w:val="24"/>
-          <w:szCs w:val="24"/>
-        </w:rPr>
-        <w:t>starts by showing</w:t>
-      </w:r>
-      <w:r>
-        <w:rPr>
-          <w:rFonts w:ascii="Times New Roman" w:hAnsi="Times New Roman" w:cs="Times New Roman"/>
-          <w:sz w:val="24"/>
-          <w:szCs w:val="24"/>
-        </w:rPr>
-        <w:t xml:space="preserve"> </w:t>
-      </w:r>
-      <w:r>
-        <w:rPr>
-          <w:rFonts w:ascii="Times New Roman" w:hAnsi="Times New Roman" w:cs="Times New Roman"/>
-          <w:sz w:val="24"/>
-          <w:szCs w:val="24"/>
-        </w:rPr>
-        <w:t>freshman year with four courses per semester; users can</w:t>
-      </w:r>
-      <w:r>
-        <w:rPr>
-          <w:rFonts w:ascii="Times New Roman" w:hAnsi="Times New Roman" w:cs="Times New Roman"/>
-          <w:sz w:val="24"/>
-          <w:szCs w:val="24"/>
-        </w:rPr>
-        <w:t xml:space="preserve"> then</w:t>
-      </w:r>
-      <w:r>
-        <w:rPr>
-          <w:rFonts w:ascii="Times New Roman" w:hAnsi="Times New Roman" w:cs="Times New Roman"/>
-          <w:sz w:val="24"/>
-          <w:szCs w:val="24"/>
-        </w:rPr>
-        <w:t xml:space="preserve"> choose to add additional courses for each semester (</w:t>
-      </w:r>
-      <w:r>
-        <w:rPr>
-          <w:rFonts w:ascii="Times New Roman" w:hAnsi="Times New Roman" w:cs="Times New Roman"/>
-          <w:sz w:val="24"/>
-          <w:szCs w:val="24"/>
-        </w:rPr>
-        <w:t xml:space="preserve">max </w:t>
-      </w:r>
-      <w:r>
-        <w:rPr>
-          <w:rFonts w:ascii="Times New Roman" w:hAnsi="Times New Roman" w:cs="Times New Roman"/>
-          <w:sz w:val="24"/>
-          <w:szCs w:val="24"/>
-        </w:rPr>
-        <w:t>seven courses per semester) or add/remove years (</w:t>
-      </w:r>
-      <w:r>
-        <w:rPr>
-          <w:rFonts w:ascii="Times New Roman" w:hAnsi="Times New Roman" w:cs="Times New Roman"/>
-          <w:sz w:val="24"/>
-          <w:szCs w:val="24"/>
-        </w:rPr>
-        <w:t xml:space="preserve">max </w:t>
-      </w:r>
-      <w:r>
-        <w:rPr>
-          <w:rFonts w:ascii="Times New Roman" w:hAnsi="Times New Roman" w:cs="Times New Roman"/>
-          <w:sz w:val="24"/>
-          <w:szCs w:val="24"/>
-        </w:rPr>
-        <w:t>junior year) as needed.</w:t>
-      </w:r>
-      <w:r>
-        <w:rPr>
-          <w:rFonts w:ascii="Times New Roman" w:hAnsi="Times New Roman" w:cs="Times New Roman"/>
-          <w:sz w:val="24"/>
-          <w:szCs w:val="24"/>
-        </w:rPr>
-        <w:t xml:space="preserve"> The user can also select their major and certificate if they wish to do so. Once the user finishes and clicks on the “Inspire” button, the inputted course data is then saved to a cookie and the </w:t>
-      </w:r>
-      <w:r>
-        <w:rPr>
-          <w:rFonts w:ascii="Times New Roman" w:hAnsi="Times New Roman" w:cs="Times New Roman"/>
-          <w:sz w:val="24"/>
-          <w:szCs w:val="24"/>
-        </w:rPr>
-        <w:t xml:space="preserve">top twenty </w:t>
-      </w:r>
-      <w:r>
-        <w:rPr>
-          <w:rFonts w:ascii="Times New Roman" w:hAnsi="Times New Roman" w:cs="Times New Roman"/>
-          <w:sz w:val="24"/>
-          <w:szCs w:val="24"/>
-        </w:rPr>
-        <w:t xml:space="preserve">personalized recommendations are presented to the user. </w:t>
-      </w:r>
-      <w:r>
-        <w:rPr>
-          <w:rFonts w:ascii="Times New Roman" w:hAnsi="Times New Roman" w:cs="Times New Roman"/>
-          <w:sz w:val="24"/>
-          <w:szCs w:val="24"/>
-        </w:rPr>
-        <w:t xml:space="preserve">These results are styled identically to the query search results so as to maintain a consistent user experience, but if a course happens to fulfill a major or certificate requirement for the user, then an additional notification will appear on the left-hand side of that result. </w:t>
-      </w:r>
-      <w:r>
-        <w:rPr>
-          <w:rFonts w:ascii="Times New Roman" w:hAnsi="Times New Roman" w:cs="Times New Roman"/>
-          <w:sz w:val="24"/>
-          <w:szCs w:val="24"/>
-        </w:rPr>
-        <w:t>If the user wishes to edit or update their course history, then they are also able to do so from the results page by clicking on the prompt near the top of the page. C</w:t>
-      </w:r>
-      <w:r>
-        <w:rPr>
-          <w:rFonts w:ascii="Times New Roman" w:hAnsi="Times New Roman" w:cs="Times New Roman"/>
-          <w:sz w:val="24"/>
-          <w:szCs w:val="24"/>
-        </w:rPr>
-        <w:t>ourse and ratings data will automatically be read and parsed from the c</w:t>
-      </w:r>
-      <w:r>
-        <w:rPr>
-          <w:rFonts w:ascii="Times New Roman" w:hAnsi="Times New Roman" w:cs="Times New Roman"/>
-          <w:sz w:val="24"/>
-          <w:szCs w:val="24"/>
-        </w:rPr>
-        <w:t>ookie</w:t>
-      </w:r>
-      <w:r>
-        <w:rPr>
-          <w:rFonts w:ascii="Times New Roman" w:hAnsi="Times New Roman" w:cs="Times New Roman"/>
-          <w:sz w:val="24"/>
-          <w:szCs w:val="24"/>
-        </w:rPr>
-        <w:t xml:space="preserve"> then loaded so as to save the user the hassle inputting everything again</w:t>
-      </w:r>
-      <w:r>
-        <w:rPr>
-          <w:rFonts w:ascii="Times New Roman" w:hAnsi="Times New Roman" w:cs="Times New Roman"/>
-          <w:sz w:val="24"/>
-          <w:szCs w:val="24"/>
-        </w:rPr>
-        <w:t>.</w:t>
-      </w:r>
-    </w:p>
-    <w:p>
-      <w:pPr>
-        <w:spacing w:line="480" w:lineRule="auto"/>
-        <w:ind w:firstLine="720"/>
-        <w:rPr>
-          <w:rFonts w:ascii="Times New Roman" w:hAnsi="Times New Roman" w:cs="Times New Roman"/>
-          <w:sz w:val="24"/>
-          <w:szCs w:val="24"/>
-        </w:rPr>
-      </w:pPr>
-      <w:r>
-        <w:rPr>
-          <w:rFonts w:ascii="Times New Roman" w:hAnsi="Times New Roman" w:cs="Times New Roman"/>
-          <w:sz w:val="24"/>
-          <w:szCs w:val="24"/>
-        </w:rPr>
-        <w:lastRenderedPageBreak/>
-        <w:t xml:space="preserve">Personalized recommendations are generated by </w:t>
-      </w:r>
-      <w:r>
-        <w:rPr>
-          <w:rFonts w:ascii="Times New Roman" w:hAnsi="Times New Roman" w:cs="Times New Roman"/>
-          <w:sz w:val="24"/>
-          <w:szCs w:val="24"/>
-          <w:highlight w:val="yellow"/>
-        </w:rPr>
-        <w:t>&lt;</w:t>
-      </w:r>
-      <w:r>
-        <w:rPr>
-          <w:rFonts w:ascii="Times New Roman" w:hAnsi="Times New Roman" w:cs="Times New Roman"/>
-          <w:sz w:val="24"/>
-          <w:szCs w:val="24"/>
-          <w:highlight w:val="yellow"/>
-        </w:rPr>
-        <w:t>BACKEND DETAILS</w:t>
-      </w:r>
-      <w:r>
-        <w:rPr>
-          <w:rFonts w:ascii="Times New Roman" w:hAnsi="Times New Roman" w:cs="Times New Roman"/>
-          <w:sz w:val="24"/>
-          <w:szCs w:val="24"/>
-          <w:highlight w:val="yellow"/>
-        </w:rPr>
-        <w:t>&gt;</w:t>
-      </w:r>
-      <w:r>
-        <w:rPr>
-          <w:rFonts w:ascii="Times New Roman" w:hAnsi="Times New Roman" w:cs="Times New Roman"/>
-          <w:sz w:val="24"/>
-          <w:szCs w:val="24"/>
-        </w:rPr>
-        <w:t>.</w:t>
-      </w:r>
-      <w:r>
-        <w:rPr>
-          <w:rFonts w:ascii="Times New Roman" w:hAnsi="Times New Roman" w:cs="Times New Roman"/>
-          <w:sz w:val="24"/>
-          <w:szCs w:val="24"/>
-        </w:rPr>
-        <w:t xml:space="preserve"> Major and certificate requirements are currently limited to ECO, COS, and ANT and Applications of Computing, Creative Writing Certificate, and Certificate in Linguistics respectively, as this feature was meant to be a proof of concept at the time of writi</w:t>
-      </w:r>
-      <w:r>
-        <w:rPr>
-          <w:rFonts w:ascii="Times New Roman" w:hAnsi="Times New Roman" w:cs="Times New Roman"/>
-          <w:sz w:val="24"/>
-          <w:szCs w:val="24"/>
-        </w:rPr>
-        <w:t>ng</w:t>
-      </w:r>
-      <w:r>
-        <w:rPr>
-          <w:rFonts w:ascii="Times New Roman" w:hAnsi="Times New Roman" w:cs="Times New Roman"/>
-          <w:sz w:val="24"/>
-          <w:szCs w:val="24"/>
-        </w:rPr>
-        <w:t>.</w:t>
-      </w:r>
-    </w:p>
-    <w:p>
-      <w:pPr>
-        <w:spacing w:line="480" w:lineRule="auto"/>
-        <w:rPr>
-          <w:rFonts w:ascii="Times New Roman" w:hAnsi="Times New Roman" w:cs="Times New Roman"/>
-          <w:sz w:val="24"/>
-          <w:szCs w:val="24"/>
-        </w:rPr>
-      </w:pPr>
-      <w:r>
-        <w:rPr>
-          <w:rFonts w:ascii="Times New Roman" w:hAnsi="Times New Roman" w:cs="Times New Roman"/>
-          <w:sz w:val="24"/>
-          <w:szCs w:val="24"/>
-          <w:highlight w:val="yellow"/>
-        </w:rPr>
-        <w:t>WRI/FRS are filtered out</w:t>
-      </w:r>
       <w:bookmarkStart w:id="0" w:name="_GoBack"/>
       <w:bookmarkEnd w:id="0"/>
     </w:p>
     <w:p>
       <w:pPr>
         <w:spacing w:line="480" w:lineRule="auto"/>
+        <w:rPr>
+          <w:rFonts w:ascii="Times New Roman" w:hAnsi="Times New Roman" w:cs="Times New Roman"/>
+          <w:sz w:val="24"/>
+          <w:szCs w:val="24"/>
+        </w:rPr>
+      </w:pPr>
+      <w:r>
+        <w:rPr>
+          <w:rFonts w:ascii="Times New Roman" w:hAnsi="Times New Roman" w:cs="Times New Roman"/>
+          <w:sz w:val="24"/>
+          <w:szCs w:val="24"/>
+        </w:rPr>
+        <w:tab/>
+        <w:t xml:space="preserve">Query search </w:t>
+      </w:r>
+      <w:r>
+        <w:rPr>
+          <w:rFonts w:ascii="Times New Roman" w:hAnsi="Times New Roman" w:cs="Times New Roman"/>
+          <w:sz w:val="24"/>
+          <w:szCs w:val="24"/>
+          <w:highlight w:val="yellow"/>
+        </w:rPr>
+        <w:t>&lt;</w:t>
+      </w:r>
+      <w:r>
+        <w:rPr>
+          <w:rFonts w:ascii="Times New Roman" w:hAnsi="Times New Roman" w:cs="Times New Roman"/>
+          <w:sz w:val="24"/>
+          <w:szCs w:val="24"/>
+          <w:highlight w:val="yellow"/>
+        </w:rPr>
+        <w:t xml:space="preserve">BACKEND </w:t>
+      </w:r>
+      <w:r>
+        <w:rPr>
+          <w:rFonts w:ascii="Times New Roman" w:hAnsi="Times New Roman" w:cs="Times New Roman"/>
+          <w:sz w:val="24"/>
+          <w:szCs w:val="24"/>
+          <w:highlight w:val="yellow"/>
+        </w:rPr>
+        <w:t>DETAILS&gt;</w:t>
+      </w:r>
+      <w:r>
+        <w:rPr>
+          <w:rFonts w:ascii="Times New Roman" w:hAnsi="Times New Roman" w:cs="Times New Roman"/>
+          <w:sz w:val="24"/>
+          <w:szCs w:val="24"/>
+        </w:rPr>
+        <w:t>. The top twenty</w:t>
+      </w:r>
+      <w:r>
+        <w:rPr>
+          <w:rFonts w:ascii="Times New Roman" w:hAnsi="Times New Roman" w:cs="Times New Roman"/>
+          <w:sz w:val="24"/>
+          <w:szCs w:val="24"/>
+        </w:rPr>
+        <w:t xml:space="preserve"> results are then presented </w:t>
+      </w:r>
+      <w:r>
+        <w:rPr>
+          <w:rFonts w:ascii="Times New Roman" w:hAnsi="Times New Roman" w:cs="Times New Roman"/>
+          <w:sz w:val="24"/>
+          <w:szCs w:val="24"/>
+        </w:rPr>
+        <w:t>to the user, ranked in order of descending relevance. T</w:t>
+      </w:r>
+      <w:r>
+        <w:rPr>
+          <w:rFonts w:ascii="Times New Roman" w:hAnsi="Times New Roman" w:cs="Times New Roman"/>
+          <w:sz w:val="24"/>
+          <w:szCs w:val="24"/>
+        </w:rPr>
+        <w:t>he left-hand component</w:t>
+      </w:r>
+      <w:r>
+        <w:rPr>
+          <w:rFonts w:ascii="Times New Roman" w:hAnsi="Times New Roman" w:cs="Times New Roman"/>
+          <w:sz w:val="24"/>
+          <w:szCs w:val="24"/>
+        </w:rPr>
+        <w:t xml:space="preserve"> of each result</w:t>
+      </w:r>
+      <w:r>
+        <w:rPr>
+          <w:rFonts w:ascii="Times New Roman" w:hAnsi="Times New Roman" w:cs="Times New Roman"/>
+          <w:sz w:val="24"/>
+          <w:szCs w:val="24"/>
+        </w:rPr>
+        <w:t xml:space="preserve"> wa</w:t>
+      </w:r>
+      <w:r>
+        <w:rPr>
+          <w:rFonts w:ascii="Times New Roman" w:hAnsi="Times New Roman" w:cs="Times New Roman"/>
+          <w:sz w:val="24"/>
+          <w:szCs w:val="24"/>
+        </w:rPr>
+        <w:t>s styled to be reminiscent of a chalkboard</w:t>
+      </w:r>
+      <w:r>
+        <w:rPr>
+          <w:rFonts w:ascii="Times New Roman" w:hAnsi="Times New Roman" w:cs="Times New Roman"/>
+          <w:sz w:val="24"/>
+          <w:szCs w:val="24"/>
+        </w:rPr>
+        <w:t xml:space="preserve"> </w:t>
+      </w:r>
+      <w:r>
+        <w:rPr>
+          <w:rFonts w:ascii="Times New Roman" w:hAnsi="Times New Roman" w:cs="Times New Roman"/>
+          <w:sz w:val="24"/>
+          <w:szCs w:val="24"/>
+        </w:rPr>
+        <w:t xml:space="preserve">and </w:t>
+      </w:r>
+      <w:r>
+        <w:rPr>
+          <w:rFonts w:ascii="Times New Roman" w:hAnsi="Times New Roman" w:cs="Times New Roman"/>
+          <w:sz w:val="24"/>
+          <w:szCs w:val="24"/>
+        </w:rPr>
+        <w:t>presents information about the course’s department, number, title, and professor</w:t>
+      </w:r>
+      <w:r>
+        <w:rPr>
+          <w:rFonts w:ascii="Times New Roman" w:hAnsi="Times New Roman" w:cs="Times New Roman"/>
+          <w:sz w:val="24"/>
+          <w:szCs w:val="24"/>
+        </w:rPr>
+        <w:t xml:space="preserve">, while the right-hand component presents the </w:t>
+      </w:r>
+      <w:r>
+        <w:rPr>
+          <w:rFonts w:ascii="Times New Roman" w:hAnsi="Times New Roman" w:cs="Times New Roman"/>
+          <w:sz w:val="24"/>
+          <w:szCs w:val="24"/>
+        </w:rPr>
+        <w:t>overall</w:t>
+      </w:r>
+      <w:r>
+        <w:rPr>
+          <w:rFonts w:ascii="Times New Roman" w:hAnsi="Times New Roman" w:cs="Times New Roman"/>
+          <w:sz w:val="24"/>
+          <w:szCs w:val="24"/>
+        </w:rPr>
+        <w:t xml:space="preserve"> rating of the course from the most recent semester it was offered, as well as a sample </w:t>
+      </w:r>
+      <w:r>
+        <w:rPr>
+          <w:rFonts w:ascii="Times New Roman" w:hAnsi="Times New Roman" w:cs="Times New Roman"/>
+          <w:sz w:val="24"/>
+          <w:szCs w:val="24"/>
+        </w:rPr>
+        <w:t>selection of student comments regarding</w:t>
+      </w:r>
+      <w:r>
+        <w:rPr>
+          <w:rFonts w:ascii="Times New Roman" w:hAnsi="Times New Roman" w:cs="Times New Roman"/>
+          <w:sz w:val="24"/>
+          <w:szCs w:val="24"/>
+        </w:rPr>
+        <w:t xml:space="preserve"> the course</w:t>
+      </w:r>
+      <w:r>
+        <w:rPr>
+          <w:rFonts w:ascii="Times New Roman" w:hAnsi="Times New Roman" w:cs="Times New Roman"/>
+          <w:sz w:val="24"/>
+          <w:szCs w:val="24"/>
+        </w:rPr>
+        <w:t xml:space="preserve">. </w:t>
+      </w:r>
+      <w:r>
+        <w:rPr>
+          <w:rFonts w:ascii="Times New Roman" w:hAnsi="Times New Roman" w:cs="Times New Roman"/>
+          <w:sz w:val="24"/>
+          <w:szCs w:val="24"/>
+        </w:rPr>
+        <w:t xml:space="preserve">Clicking on the left-hand component of each score reveals a </w:t>
+      </w:r>
+      <w:r>
+        <w:rPr>
+          <w:rFonts w:ascii="Times New Roman" w:hAnsi="Times New Roman" w:cs="Times New Roman"/>
+          <w:sz w:val="24"/>
+          <w:szCs w:val="24"/>
+        </w:rPr>
+        <w:lastRenderedPageBreak/>
+        <w:t>more detailed breakdown of each course’s ratings from the most recent offering</w:t>
+      </w:r>
+      <w:r>
+        <w:rPr>
+          <w:rFonts w:ascii="Times New Roman" w:hAnsi="Times New Roman" w:cs="Times New Roman"/>
+          <w:sz w:val="24"/>
+          <w:szCs w:val="24"/>
+        </w:rPr>
+        <w:t xml:space="preserve"> into Classes, Coursework &amp; Exams, Readings, Classes</w:t>
+      </w:r>
+      <w:r>
+        <w:rPr>
+          <w:rFonts w:ascii="Times New Roman" w:hAnsi="Times New Roman" w:cs="Times New Roman"/>
+          <w:sz w:val="24"/>
+          <w:szCs w:val="24"/>
+        </w:rPr>
+        <w:t>,</w:t>
+      </w:r>
+      <w:r>
+        <w:rPr>
+          <w:rFonts w:ascii="Times New Roman" w:hAnsi="Times New Roman" w:cs="Times New Roman"/>
+          <w:sz w:val="24"/>
+          <w:szCs w:val="24"/>
+        </w:rPr>
+        <w:t xml:space="preserve"> and </w:t>
+      </w:r>
+      <w:proofErr w:type="gramStart"/>
+      <w:r>
+        <w:rPr>
+          <w:rFonts w:ascii="Times New Roman" w:hAnsi="Times New Roman" w:cs="Times New Roman"/>
+          <w:sz w:val="24"/>
+          <w:szCs w:val="24"/>
+        </w:rPr>
+        <w:t>Overall</w:t>
+      </w:r>
+      <w:proofErr w:type="gramEnd"/>
+      <w:r>
+        <w:rPr>
+          <w:rFonts w:ascii="Times New Roman" w:hAnsi="Times New Roman" w:cs="Times New Roman"/>
+          <w:sz w:val="24"/>
+          <w:szCs w:val="24"/>
+        </w:rPr>
+        <w:t>, with the individual ratings</w:t>
+      </w:r>
+      <w:r>
+        <w:rPr>
+          <w:rFonts w:ascii="Times New Roman" w:hAnsi="Times New Roman" w:cs="Times New Roman"/>
+          <w:sz w:val="24"/>
+          <w:szCs w:val="24"/>
+        </w:rPr>
+        <w:t xml:space="preserve"> presented in a </w:t>
+      </w:r>
+      <w:r>
+        <w:rPr>
+          <w:rFonts w:ascii="Times New Roman" w:hAnsi="Times New Roman" w:cs="Times New Roman"/>
+          <w:sz w:val="24"/>
+          <w:szCs w:val="24"/>
+        </w:rPr>
+        <w:t>chalk-</w:t>
+      </w:r>
+      <w:r>
+        <w:rPr>
+          <w:rFonts w:ascii="Times New Roman" w:hAnsi="Times New Roman" w:cs="Times New Roman"/>
+          <w:sz w:val="24"/>
+          <w:szCs w:val="24"/>
+        </w:rPr>
+        <w:t>colored bar graph format.</w:t>
+      </w:r>
+      <w:r>
+        <w:rPr>
+          <w:rFonts w:ascii="Times New Roman" w:hAnsi="Times New Roman" w:cs="Times New Roman"/>
+          <w:sz w:val="24"/>
+          <w:szCs w:val="24"/>
+        </w:rPr>
+        <w:t xml:space="preserve"> A link to the course’s Registrar’s page is also provided for each result, allowing the user t</w:t>
+      </w:r>
+      <w:r>
+        <w:rPr>
+          <w:rFonts w:ascii="Times New Roman" w:hAnsi="Times New Roman" w:cs="Times New Roman"/>
+          <w:sz w:val="24"/>
+          <w:szCs w:val="24"/>
+        </w:rPr>
+        <w:t>o quickly and conveniently view the course’s official page</w:t>
+      </w:r>
+      <w:r>
+        <w:rPr>
+          <w:rFonts w:ascii="Times New Roman" w:hAnsi="Times New Roman" w:cs="Times New Roman"/>
+          <w:sz w:val="24"/>
+          <w:szCs w:val="24"/>
+        </w:rPr>
+        <w:t xml:space="preserve"> if the user</w:t>
+      </w:r>
+      <w:r>
+        <w:rPr>
+          <w:rFonts w:ascii="Times New Roman" w:hAnsi="Times New Roman" w:cs="Times New Roman"/>
+          <w:sz w:val="24"/>
+          <w:szCs w:val="24"/>
+        </w:rPr>
+        <w:t xml:space="preserve"> wish</w:t>
+      </w:r>
+      <w:r>
+        <w:rPr>
+          <w:rFonts w:ascii="Times New Roman" w:hAnsi="Times New Roman" w:cs="Times New Roman"/>
+          <w:sz w:val="24"/>
+          <w:szCs w:val="24"/>
+        </w:rPr>
+        <w:t>es</w:t>
+      </w:r>
+      <w:r>
+        <w:rPr>
+          <w:rFonts w:ascii="Times New Roman" w:hAnsi="Times New Roman" w:cs="Times New Roman"/>
+          <w:sz w:val="24"/>
+          <w:szCs w:val="24"/>
+        </w:rPr>
+        <w:t xml:space="preserve"> to do so.</w:t>
+      </w:r>
+    </w:p>
+    <w:p>
+      <w:pPr>
+        <w:spacing w:line="480" w:lineRule="auto"/>
+        <w:ind w:firstLine="720"/>
+        <w:rPr>
+          <w:rFonts w:ascii="Times New Roman" w:hAnsi="Times New Roman" w:cs="Times New Roman"/>
+          <w:sz w:val="24"/>
+          <w:szCs w:val="24"/>
+        </w:rPr>
+      </w:pPr>
+      <w:r>
+        <w:rPr>
+          <w:rFonts w:ascii="Times New Roman" w:hAnsi="Times New Roman" w:cs="Times New Roman"/>
+          <w:sz w:val="24"/>
+          <w:szCs w:val="24"/>
+        </w:rPr>
+        <w:t>If the u</w:t>
+      </w:r>
+      <w:r>
+        <w:rPr>
+          <w:rFonts w:ascii="Times New Roman" w:hAnsi="Times New Roman" w:cs="Times New Roman"/>
+          <w:sz w:val="24"/>
+          <w:szCs w:val="24"/>
+        </w:rPr>
+        <w:t>ser</w:t>
+      </w:r>
+      <w:r>
+        <w:rPr>
+          <w:rFonts w:ascii="Times New Roman" w:hAnsi="Times New Roman" w:cs="Times New Roman"/>
+          <w:sz w:val="24"/>
+          <w:szCs w:val="24"/>
+        </w:rPr>
+        <w:t xml:space="preserve"> instead wants us to</w:t>
+      </w:r>
+      <w:r>
+        <w:rPr>
+          <w:rFonts w:ascii="Times New Roman" w:hAnsi="Times New Roman" w:cs="Times New Roman"/>
+          <w:sz w:val="24"/>
+          <w:szCs w:val="24"/>
+        </w:rPr>
+        <w:t xml:space="preserve"> give </w:t>
+      </w:r>
+      <w:r>
+        <w:rPr>
+          <w:rFonts w:ascii="Times New Roman" w:hAnsi="Times New Roman" w:cs="Times New Roman"/>
+          <w:sz w:val="24"/>
+          <w:szCs w:val="24"/>
+        </w:rPr>
+        <w:t xml:space="preserve">personalized </w:t>
+      </w:r>
+      <w:r>
+        <w:rPr>
+          <w:rFonts w:ascii="Times New Roman" w:hAnsi="Times New Roman" w:cs="Times New Roman"/>
+          <w:sz w:val="24"/>
+          <w:szCs w:val="24"/>
+        </w:rPr>
+        <w:t>recommendations based on their course history instead</w:t>
+      </w:r>
+      <w:r>
+        <w:rPr>
+          <w:rFonts w:ascii="Times New Roman" w:hAnsi="Times New Roman" w:cs="Times New Roman"/>
+          <w:sz w:val="24"/>
+          <w:szCs w:val="24"/>
+        </w:rPr>
+        <w:t xml:space="preserve"> (“Enlighten me”)</w:t>
+      </w:r>
+      <w:r>
+        <w:rPr>
+          <w:rFonts w:ascii="Times New Roman" w:hAnsi="Times New Roman" w:cs="Times New Roman"/>
+          <w:sz w:val="24"/>
+          <w:szCs w:val="24"/>
+        </w:rPr>
+        <w:t xml:space="preserve">, </w:t>
+      </w:r>
+      <w:r>
+        <w:rPr>
+          <w:rFonts w:ascii="Times New Roman" w:hAnsi="Times New Roman" w:cs="Times New Roman"/>
+          <w:sz w:val="24"/>
+          <w:szCs w:val="24"/>
+        </w:rPr>
+        <w:t>then we check for a cookie that indicates the user has already provided their course history. If such a cookie does exist, then the user is taken directly to the results page. Otherwise, if no such cookie exists, then the user is</w:t>
+      </w:r>
+      <w:r>
+        <w:rPr>
+          <w:rFonts w:ascii="Times New Roman" w:hAnsi="Times New Roman" w:cs="Times New Roman"/>
+          <w:sz w:val="24"/>
+          <w:szCs w:val="24"/>
+        </w:rPr>
+        <w:t xml:space="preserve"> redirected to an input </w:t>
+      </w:r>
+      <w:r>
+        <w:rPr>
+          <w:rFonts w:ascii="Times New Roman" w:hAnsi="Times New Roman" w:cs="Times New Roman"/>
+          <w:sz w:val="24"/>
+          <w:szCs w:val="24"/>
+        </w:rPr>
+        <w:t xml:space="preserve">page where they are asked to </w:t>
+      </w:r>
+      <w:r>
+        <w:rPr>
+          <w:rFonts w:ascii="Times New Roman" w:hAnsi="Times New Roman" w:cs="Times New Roman"/>
+          <w:sz w:val="24"/>
+          <w:szCs w:val="24"/>
+        </w:rPr>
+        <w:t>enter past courses and ratings</w:t>
+      </w:r>
+      <w:r>
+        <w:rPr>
+          <w:rFonts w:ascii="Times New Roman" w:hAnsi="Times New Roman" w:cs="Times New Roman"/>
+          <w:sz w:val="24"/>
+          <w:szCs w:val="24"/>
+        </w:rPr>
+        <w:t xml:space="preserve"> (scale of 1-5 or “Hate” to “Amazing”)</w:t>
+      </w:r>
+      <w:r>
+        <w:rPr>
+          <w:rFonts w:ascii="Times New Roman" w:hAnsi="Times New Roman" w:cs="Times New Roman"/>
+          <w:sz w:val="24"/>
+          <w:szCs w:val="24"/>
+        </w:rPr>
+        <w:t xml:space="preserve"> for each course</w:t>
+      </w:r>
+      <w:r>
+        <w:rPr>
+          <w:rFonts w:ascii="Times New Roman" w:hAnsi="Times New Roman" w:cs="Times New Roman"/>
+          <w:sz w:val="24"/>
+          <w:szCs w:val="24"/>
+        </w:rPr>
+        <w:t>.</w:t>
+      </w:r>
+      <w:r>
+        <w:rPr>
+          <w:rFonts w:ascii="Times New Roman" w:hAnsi="Times New Roman" w:cs="Times New Roman"/>
+          <w:sz w:val="24"/>
+          <w:szCs w:val="24"/>
+        </w:rPr>
+        <w:t xml:space="preserve"> By default, </w:t>
+      </w:r>
+      <w:r>
+        <w:rPr>
+          <w:rFonts w:ascii="Times New Roman" w:hAnsi="Times New Roman" w:cs="Times New Roman"/>
+          <w:sz w:val="24"/>
+          <w:szCs w:val="24"/>
+        </w:rPr>
+        <w:t xml:space="preserve">this input page </w:t>
+      </w:r>
+      <w:r>
+        <w:rPr>
+          <w:rFonts w:ascii="Times New Roman" w:hAnsi="Times New Roman" w:cs="Times New Roman"/>
+          <w:sz w:val="24"/>
+          <w:szCs w:val="24"/>
+        </w:rPr>
+        <w:t>starts by showing</w:t>
+      </w:r>
+      <w:r>
+        <w:rPr>
+          <w:rFonts w:ascii="Times New Roman" w:hAnsi="Times New Roman" w:cs="Times New Roman"/>
+          <w:sz w:val="24"/>
+          <w:szCs w:val="24"/>
+        </w:rPr>
+        <w:t xml:space="preserve"> </w:t>
+      </w:r>
+      <w:r>
+        <w:rPr>
+          <w:rFonts w:ascii="Times New Roman" w:hAnsi="Times New Roman" w:cs="Times New Roman"/>
+          <w:sz w:val="24"/>
+          <w:szCs w:val="24"/>
+        </w:rPr>
+        <w:t>freshman year with four courses per semester; users can</w:t>
+      </w:r>
+      <w:r>
+        <w:rPr>
+          <w:rFonts w:ascii="Times New Roman" w:hAnsi="Times New Roman" w:cs="Times New Roman"/>
+          <w:sz w:val="24"/>
+          <w:szCs w:val="24"/>
+        </w:rPr>
+        <w:t xml:space="preserve"> then</w:t>
+      </w:r>
+      <w:r>
+        <w:rPr>
+          <w:rFonts w:ascii="Times New Roman" w:hAnsi="Times New Roman" w:cs="Times New Roman"/>
+          <w:sz w:val="24"/>
+          <w:szCs w:val="24"/>
+        </w:rPr>
+        <w:t xml:space="preserve"> choose to add additional courses for each semester (</w:t>
+      </w:r>
+      <w:r>
+        <w:rPr>
+          <w:rFonts w:ascii="Times New Roman" w:hAnsi="Times New Roman" w:cs="Times New Roman"/>
+          <w:sz w:val="24"/>
+          <w:szCs w:val="24"/>
+        </w:rPr>
+        <w:t xml:space="preserve">max </w:t>
+      </w:r>
+      <w:r>
+        <w:rPr>
+          <w:rFonts w:ascii="Times New Roman" w:hAnsi="Times New Roman" w:cs="Times New Roman"/>
+          <w:sz w:val="24"/>
+          <w:szCs w:val="24"/>
+        </w:rPr>
+        <w:t>seven courses per semester) or add/remove years (</w:t>
+      </w:r>
+      <w:r>
+        <w:rPr>
+          <w:rFonts w:ascii="Times New Roman" w:hAnsi="Times New Roman" w:cs="Times New Roman"/>
+          <w:sz w:val="24"/>
+          <w:szCs w:val="24"/>
+        </w:rPr>
+        <w:t xml:space="preserve">max </w:t>
+      </w:r>
+      <w:r>
+        <w:rPr>
+          <w:rFonts w:ascii="Times New Roman" w:hAnsi="Times New Roman" w:cs="Times New Roman"/>
+          <w:sz w:val="24"/>
+          <w:szCs w:val="24"/>
+        </w:rPr>
+        <w:t>junior year) as needed.</w:t>
+      </w:r>
+      <w:r>
+        <w:rPr>
+          <w:rFonts w:ascii="Times New Roman" w:hAnsi="Times New Roman" w:cs="Times New Roman"/>
+          <w:sz w:val="24"/>
+          <w:szCs w:val="24"/>
+        </w:rPr>
+        <w:t xml:space="preserve"> The user can also select their major and certificate if they wish to do so. Once the user finishes and clicks on the “Inspire” button, the inputted course data is then saved to a cookie and the </w:t>
+      </w:r>
+      <w:r>
+        <w:rPr>
+          <w:rFonts w:ascii="Times New Roman" w:hAnsi="Times New Roman" w:cs="Times New Roman"/>
+          <w:sz w:val="24"/>
+          <w:szCs w:val="24"/>
+        </w:rPr>
+        <w:t xml:space="preserve">top twenty </w:t>
+      </w:r>
+      <w:r>
+        <w:rPr>
+          <w:rFonts w:ascii="Times New Roman" w:hAnsi="Times New Roman" w:cs="Times New Roman"/>
+          <w:sz w:val="24"/>
+          <w:szCs w:val="24"/>
+        </w:rPr>
+        <w:t xml:space="preserve">personalized recommendations are presented to the user. </w:t>
+      </w:r>
+      <w:r>
+        <w:rPr>
+          <w:rFonts w:ascii="Times New Roman" w:hAnsi="Times New Roman" w:cs="Times New Roman"/>
+          <w:sz w:val="24"/>
+          <w:szCs w:val="24"/>
+        </w:rPr>
+        <w:t xml:space="preserve">These results are styled identically to the query search results so as to maintain a consistent user experience, but if a course happens to fulfill a major or certificate requirement for the user, then an additional notification will appear on the left-hand side of that result. </w:t>
+      </w:r>
+      <w:r>
+        <w:rPr>
+          <w:rFonts w:ascii="Times New Roman" w:hAnsi="Times New Roman" w:cs="Times New Roman"/>
+          <w:sz w:val="24"/>
+          <w:szCs w:val="24"/>
+        </w:rPr>
+        <w:t>If the user wishes to edit or update their course history, then they are also able to do so from the results page by clicking on the prompt near the top of the page. C</w:t>
+      </w:r>
+      <w:r>
+        <w:rPr>
+          <w:rFonts w:ascii="Times New Roman" w:hAnsi="Times New Roman" w:cs="Times New Roman"/>
+          <w:sz w:val="24"/>
+          <w:szCs w:val="24"/>
+        </w:rPr>
+        <w:t>ourse and ratings data will automatically be read and parsed from the c</w:t>
+      </w:r>
+      <w:r>
+        <w:rPr>
+          <w:rFonts w:ascii="Times New Roman" w:hAnsi="Times New Roman" w:cs="Times New Roman"/>
+          <w:sz w:val="24"/>
+          <w:szCs w:val="24"/>
+        </w:rPr>
+        <w:t>ookie</w:t>
+      </w:r>
+      <w:r>
+        <w:rPr>
+          <w:rFonts w:ascii="Times New Roman" w:hAnsi="Times New Roman" w:cs="Times New Roman"/>
+          <w:sz w:val="24"/>
+          <w:szCs w:val="24"/>
+        </w:rPr>
+        <w:t xml:space="preserve"> then loaded so as to save the user the hassle inputting everything again</w:t>
+      </w:r>
+      <w:r>
+        <w:rPr>
+          <w:rFonts w:ascii="Times New Roman" w:hAnsi="Times New Roman" w:cs="Times New Roman"/>
+          <w:sz w:val="24"/>
+          <w:szCs w:val="24"/>
+        </w:rPr>
+        <w:t>.</w:t>
+      </w:r>
+    </w:p>
+    <w:p>
+      <w:pPr>
+        <w:spacing w:line="480" w:lineRule="auto"/>
+        <w:ind w:firstLine="720"/>
+        <w:rPr>
+          <w:rFonts w:ascii="Times New Roman" w:hAnsi="Times New Roman" w:cs="Times New Roman"/>
+          <w:sz w:val="24"/>
+          <w:szCs w:val="24"/>
+        </w:rPr>
+      </w:pPr>
+      <w:r>
+        <w:rPr>
+          <w:rFonts w:ascii="Times New Roman" w:hAnsi="Times New Roman" w:cs="Times New Roman"/>
+          <w:sz w:val="24"/>
+          <w:szCs w:val="24"/>
+        </w:rPr>
+        <w:lastRenderedPageBreak/>
+        <w:t xml:space="preserve">For both types of searches, all </w:t>
+      </w:r>
+      <w:r>
+        <w:rPr>
+          <w:rFonts w:ascii="Times New Roman" w:hAnsi="Times New Roman" w:cs="Times New Roman"/>
+          <w:sz w:val="24"/>
+          <w:szCs w:val="24"/>
+        </w:rPr>
+        <w:t>results with a department designation of WRI or FRS (i.e. all writing seminars or freshman seminars) are filtered out and discarded. As course offerings for both type of courses are very volatile and often change annually (e.g.</w:t>
+      </w:r>
+      <w:r>
+        <w:rPr>
+          <w:rFonts w:ascii="Times New Roman" w:hAnsi="Times New Roman" w:cs="Times New Roman"/>
+          <w:sz w:val="24"/>
+          <w:szCs w:val="24"/>
+        </w:rPr>
+        <w:t xml:space="preserve"> FRS101</w:t>
+      </w:r>
+      <w:r>
+        <w:rPr>
+          <w:rFonts w:ascii="Times New Roman" w:hAnsi="Times New Roman" w:cs="Times New Roman"/>
+          <w:sz w:val="24"/>
+          <w:szCs w:val="24"/>
+        </w:rPr>
+        <w:t xml:space="preserve"> from one year is unlikely to have the same content as </w:t>
+      </w:r>
+      <w:r>
+        <w:rPr>
+          <w:rFonts w:ascii="Times New Roman" w:hAnsi="Times New Roman" w:cs="Times New Roman"/>
+          <w:sz w:val="24"/>
+          <w:szCs w:val="24"/>
+        </w:rPr>
+        <w:t>FRS101</w:t>
+      </w:r>
+      <w:r>
+        <w:rPr>
+          <w:rFonts w:ascii="Times New Roman" w:hAnsi="Times New Roman" w:cs="Times New Roman"/>
+          <w:sz w:val="24"/>
+          <w:szCs w:val="24"/>
+        </w:rPr>
+        <w:t xml:space="preserve"> the following year), we </w:t>
+      </w:r>
+      <w:r>
+        <w:rPr>
+          <w:rFonts w:ascii="Times New Roman" w:hAnsi="Times New Roman" w:cs="Times New Roman"/>
+          <w:sz w:val="24"/>
+          <w:szCs w:val="24"/>
+        </w:rPr>
+        <w:t>concluded</w:t>
+      </w:r>
+      <w:r>
+        <w:rPr>
+          <w:rFonts w:ascii="Times New Roman" w:hAnsi="Times New Roman" w:cs="Times New Roman"/>
+          <w:sz w:val="24"/>
+          <w:szCs w:val="24"/>
+        </w:rPr>
+        <w:t xml:space="preserve"> that these </w:t>
+      </w:r>
+      <w:r>
+        <w:rPr>
+          <w:rFonts w:ascii="Times New Roman" w:hAnsi="Times New Roman" w:cs="Times New Roman"/>
+          <w:sz w:val="24"/>
+          <w:szCs w:val="24"/>
+        </w:rPr>
+        <w:t xml:space="preserve">courses </w:t>
+      </w:r>
+      <w:r>
+        <w:rPr>
+          <w:rFonts w:ascii="Times New Roman" w:hAnsi="Times New Roman" w:cs="Times New Roman"/>
+          <w:sz w:val="24"/>
+          <w:szCs w:val="24"/>
+        </w:rPr>
+        <w:t>will very rarely be relevant to the user and</w:t>
+      </w:r>
+      <w:r>
+        <w:rPr>
+          <w:rFonts w:ascii="Times New Roman" w:hAnsi="Times New Roman" w:cs="Times New Roman"/>
+          <w:sz w:val="24"/>
+          <w:szCs w:val="24"/>
+        </w:rPr>
+        <w:t xml:space="preserve"> instead clutter the re</w:t>
+      </w:r>
+      <w:r>
+        <w:rPr>
+          <w:rFonts w:ascii="Times New Roman" w:hAnsi="Times New Roman" w:cs="Times New Roman"/>
+          <w:sz w:val="24"/>
+          <w:szCs w:val="24"/>
+        </w:rPr>
+        <w:t xml:space="preserve">sults page if returned. </w:t>
+      </w:r>
+      <w:r>
+        <w:rPr>
+          <w:rFonts w:ascii="Times New Roman" w:hAnsi="Times New Roman" w:cs="Times New Roman"/>
+          <w:sz w:val="24"/>
+          <w:szCs w:val="24"/>
+        </w:rPr>
+        <w:t>Thus we felt that the benefits of omitting all WRI and FRS courses outweighed the costs.</w:t>
+      </w:r>
+    </w:p>
+    <w:p>
+      <w:pPr>
+        <w:spacing w:line="480" w:lineRule="auto"/>
+        <w:ind w:firstLine="720"/>
+        <w:rPr>
+          <w:rFonts w:ascii="Times New Roman" w:hAnsi="Times New Roman" w:cs="Times New Roman"/>
+          <w:sz w:val="24"/>
+          <w:szCs w:val="24"/>
+        </w:rPr>
+      </w:pPr>
+      <w:r>
+        <w:rPr>
+          <w:rFonts w:ascii="Times New Roman" w:hAnsi="Times New Roman" w:cs="Times New Roman"/>
+          <w:sz w:val="24"/>
+          <w:szCs w:val="24"/>
+        </w:rPr>
+        <w:t xml:space="preserve">Personalized recommendations are generated by </w:t>
+      </w:r>
+      <w:r>
+        <w:rPr>
+          <w:rFonts w:ascii="Times New Roman" w:hAnsi="Times New Roman" w:cs="Times New Roman"/>
+          <w:sz w:val="24"/>
+          <w:szCs w:val="24"/>
+          <w:highlight w:val="yellow"/>
+        </w:rPr>
+        <w:t>&lt;</w:t>
+      </w:r>
+      <w:r>
+        <w:rPr>
+          <w:rFonts w:ascii="Times New Roman" w:hAnsi="Times New Roman" w:cs="Times New Roman"/>
+          <w:sz w:val="24"/>
+          <w:szCs w:val="24"/>
+          <w:highlight w:val="yellow"/>
+        </w:rPr>
+        <w:t>BACKEND DETAILS</w:t>
+      </w:r>
+      <w:r>
+        <w:rPr>
+          <w:rFonts w:ascii="Times New Roman" w:hAnsi="Times New Roman" w:cs="Times New Roman"/>
+          <w:sz w:val="24"/>
+          <w:szCs w:val="24"/>
+          <w:highlight w:val="yellow"/>
+        </w:rPr>
+        <w:t>&gt;</w:t>
+      </w:r>
+      <w:r>
+        <w:rPr>
+          <w:rFonts w:ascii="Times New Roman" w:hAnsi="Times New Roman" w:cs="Times New Roman"/>
+          <w:sz w:val="24"/>
+          <w:szCs w:val="24"/>
+        </w:rPr>
+        <w:t>.</w:t>
+      </w:r>
+      <w:r>
+        <w:rPr>
+          <w:rFonts w:ascii="Times New Roman" w:hAnsi="Times New Roman" w:cs="Times New Roman"/>
+          <w:sz w:val="24"/>
+          <w:szCs w:val="24"/>
+        </w:rPr>
+        <w:t xml:space="preserve"> Major and certificate requirements are currently limited to ECO, COS, and ANT and Applications of Computing, Creative Writing Certificate, and Certificate in Linguistics respectively, as this feature was meant to be a proof of concept at the time of writi</w:t>
+      </w:r>
+      <w:r>
+        <w:rPr>
+          <w:rFonts w:ascii="Times New Roman" w:hAnsi="Times New Roman" w:cs="Times New Roman"/>
+          <w:sz w:val="24"/>
+          <w:szCs w:val="24"/>
+        </w:rPr>
+        <w:t>ng</w:t>
+      </w:r>
+      <w:r>
+        <w:rPr>
+          <w:rFonts w:ascii="Times New Roman" w:hAnsi="Times New Roman" w:cs="Times New Roman"/>
+          <w:sz w:val="24"/>
+          <w:szCs w:val="24"/>
+        </w:rPr>
+        <w:t>.</w:t>
+      </w:r>
+    </w:p>
+    <w:p>
+      <w:pPr>
+        <w:spacing w:line="480" w:lineRule="auto"/>
+        <w:rPr>
+          <w:rFonts w:ascii="Times New Roman" w:hAnsi="Times New Roman" w:cs="Times New Roman"/>
+          <w:sz w:val="24"/>
+          <w:szCs w:val="24"/>
+        </w:rPr>
+      </w:pPr>
+      <w:r>
+        <w:rPr>
+          <w:rFonts w:ascii="Times New Roman" w:hAnsi="Times New Roman" w:cs="Times New Roman"/>
+          <w:sz w:val="24"/>
+          <w:szCs w:val="24"/>
+          <w:highlight w:val="yellow"/>
+        </w:rPr>
+        <w:t>WRI/FRS are filtered out</w:t>
+      </w:r>
+    </w:p>
+    <w:p>
+      <w:pPr>
+        <w:spacing w:line="480" w:lineRule="auto"/>
         <w:ind w:firstLine="720"/>
         <w:rPr>
           <w:rFonts w:ascii="Times New Roman" w:hAnsi="Times New Roman" w:cs="Times New Roman"/>
@@ -4321,6 +4456,7 @@
           <w:sz w:val="21"/>
           <w:szCs w:val="24"/>
         </w:rPr>
+        <w:lastRenderedPageBreak/>
         <w:t>Table A. Measurement of Results</w:t>
       </w:r>
       <w:r>
@@ -4348,16 +4484,15 @@
       </w:tblPr>
       <w:tblGrid>
         <w:gridCol w:w="1890"/>
-        <w:gridCol w:w="1245"/>
-        <w:gridCol w:w="1245"/>
-        <w:gridCol w:w="1245"/>
-        <w:gridCol w:w="1245"/>
-        <w:gridCol w:w="1245"/>
-        <w:gridCol w:w="1245"/>
+        <w:gridCol w:w="1575"/>
+        <w:gridCol w:w="1575"/>
+        <w:gridCol w:w="1575"/>
+        <w:gridCol w:w="1575"/>
+        <w:gridCol w:w="1124"/>
       </w:tblGrid>
       <w:tr>
         <w:trPr>
-          <w:trHeight w:val="323"/>
+          <w:trHeight w:val="308"/>
         </w:trPr>
         <w:tc>
           <w:tcPr>
@@ -4393,7 +4528,7 @@
         </w:tc>
         <w:tc>
           <w:tcPr>
-            <w:tcW w:w="1245" w:type="dxa"/>
+            <w:tcW w:w="1575" w:type="dxa"/>
             <w:tcBorders>
               <w:left w:val="single" w:sz="4" w:space="0" w:color="auto"/>
               <w:bottom w:val="single" w:sz="4" w:space="0" w:color="auto"/>
@@ -4423,7 +4558,7 @@
         </w:tc>
         <w:tc>
           <w:tcPr>
-            <w:tcW w:w="1245" w:type="dxa"/>
+            <w:tcW w:w="1575" w:type="dxa"/>
             <w:tcBorders>
               <w:bottom w:val="single" w:sz="4" w:space="0" w:color="auto"/>
             </w:tcBorders>
@@ -4452,7 +4587,7 @@
         </w:tc>
         <w:tc>
           <w:tcPr>
-            <w:tcW w:w="1245" w:type="dxa"/>
+            <w:tcW w:w="1575" w:type="dxa"/>
             <w:tcBorders>
               <w:bottom w:val="single" w:sz="4" w:space="0" w:color="auto"/>
             </w:tcBorders>
@@ -4481,7 +4616,7 @@
         </w:tc>
         <w:tc>
           <w:tcPr>
-            <w:tcW w:w="1245" w:type="dxa"/>
+            <w:tcW w:w="1575" w:type="dxa"/>
             <w:tcBorders>
               <w:bottom w:val="single" w:sz="4" w:space="0" w:color="auto"/>
             </w:tcBorders>
@@ -4510,36 +4645,7 @@
         </w:tc>
         <w:tc>
           <w:tcPr>
-            <w:tcW w:w="1245" w:type="dxa"/>
-            <w:tcBorders>
-              <w:bottom w:val="single" w:sz="4" w:space="0" w:color="auto"/>
-            </w:tcBorders>
-            <w:vAlign w:val="center"/>
-          </w:tcPr>
-          <w:p>
-            <w:pPr>
-              <w:keepNext/>
-              <w:spacing w:line="360" w:lineRule="auto"/>
-              <w:jc w:val="center"/>
-              <w:rPr>
-                <w:rFonts w:ascii="Times New Roman" w:hAnsi="Times New Roman" w:cs="Times New Roman"/>
-                <w:sz w:val="24"/>
-                <w:szCs w:val="24"/>
-              </w:rPr>
-            </w:pPr>
-            <w:r>
-              <w:rPr>
-                <w:rFonts w:ascii="Times New Roman" w:hAnsi="Times New Roman" w:cs="Times New Roman"/>
-                <w:sz w:val="24"/>
-                <w:szCs w:val="24"/>
-              </w:rPr>
-              <w:t>User 5</w:t>
-            </w:r>
-          </w:p>
-        </w:tc>
-        <w:tc>
-          <w:tcPr>
-            <w:tcW w:w="1245" w:type="dxa"/>
+            <w:tcW w:w="1124" w:type="dxa"/>
             <w:tcBorders>
               <w:bottom w:val="single" w:sz="4" w:space="0" w:color="auto"/>
             </w:tcBorders>
@@ -4571,6 +4677,9 @@
         </w:tc>
       </w:tr>
       <w:tr>
+        <w:trPr>
+          <w:trHeight w:val="557"/>
+        </w:trPr>
         <w:tc>
           <w:tcPr>
             <w:tcW w:w="1890" w:type="dxa"/>
@@ -4583,7 +4692,6 @@
           <w:p>
             <w:pPr>
               <w:keepNext/>
-              <w:spacing w:line="360" w:lineRule="auto"/>
               <w:rPr>
                 <w:rFonts w:ascii="Times New Roman" w:hAnsi="Times New Roman" w:cs="Times New Roman"/>
                 <w:sz w:val="24"/>
@@ -4602,7 +4710,7 @@
         </w:tc>
         <w:tc>
           <w:tcPr>
-            <w:tcW w:w="1245" w:type="dxa"/>
+            <w:tcW w:w="1575" w:type="dxa"/>
             <w:tcBorders>
               <w:top w:val="single" w:sz="4" w:space="0" w:color="auto"/>
               <w:left w:val="single" w:sz="4" w:space="0" w:color="auto"/>
@@ -4612,18 +4720,26 @@
           <w:p>
             <w:pPr>
               <w:keepNext/>
-              <w:spacing w:line="480" w:lineRule="auto"/>
+              <w:jc w:val="center"/>
               <w:rPr>
                 <w:rFonts w:ascii="Times New Roman" w:hAnsi="Times New Roman" w:cs="Times New Roman"/>
                 <w:sz w:val="24"/>
                 <w:szCs w:val="24"/>
               </w:rPr>
             </w:pPr>
+            <w:r>
+              <w:rPr>
+                <w:rFonts w:ascii="Times New Roman" w:hAnsi="Times New Roman" w:cs="Times New Roman"/>
+                <w:sz w:val="24"/>
+                <w:szCs w:val="24"/>
+              </w:rPr>
+              <w:t>“Easy PDF”</w:t>
+            </w:r>
           </w:p>
         </w:tc>
         <w:tc>
           <w:tcPr>
-            <w:tcW w:w="1245" w:type="dxa"/>
+            <w:tcW w:w="1575" w:type="dxa"/>
             <w:tcBorders>
               <w:top w:val="single" w:sz="4" w:space="0" w:color="auto"/>
             </w:tcBorders>
@@ -4632,7 +4748,7 @@
           <w:p>
             <w:pPr>
               <w:keepNext/>
-              <w:spacing w:line="480" w:lineRule="auto"/>
+              <w:jc w:val="center"/>
               <w:rPr>
                 <w:rFonts w:ascii="Times New Roman" w:hAnsi="Times New Roman" w:cs="Times New Roman"/>
                 <w:sz w:val="24"/>
@@ -4643,7 +4759,7 @@
         </w:tc>
         <w:tc>
           <w:tcPr>
-            <w:tcW w:w="1245" w:type="dxa"/>
+            <w:tcW w:w="1575" w:type="dxa"/>
             <w:tcBorders>
               <w:top w:val="single" w:sz="4" w:space="0" w:color="auto"/>
             </w:tcBorders>
@@ -4652,7 +4768,7 @@
           <w:p>
             <w:pPr>
               <w:keepNext/>
-              <w:spacing w:line="480" w:lineRule="auto"/>
+              <w:jc w:val="center"/>
               <w:rPr>
                 <w:rFonts w:ascii="Times New Roman" w:hAnsi="Times New Roman" w:cs="Times New Roman"/>
                 <w:sz w:val="24"/>
@@ -4663,7 +4779,7 @@
         </w:tc>
         <w:tc>
           <w:tcPr>
-            <w:tcW w:w="1245" w:type="dxa"/>
+            <w:tcW w:w="1575" w:type="dxa"/>
             <w:tcBorders>
               <w:top w:val="single" w:sz="4" w:space="0" w:color="auto"/>
             </w:tcBorders>
@@ -4672,7 +4788,7 @@
           <w:p>
             <w:pPr>
               <w:keepNext/>
-              <w:spacing w:line="480" w:lineRule="auto"/>
+              <w:jc w:val="center"/>
               <w:rPr>
                 <w:rFonts w:ascii="Times New Roman" w:hAnsi="Times New Roman" w:cs="Times New Roman"/>
                 <w:sz w:val="24"/>
@@ -4683,7 +4799,7 @@
         </w:tc>
         <w:tc>
           <w:tcPr>
-            <w:tcW w:w="1245" w:type="dxa"/>
+            <w:tcW w:w="1124" w:type="dxa"/>
             <w:tcBorders>
               <w:top w:val="single" w:sz="4" w:space="0" w:color="auto"/>
             </w:tcBorders>
@@ -4692,27 +4808,6 @@
           <w:p>
             <w:pPr>
               <w:keepNext/>
-              <w:spacing w:line="480" w:lineRule="auto"/>
-              <w:rPr>
-                <w:rFonts w:ascii="Times New Roman" w:hAnsi="Times New Roman" w:cs="Times New Roman"/>
-                <w:sz w:val="24"/>
-                <w:szCs w:val="24"/>
-              </w:rPr>
-            </w:pPr>
-          </w:p>
-        </w:tc>
-        <w:tc>
-          <w:tcPr>
-            <w:tcW w:w="1245" w:type="dxa"/>
-            <w:tcBorders>
-              <w:top w:val="single" w:sz="4" w:space="0" w:color="auto"/>
-            </w:tcBorders>
-            <w:vAlign w:val="center"/>
-          </w:tcPr>
-          <w:p>
-            <w:pPr>
-              <w:keepNext/>
-              <w:spacing w:line="480" w:lineRule="auto"/>
               <w:rPr>
                 <w:rFonts w:ascii="Times New Roman" w:hAnsi="Times New Roman" w:cs="Times New Roman"/>
                 <w:sz w:val="24"/>
@@ -4723,6 +4818,9 @@
         </w:tc>
       </w:tr>
       <w:tr>
+        <w:trPr>
+          <w:trHeight w:val="527"/>
+        </w:trPr>
         <w:tc>
           <w:tcPr>
             <w:tcW w:w="1890" w:type="dxa"/>
@@ -4735,7 +4833,6 @@
           <w:p>
             <w:pPr>
               <w:keepNext/>
-              <w:spacing w:line="360" w:lineRule="auto"/>
               <w:rPr>
                 <w:rFonts w:ascii="Times New Roman" w:hAnsi="Times New Roman" w:cs="Times New Roman"/>
                 <w:sz w:val="24"/>
@@ -4754,7 +4851,7 @@
         </w:tc>
         <w:tc>
           <w:tcPr>
-            <w:tcW w:w="1245" w:type="dxa"/>
+            <w:tcW w:w="1575" w:type="dxa"/>
             <w:tcBorders>
               <w:top w:val="single" w:sz="4" w:space="0" w:color="auto"/>
               <w:left w:val="single" w:sz="4" w:space="0" w:color="auto"/>
@@ -4764,18 +4861,25 @@
           <w:p>
             <w:pPr>
               <w:keepNext/>
-              <w:spacing w:line="480" w:lineRule="auto"/>
               <w:rPr>
                 <w:rFonts w:ascii="Times New Roman" w:hAnsi="Times New Roman" w:cs="Times New Roman"/>
                 <w:sz w:val="24"/>
                 <w:szCs w:val="24"/>
               </w:rPr>
             </w:pPr>
+            <w:r>
+              <w:rPr>
+                <w:rFonts w:ascii="Times New Roman" w:hAnsi="Times New Roman" w:cs="Times New Roman"/>
+                <w:sz w:val="24"/>
+                <w:szCs w:val="24"/>
+              </w:rPr>
+              <w:t>5</w:t>
+            </w:r>
           </w:p>
         </w:tc>
         <w:tc>
           <w:tcPr>
-            <w:tcW w:w="1245" w:type="dxa"/>
+            <w:tcW w:w="1575" w:type="dxa"/>
             <w:tcBorders>
               <w:top w:val="single" w:sz="4" w:space="0" w:color="auto"/>
             </w:tcBorders>
@@ -4784,7 +4888,6 @@
           <w:p>
             <w:pPr>
               <w:keepNext/>
-              <w:spacing w:line="480" w:lineRule="auto"/>
               <w:rPr>
                 <w:rFonts w:ascii="Times New Roman" w:hAnsi="Times New Roman" w:cs="Times New Roman"/>
                 <w:sz w:val="24"/>
@@ -4795,7 +4898,7 @@
         </w:tc>
         <w:tc>
           <w:tcPr>
-            <w:tcW w:w="1245" w:type="dxa"/>
+            <w:tcW w:w="1575" w:type="dxa"/>
             <w:tcBorders>
               <w:top w:val="single" w:sz="4" w:space="0" w:color="auto"/>
             </w:tcBorders>
@@ -4804,7 +4907,6 @@
           <w:p>
             <w:pPr>
               <w:keepNext/>
-              <w:spacing w:line="480" w:lineRule="auto"/>
               <w:rPr>
                 <w:rFonts w:ascii="Times New Roman" w:hAnsi="Times New Roman" w:cs="Times New Roman"/>
                 <w:sz w:val="24"/>
@@ -4815,7 +4917,7 @@
         </w:tc>
         <w:tc>
           <w:tcPr>
-            <w:tcW w:w="1245" w:type="dxa"/>
+            <w:tcW w:w="1575" w:type="dxa"/>
             <w:tcBorders>
               <w:top w:val="single" w:sz="4" w:space="0" w:color="auto"/>
             </w:tcBorders>
@@ -4824,7 +4926,6 @@
           <w:p>
             <w:pPr>
               <w:keepNext/>
-              <w:spacing w:line="480" w:lineRule="auto"/>
               <w:rPr>
                 <w:rFonts w:ascii="Times New Roman" w:hAnsi="Times New Roman" w:cs="Times New Roman"/>
                 <w:sz w:val="24"/>
@@ -4835,7 +4936,7 @@
         </w:tc>
         <w:tc>
           <w:tcPr>
-            <w:tcW w:w="1245" w:type="dxa"/>
+            <w:tcW w:w="1124" w:type="dxa"/>
             <w:tcBorders>
               <w:top w:val="single" w:sz="4" w:space="0" w:color="auto"/>
             </w:tcBorders>
@@ -4844,27 +4945,6 @@
           <w:p>
             <w:pPr>
               <w:keepNext/>
-              <w:spacing w:line="480" w:lineRule="auto"/>
-              <w:rPr>
-                <w:rFonts w:ascii="Times New Roman" w:hAnsi="Times New Roman" w:cs="Times New Roman"/>
-                <w:sz w:val="24"/>
-                <w:szCs w:val="24"/>
-              </w:rPr>
-            </w:pPr>
-          </w:p>
-        </w:tc>
-        <w:tc>
-          <w:tcPr>
-            <w:tcW w:w="1245" w:type="dxa"/>
-            <w:tcBorders>
-              <w:top w:val="single" w:sz="4" w:space="0" w:color="auto"/>
-            </w:tcBorders>
-            <w:vAlign w:val="center"/>
-          </w:tcPr>
-          <w:p>
-            <w:pPr>
-              <w:keepNext/>
-              <w:spacing w:line="480" w:lineRule="auto"/>
               <w:rPr>
                 <w:rFonts w:ascii="Times New Roman" w:hAnsi="Times New Roman" w:cs="Times New Roman"/>
                 <w:sz w:val="24"/>
@@ -4875,6 +4955,9 @@
         </w:tc>
       </w:tr>
       <w:tr>
+        <w:trPr>
+          <w:trHeight w:val="527"/>
+        </w:trPr>
         <w:tc>
           <w:tcPr>
             <w:tcW w:w="1890" w:type="dxa"/>
@@ -4886,7 +4969,6 @@
           <w:p>
             <w:pPr>
               <w:keepNext/>
-              <w:spacing w:line="360" w:lineRule="auto"/>
               <w:rPr>
                 <w:rFonts w:ascii="Times New Roman" w:hAnsi="Times New Roman" w:cs="Times New Roman"/>
                 <w:sz w:val="24"/>
@@ -4905,7 +4987,7 @@
         </w:tc>
         <w:tc>
           <w:tcPr>
-            <w:tcW w:w="1245" w:type="dxa"/>
+            <w:tcW w:w="1575" w:type="dxa"/>
             <w:tcBorders>
               <w:left w:val="single" w:sz="4" w:space="0" w:color="auto"/>
             </w:tcBorders>
@@ -4914,7 +4996,30 @@
           <w:p>
             <w:pPr>
               <w:keepNext/>
-              <w:spacing w:line="360" w:lineRule="auto"/>
+              <w:rPr>
+                <w:rFonts w:ascii="Times New Roman" w:hAnsi="Times New Roman" w:cs="Times New Roman"/>
+                <w:sz w:val="24"/>
+                <w:szCs w:val="24"/>
+              </w:rPr>
+            </w:pPr>
+            <w:r>
+              <w:rPr>
+                <w:rFonts w:ascii="Times New Roman" w:hAnsi="Times New Roman" w:cs="Times New Roman"/>
+                <w:sz w:val="24"/>
+                <w:szCs w:val="24"/>
+              </w:rPr>
+              <w:t>0.7</w:t>
+            </w:r>
+          </w:p>
+        </w:tc>
+        <w:tc>
+          <w:tcPr>
+            <w:tcW w:w="1575" w:type="dxa"/>
+            <w:vAlign w:val="center"/>
+          </w:tcPr>
+          <w:p>
+            <w:pPr>
+              <w:keepNext/>
               <w:rPr>
                 <w:rFonts w:ascii="Times New Roman" w:hAnsi="Times New Roman" w:cs="Times New Roman"/>
                 <w:sz w:val="24"/>
@@ -4925,13 +5030,12 @@
         </w:tc>
         <w:tc>
           <w:tcPr>
-            <w:tcW w:w="1245" w:type="dxa"/>
+            <w:tcW w:w="1575" w:type="dxa"/>
             <w:vAlign w:val="center"/>
           </w:tcPr>
           <w:p>
             <w:pPr>
               <w:keepNext/>
-              <w:spacing w:line="480" w:lineRule="auto"/>
               <w:rPr>
                 <w:rFonts w:ascii="Times New Roman" w:hAnsi="Times New Roman" w:cs="Times New Roman"/>
                 <w:sz w:val="24"/>
@@ -4942,13 +5046,12 @@
         </w:tc>
         <w:tc>
           <w:tcPr>
-            <w:tcW w:w="1245" w:type="dxa"/>
+            <w:tcW w:w="1575" w:type="dxa"/>
             <w:vAlign w:val="center"/>
           </w:tcPr>
           <w:p>
             <w:pPr>
               <w:keepNext/>
-              <w:spacing w:line="480" w:lineRule="auto"/>
               <w:rPr>
                 <w:rFonts w:ascii="Times New Roman" w:hAnsi="Times New Roman" w:cs="Times New Roman"/>
                 <w:sz w:val="24"/>
@@ -4959,47 +5062,12 @@
         </w:tc>
         <w:tc>
           <w:tcPr>
-            <w:tcW w:w="1245" w:type="dxa"/>
+            <w:tcW w:w="1124" w:type="dxa"/>
             <w:vAlign w:val="center"/>
           </w:tcPr>
           <w:p>
             <w:pPr>
               <w:keepNext/>
-              <w:spacing w:line="480" w:lineRule="auto"/>
-              <w:rPr>
-                <w:rFonts w:ascii="Times New Roman" w:hAnsi="Times New Roman" w:cs="Times New Roman"/>
-                <w:sz w:val="24"/>
-                <w:szCs w:val="24"/>
-              </w:rPr>
-            </w:pPr>
-          </w:p>
-        </w:tc>
-        <w:tc>
-          <w:tcPr>
-            <w:tcW w:w="1245" w:type="dxa"/>
-            <w:vAlign w:val="center"/>
-          </w:tcPr>
-          <w:p>
-            <w:pPr>
-              <w:keepNext/>
-              <w:spacing w:line="480" w:lineRule="auto"/>
-              <w:rPr>
-                <w:rFonts w:ascii="Times New Roman" w:hAnsi="Times New Roman" w:cs="Times New Roman"/>
-                <w:sz w:val="24"/>
-                <w:szCs w:val="24"/>
-              </w:rPr>
-            </w:pPr>
-          </w:p>
-        </w:tc>
-        <w:tc>
-          <w:tcPr>
-            <w:tcW w:w="1245" w:type="dxa"/>
-            <w:vAlign w:val="center"/>
-          </w:tcPr>
-          <w:p>
-            <w:pPr>
-              <w:keepNext/>
-              <w:spacing w:line="480" w:lineRule="auto"/>
               <w:rPr>
                 <w:rFonts w:ascii="Times New Roman" w:hAnsi="Times New Roman" w:cs="Times New Roman"/>
                 <w:sz w:val="24"/>
@@ -5010,6 +5078,9 @@
         </w:tc>
       </w:tr>
       <w:tr>
+        <w:trPr>
+          <w:trHeight w:val="527"/>
+        </w:trPr>
         <w:tc>
           <w:tcPr>
             <w:tcW w:w="1890" w:type="dxa"/>
@@ -5021,7 +5092,6 @@
           <w:p>
             <w:pPr>
               <w:keepNext/>
-              <w:spacing w:line="360" w:lineRule="auto"/>
               <w:rPr>
                 <w:rFonts w:ascii="Times New Roman" w:hAnsi="Times New Roman" w:cs="Times New Roman"/>
                 <w:sz w:val="24"/>
@@ -5040,7 +5110,7 @@
         </w:tc>
         <w:tc>
           <w:tcPr>
-            <w:tcW w:w="1245" w:type="dxa"/>
+            <w:tcW w:w="1575" w:type="dxa"/>
             <w:tcBorders>
               <w:left w:val="single" w:sz="4" w:space="0" w:color="auto"/>
             </w:tcBorders>
@@ -5049,7 +5119,30 @@
           <w:p>
             <w:pPr>
               <w:keepNext/>
-              <w:spacing w:line="360" w:lineRule="auto"/>
+              <w:rPr>
+                <w:rFonts w:ascii="Times New Roman" w:hAnsi="Times New Roman" w:cs="Times New Roman"/>
+                <w:sz w:val="24"/>
+                <w:szCs w:val="24"/>
+              </w:rPr>
+            </w:pPr>
+            <w:r>
+              <w:rPr>
+                <w:rFonts w:ascii="Times New Roman" w:hAnsi="Times New Roman" w:cs="Times New Roman"/>
+                <w:sz w:val="24"/>
+                <w:szCs w:val="24"/>
+              </w:rPr>
+              <w:t>1</w:t>
+            </w:r>
+          </w:p>
+        </w:tc>
+        <w:tc>
+          <w:tcPr>
+            <w:tcW w:w="1575" w:type="dxa"/>
+            <w:vAlign w:val="center"/>
+          </w:tcPr>
+          <w:p>
+            <w:pPr>
+              <w:keepNext/>
               <w:rPr>
                 <w:rFonts w:ascii="Times New Roman" w:hAnsi="Times New Roman" w:cs="Times New Roman"/>
                 <w:sz w:val="24"/>
@@ -5060,13 +5153,12 @@
         </w:tc>
         <w:tc>
           <w:tcPr>
-            <w:tcW w:w="1245" w:type="dxa"/>
+            <w:tcW w:w="1575" w:type="dxa"/>
             <w:vAlign w:val="center"/>
           </w:tcPr>
           <w:p>
             <w:pPr>
               <w:keepNext/>
-              <w:spacing w:line="480" w:lineRule="auto"/>
               <w:rPr>
                 <w:rFonts w:ascii="Times New Roman" w:hAnsi="Times New Roman" w:cs="Times New Roman"/>
                 <w:sz w:val="24"/>
@@ -5077,13 +5169,12 @@
         </w:tc>
         <w:tc>
           <w:tcPr>
-            <w:tcW w:w="1245" w:type="dxa"/>
+            <w:tcW w:w="1575" w:type="dxa"/>
             <w:vAlign w:val="center"/>
           </w:tcPr>
           <w:p>
             <w:pPr>
               <w:keepNext/>
-              <w:spacing w:line="480" w:lineRule="auto"/>
               <w:rPr>
                 <w:rFonts w:ascii="Times New Roman" w:hAnsi="Times New Roman" w:cs="Times New Roman"/>
                 <w:sz w:val="24"/>
@@ -5094,47 +5185,12 @@
         </w:tc>
         <w:tc>
           <w:tcPr>
-            <w:tcW w:w="1245" w:type="dxa"/>
+            <w:tcW w:w="1124" w:type="dxa"/>
             <w:vAlign w:val="center"/>
           </w:tcPr>
           <w:p>
             <w:pPr>
               <w:keepNext/>
-              <w:spacing w:line="480" w:lineRule="auto"/>
-              <w:rPr>
-                <w:rFonts w:ascii="Times New Roman" w:hAnsi="Times New Roman" w:cs="Times New Roman"/>
-                <w:sz w:val="24"/>
-                <w:szCs w:val="24"/>
-              </w:rPr>
-            </w:pPr>
-          </w:p>
-        </w:tc>
-        <w:tc>
-          <w:tcPr>
-            <w:tcW w:w="1245" w:type="dxa"/>
-            <w:vAlign w:val="center"/>
-          </w:tcPr>
-          <w:p>
-            <w:pPr>
-              <w:keepNext/>
-              <w:spacing w:line="480" w:lineRule="auto"/>
-              <w:rPr>
-                <w:rFonts w:ascii="Times New Roman" w:hAnsi="Times New Roman" w:cs="Times New Roman"/>
-                <w:sz w:val="24"/>
-                <w:szCs w:val="24"/>
-              </w:rPr>
-            </w:pPr>
-          </w:p>
-        </w:tc>
-        <w:tc>
-          <w:tcPr>
-            <w:tcW w:w="1245" w:type="dxa"/>
-            <w:vAlign w:val="center"/>
-          </w:tcPr>
-          <w:p>
-            <w:pPr>
-              <w:keepNext/>
-              <w:spacing w:line="480" w:lineRule="auto"/>
               <w:rPr>
                 <w:rFonts w:ascii="Times New Roman" w:hAnsi="Times New Roman" w:cs="Times New Roman"/>
                 <w:sz w:val="24"/>
@@ -5145,6 +5201,9 @@
         </w:tc>
       </w:tr>
       <w:tr>
+        <w:trPr>
+          <w:trHeight w:val="527"/>
+        </w:trPr>
         <w:tc>
           <w:tcPr>
             <w:tcW w:w="1890" w:type="dxa"/>
@@ -5157,7 +5216,6 @@
           <w:p>
             <w:pPr>
               <w:keepNext/>
-              <w:spacing w:line="360" w:lineRule="auto"/>
               <w:rPr>
                 <w:rFonts w:ascii="Times New Roman" w:hAnsi="Times New Roman" w:cs="Times New Roman"/>
                 <w:sz w:val="24"/>
@@ -5176,7 +5234,7 @@
         </w:tc>
         <w:tc>
           <w:tcPr>
-            <w:tcW w:w="1245" w:type="dxa"/>
+            <w:tcW w:w="1575" w:type="dxa"/>
             <w:tcBorders>
               <w:left w:val="single" w:sz="4" w:space="0" w:color="auto"/>
               <w:bottom w:val="single" w:sz="4" w:space="0" w:color="auto"/>
@@ -5186,18 +5244,25 @@
           <w:p>
             <w:pPr>
               <w:keepNext/>
-              <w:spacing w:line="360" w:lineRule="auto"/>
               <w:rPr>
                 <w:rFonts w:ascii="Times New Roman" w:hAnsi="Times New Roman" w:cs="Times New Roman"/>
                 <w:sz w:val="24"/>
                 <w:szCs w:val="24"/>
               </w:rPr>
             </w:pPr>
+            <w:r>
+              <w:rPr>
+                <w:rFonts w:ascii="Times New Roman" w:hAnsi="Times New Roman" w:cs="Times New Roman"/>
+                <w:sz w:val="24"/>
+                <w:szCs w:val="24"/>
+              </w:rPr>
+              <w:t>0.98</w:t>
+            </w:r>
           </w:p>
         </w:tc>
         <w:tc>
           <w:tcPr>
-            <w:tcW w:w="1245" w:type="dxa"/>
+            <w:tcW w:w="1575" w:type="dxa"/>
             <w:tcBorders>
               <w:bottom w:val="single" w:sz="4" w:space="0" w:color="auto"/>
             </w:tcBorders>
@@ -5206,7 +5271,6 @@
           <w:p>
             <w:pPr>
               <w:keepNext/>
-              <w:spacing w:line="480" w:lineRule="auto"/>
               <w:rPr>
                 <w:rFonts w:ascii="Times New Roman" w:hAnsi="Times New Roman" w:cs="Times New Roman"/>
                 <w:sz w:val="24"/>
@@ -5217,7 +5281,7 @@
         </w:tc>
         <w:tc>
           <w:tcPr>
-            <w:tcW w:w="1245" w:type="dxa"/>
+            <w:tcW w:w="1575" w:type="dxa"/>
             <w:tcBorders>
               <w:bottom w:val="single" w:sz="4" w:space="0" w:color="auto"/>
             </w:tcBorders>
@@ -5226,7 +5290,6 @@
           <w:p>
             <w:pPr>
               <w:keepNext/>
-              <w:spacing w:line="480" w:lineRule="auto"/>
               <w:rPr>
                 <w:rFonts w:ascii="Times New Roman" w:hAnsi="Times New Roman" w:cs="Times New Roman"/>
                 <w:sz w:val="24"/>
@@ -5237,7 +5300,7 @@
         </w:tc>
         <w:tc>
           <w:tcPr>
-            <w:tcW w:w="1245" w:type="dxa"/>
+            <w:tcW w:w="1575" w:type="dxa"/>
             <w:tcBorders>
               <w:bottom w:val="single" w:sz="4" w:space="0" w:color="auto"/>
             </w:tcBorders>
@@ -5246,7 +5309,6 @@
           <w:p>
             <w:pPr>
               <w:keepNext/>
-              <w:spacing w:line="480" w:lineRule="auto"/>
               <w:rPr>
                 <w:rFonts w:ascii="Times New Roman" w:hAnsi="Times New Roman" w:cs="Times New Roman"/>
                 <w:sz w:val="24"/>
@@ -5257,7 +5319,7 @@
         </w:tc>
         <w:tc>
           <w:tcPr>
-            <w:tcW w:w="1245" w:type="dxa"/>
+            <w:tcW w:w="1124" w:type="dxa"/>
             <w:tcBorders>
               <w:bottom w:val="single" w:sz="4" w:space="0" w:color="auto"/>
             </w:tcBorders>
@@ -5266,27 +5328,6 @@
           <w:p>
             <w:pPr>
               <w:keepNext/>
-              <w:spacing w:line="480" w:lineRule="auto"/>
-              <w:rPr>
-                <w:rFonts w:ascii="Times New Roman" w:hAnsi="Times New Roman" w:cs="Times New Roman"/>
-                <w:sz w:val="24"/>
-                <w:szCs w:val="24"/>
-              </w:rPr>
-            </w:pPr>
-          </w:p>
-        </w:tc>
-        <w:tc>
-          <w:tcPr>
-            <w:tcW w:w="1245" w:type="dxa"/>
-            <w:tcBorders>
-              <w:bottom w:val="single" w:sz="4" w:space="0" w:color="auto"/>
-            </w:tcBorders>
-            <w:vAlign w:val="center"/>
-          </w:tcPr>
-          <w:p>
-            <w:pPr>
-              <w:keepNext/>
-              <w:spacing w:line="480" w:lineRule="auto"/>
               <w:rPr>
                 <w:rFonts w:ascii="Times New Roman" w:hAnsi="Times New Roman" w:cs="Times New Roman"/>
                 <w:sz w:val="24"/>
@@ -5332,7 +5373,6 @@
           <w:sz w:val="21"/>
           <w:szCs w:val="24"/>
         </w:rPr>
-        <w:lastRenderedPageBreak/>
         <w:t>Table B</w:t>
       </w:r>
       <w:r>
@@ -5368,16 +5408,15 @@
       </w:tblPr>
       <w:tblGrid>
         <w:gridCol w:w="1890"/>
-        <w:gridCol w:w="1245"/>
-        <w:gridCol w:w="1245"/>
-        <w:gridCol w:w="1245"/>
-        <w:gridCol w:w="1245"/>
-        <w:gridCol w:w="1245"/>
-        <w:gridCol w:w="1245"/>
+        <w:gridCol w:w="1575"/>
+        <w:gridCol w:w="1575"/>
+        <w:gridCol w:w="1575"/>
+        <w:gridCol w:w="1575"/>
+        <w:gridCol w:w="1124"/>
       </w:tblGrid>
       <w:tr>
         <w:trPr>
-          <w:trHeight w:val="323"/>
+          <w:trHeight w:val="324"/>
         </w:trPr>
         <w:tc>
           <w:tcPr>
@@ -5413,7 +5452,7 @@
         </w:tc>
         <w:tc>
           <w:tcPr>
-            <w:tcW w:w="1245" w:type="dxa"/>
+            <w:tcW w:w="1575" w:type="dxa"/>
             <w:tcBorders>
               <w:left w:val="single" w:sz="4" w:space="0" w:color="auto"/>
               <w:bottom w:val="single" w:sz="4" w:space="0" w:color="auto"/>
@@ -5443,7 +5482,7 @@
         </w:tc>
         <w:tc>
           <w:tcPr>
-            <w:tcW w:w="1245" w:type="dxa"/>
+            <w:tcW w:w="1575" w:type="dxa"/>
             <w:tcBorders>
               <w:bottom w:val="single" w:sz="4" w:space="0" w:color="auto"/>
             </w:tcBorders>
@@ -5472,7 +5511,7 @@
         </w:tc>
         <w:tc>
           <w:tcPr>
-            <w:tcW w:w="1245" w:type="dxa"/>
+            <w:tcW w:w="1575" w:type="dxa"/>
             <w:tcBorders>
               <w:bottom w:val="single" w:sz="4" w:space="0" w:color="auto"/>
             </w:tcBorders>
@@ -5501,7 +5540,7 @@
         </w:tc>
         <w:tc>
           <w:tcPr>
-            <w:tcW w:w="1245" w:type="dxa"/>
+            <w:tcW w:w="1575" w:type="dxa"/>
             <w:tcBorders>
               <w:bottom w:val="single" w:sz="4" w:space="0" w:color="auto"/>
             </w:tcBorders>
@@ -5530,36 +5569,7 @@
         </w:tc>
         <w:tc>
           <w:tcPr>
-            <w:tcW w:w="1245" w:type="dxa"/>
-            <w:tcBorders>
-              <w:bottom w:val="single" w:sz="4" w:space="0" w:color="auto"/>
-            </w:tcBorders>
-            <w:vAlign w:val="center"/>
-          </w:tcPr>
-          <w:p>
-            <w:pPr>
-              <w:keepNext/>
-              <w:spacing w:line="360" w:lineRule="auto"/>
-              <w:jc w:val="center"/>
-              <w:rPr>
-                <w:rFonts w:ascii="Times New Roman" w:hAnsi="Times New Roman" w:cs="Times New Roman"/>
-                <w:sz w:val="24"/>
-                <w:szCs w:val="24"/>
-              </w:rPr>
-            </w:pPr>
-            <w:r>
-              <w:rPr>
-                <w:rFonts w:ascii="Times New Roman" w:hAnsi="Times New Roman" w:cs="Times New Roman"/>
-                <w:sz w:val="24"/>
-                <w:szCs w:val="24"/>
-              </w:rPr>
-              <w:t>User 5</w:t>
-            </w:r>
-          </w:p>
-        </w:tc>
-        <w:tc>
-          <w:tcPr>
-            <w:tcW w:w="1245" w:type="dxa"/>
+            <w:tcW w:w="1124" w:type="dxa"/>
             <w:tcBorders>
               <w:bottom w:val="single" w:sz="4" w:space="0" w:color="auto"/>
             </w:tcBorders>
@@ -5591,6 +5601,9 @@
         </w:tc>
       </w:tr>
       <w:tr>
+        <w:trPr>
+          <w:trHeight w:val="554"/>
+        </w:trPr>
         <w:tc>
           <w:tcPr>
             <w:tcW w:w="1890" w:type="dxa"/>
@@ -5603,7 +5616,6 @@
           <w:p>
             <w:pPr>
               <w:keepNext/>
-              <w:spacing w:line="360" w:lineRule="auto"/>
               <w:rPr>
                 <w:rFonts w:ascii="Times New Roman" w:hAnsi="Times New Roman" w:cs="Times New Roman"/>
                 <w:sz w:val="24"/>
@@ -5622,7 +5634,7 @@
         </w:tc>
         <w:tc>
           <w:tcPr>
-            <w:tcW w:w="1245" w:type="dxa"/>
+            <w:tcW w:w="1575" w:type="dxa"/>
             <w:tcBorders>
               <w:top w:val="single" w:sz="4" w:space="0" w:color="auto"/>
               <w:left w:val="single" w:sz="4" w:space="0" w:color="auto"/>
@@ -5632,18 +5644,25 @@
           <w:p>
             <w:pPr>
               <w:keepNext/>
-              <w:spacing w:line="480" w:lineRule="auto"/>
               <w:rPr>
                 <w:rFonts w:ascii="Times New Roman" w:hAnsi="Times New Roman" w:cs="Times New Roman"/>
                 <w:sz w:val="24"/>
                 <w:szCs w:val="24"/>
               </w:rPr>
             </w:pPr>
+            <w:r>
+              <w:rPr>
+                <w:rFonts w:ascii="Times New Roman" w:hAnsi="Times New Roman" w:cs="Times New Roman"/>
+                <w:sz w:val="24"/>
+                <w:szCs w:val="24"/>
+              </w:rPr>
+              <w:t>5</w:t>
+            </w:r>
           </w:p>
         </w:tc>
         <w:tc>
           <w:tcPr>
-            <w:tcW w:w="1245" w:type="dxa"/>
+            <w:tcW w:w="1575" w:type="dxa"/>
             <w:tcBorders>
               <w:top w:val="single" w:sz="4" w:space="0" w:color="auto"/>
             </w:tcBorders>
@@ -5652,7 +5671,6 @@
           <w:p>
             <w:pPr>
               <w:keepNext/>
-              <w:spacing w:line="480" w:lineRule="auto"/>
               <w:rPr>
                 <w:rFonts w:ascii="Times New Roman" w:hAnsi="Times New Roman" w:cs="Times New Roman"/>
                 <w:sz w:val="24"/>
@@ -5663,7 +5681,7 @@
         </w:tc>
         <w:tc>
           <w:tcPr>
-            <w:tcW w:w="1245" w:type="dxa"/>
+            <w:tcW w:w="1575" w:type="dxa"/>
             <w:tcBorders>
               <w:top w:val="single" w:sz="4" w:space="0" w:color="auto"/>
             </w:tcBorders>
@@ -5672,7 +5690,6 @@
           <w:p>
             <w:pPr>
               <w:keepNext/>
-              <w:spacing w:line="480" w:lineRule="auto"/>
               <w:rPr>
                 <w:rFonts w:ascii="Times New Roman" w:hAnsi="Times New Roman" w:cs="Times New Roman"/>
                 <w:sz w:val="24"/>
@@ -5683,7 +5700,7 @@
         </w:tc>
         <w:tc>
           <w:tcPr>
-            <w:tcW w:w="1245" w:type="dxa"/>
+            <w:tcW w:w="1575" w:type="dxa"/>
             <w:tcBorders>
               <w:top w:val="single" w:sz="4" w:space="0" w:color="auto"/>
             </w:tcBorders>
@@ -5692,7 +5709,6 @@
           <w:p>
             <w:pPr>
               <w:keepNext/>
-              <w:spacing w:line="480" w:lineRule="auto"/>
               <w:rPr>
                 <w:rFonts w:ascii="Times New Roman" w:hAnsi="Times New Roman" w:cs="Times New Roman"/>
                 <w:sz w:val="24"/>
@@ -5703,7 +5719,7 @@
         </w:tc>
         <w:tc>
           <w:tcPr>
-            <w:tcW w:w="1245" w:type="dxa"/>
+            <w:tcW w:w="1124" w:type="dxa"/>
             <w:tcBorders>
               <w:top w:val="single" w:sz="4" w:space="0" w:color="auto"/>
             </w:tcBorders>
@@ -5712,27 +5728,6 @@
           <w:p>
             <w:pPr>
               <w:keepNext/>
-              <w:spacing w:line="480" w:lineRule="auto"/>
-              <w:rPr>
-                <w:rFonts w:ascii="Times New Roman" w:hAnsi="Times New Roman" w:cs="Times New Roman"/>
-                <w:sz w:val="24"/>
-                <w:szCs w:val="24"/>
-              </w:rPr>
-            </w:pPr>
-          </w:p>
-        </w:tc>
-        <w:tc>
-          <w:tcPr>
-            <w:tcW w:w="1245" w:type="dxa"/>
-            <w:tcBorders>
-              <w:top w:val="single" w:sz="4" w:space="0" w:color="auto"/>
-            </w:tcBorders>
-            <w:vAlign w:val="center"/>
-          </w:tcPr>
-          <w:p>
-            <w:pPr>
-              <w:keepNext/>
-              <w:spacing w:line="480" w:lineRule="auto"/>
               <w:rPr>
                 <w:rFonts w:ascii="Times New Roman" w:hAnsi="Times New Roman" w:cs="Times New Roman"/>
                 <w:sz w:val="24"/>
@@ -5743,6 +5738,9 @@
         </w:tc>
       </w:tr>
       <w:tr>
+        <w:trPr>
+          <w:trHeight w:val="554"/>
+        </w:trPr>
         <w:tc>
           <w:tcPr>
             <w:tcW w:w="1890" w:type="dxa"/>
@@ -5754,7 +5752,6 @@
           <w:p>
             <w:pPr>
               <w:keepNext/>
-              <w:spacing w:line="360" w:lineRule="auto"/>
               <w:rPr>
                 <w:rFonts w:ascii="Times New Roman" w:hAnsi="Times New Roman" w:cs="Times New Roman"/>
                 <w:sz w:val="24"/>
@@ -5773,7 +5770,7 @@
         </w:tc>
         <w:tc>
           <w:tcPr>
-            <w:tcW w:w="1245" w:type="dxa"/>
+            <w:tcW w:w="1575" w:type="dxa"/>
             <w:tcBorders>
               <w:left w:val="single" w:sz="4" w:space="0" w:color="auto"/>
             </w:tcBorders>
@@ -5782,7 +5779,30 @@
           <w:p>
             <w:pPr>
               <w:keepNext/>
-              <w:spacing w:line="480" w:lineRule="auto"/>
+              <w:rPr>
+                <w:rFonts w:ascii="Times New Roman" w:hAnsi="Times New Roman" w:cs="Times New Roman"/>
+                <w:sz w:val="24"/>
+                <w:szCs w:val="24"/>
+              </w:rPr>
+            </w:pPr>
+            <w:r>
+              <w:rPr>
+                <w:rFonts w:ascii="Times New Roman" w:hAnsi="Times New Roman" w:cs="Times New Roman"/>
+                <w:sz w:val="24"/>
+                <w:szCs w:val="24"/>
+              </w:rPr>
+              <w:t>0.5</w:t>
+            </w:r>
+          </w:p>
+        </w:tc>
+        <w:tc>
+          <w:tcPr>
+            <w:tcW w:w="1575" w:type="dxa"/>
+            <w:vAlign w:val="center"/>
+          </w:tcPr>
+          <w:p>
+            <w:pPr>
+              <w:keepNext/>
               <w:rPr>
                 <w:rFonts w:ascii="Times New Roman" w:hAnsi="Times New Roman" w:cs="Times New Roman"/>
                 <w:sz w:val="24"/>
@@ -5793,13 +5813,12 @@
         </w:tc>
         <w:tc>
           <w:tcPr>
-            <w:tcW w:w="1245" w:type="dxa"/>
+            <w:tcW w:w="1575" w:type="dxa"/>
             <w:vAlign w:val="center"/>
           </w:tcPr>
           <w:p>
             <w:pPr>
               <w:keepNext/>
-              <w:spacing w:line="480" w:lineRule="auto"/>
               <w:rPr>
                 <w:rFonts w:ascii="Times New Roman" w:hAnsi="Times New Roman" w:cs="Times New Roman"/>
                 <w:sz w:val="24"/>
@@ -5810,13 +5829,12 @@
         </w:tc>
         <w:tc>
           <w:tcPr>
-            <w:tcW w:w="1245" w:type="dxa"/>
+            <w:tcW w:w="1575" w:type="dxa"/>
             <w:vAlign w:val="center"/>
           </w:tcPr>
           <w:p>
             <w:pPr>
               <w:keepNext/>
-              <w:spacing w:line="480" w:lineRule="auto"/>
               <w:rPr>
                 <w:rFonts w:ascii="Times New Roman" w:hAnsi="Times New Roman" w:cs="Times New Roman"/>
                 <w:sz w:val="24"/>
@@ -5827,47 +5845,12 @@
         </w:tc>
         <w:tc>
           <w:tcPr>
-            <w:tcW w:w="1245" w:type="dxa"/>
+            <w:tcW w:w="1124" w:type="dxa"/>
             <w:vAlign w:val="center"/>
           </w:tcPr>
           <w:p>
             <w:pPr>
               <w:keepNext/>
-              <w:spacing w:line="480" w:lineRule="auto"/>
-              <w:rPr>
-                <w:rFonts w:ascii="Times New Roman" w:hAnsi="Times New Roman" w:cs="Times New Roman"/>
-                <w:sz w:val="24"/>
-                <w:szCs w:val="24"/>
-              </w:rPr>
-            </w:pPr>
-          </w:p>
-        </w:tc>
-        <w:tc>
-          <w:tcPr>
-            <w:tcW w:w="1245" w:type="dxa"/>
-            <w:vAlign w:val="center"/>
-          </w:tcPr>
-          <w:p>
-            <w:pPr>
-              <w:keepNext/>
-              <w:spacing w:line="480" w:lineRule="auto"/>
-              <w:rPr>
-                <w:rFonts w:ascii="Times New Roman" w:hAnsi="Times New Roman" w:cs="Times New Roman"/>
-                <w:sz w:val="24"/>
-                <w:szCs w:val="24"/>
-              </w:rPr>
-            </w:pPr>
-          </w:p>
-        </w:tc>
-        <w:tc>
-          <w:tcPr>
-            <w:tcW w:w="1245" w:type="dxa"/>
-            <w:vAlign w:val="center"/>
-          </w:tcPr>
-          <w:p>
-            <w:pPr>
-              <w:keepNext/>
-              <w:spacing w:line="480" w:lineRule="auto"/>
               <w:rPr>
                 <w:rFonts w:ascii="Times New Roman" w:hAnsi="Times New Roman" w:cs="Times New Roman"/>
                 <w:sz w:val="24"/>
@@ -5878,6 +5861,9 @@
         </w:tc>
       </w:tr>
       <w:tr>
+        <w:trPr>
+          <w:trHeight w:val="554"/>
+        </w:trPr>
         <w:tc>
           <w:tcPr>
             <w:tcW w:w="1890" w:type="dxa"/>
@@ -5889,7 +5875,6 @@
           <w:p>
             <w:pPr>
               <w:keepNext/>
-              <w:spacing w:line="360" w:lineRule="auto"/>
               <w:rPr>
                 <w:rFonts w:ascii="Times New Roman" w:hAnsi="Times New Roman" w:cs="Times New Roman"/>
                 <w:sz w:val="24"/>
@@ -5908,7 +5893,7 @@
         </w:tc>
         <w:tc>
           <w:tcPr>
-            <w:tcW w:w="1245" w:type="dxa"/>
+            <w:tcW w:w="1575" w:type="dxa"/>
             <w:tcBorders>
               <w:left w:val="single" w:sz="4" w:space="0" w:color="auto"/>
             </w:tcBorders>
@@ -5917,7 +5902,30 @@
           <w:p>
             <w:pPr>
               <w:keepNext/>
-              <w:spacing w:line="480" w:lineRule="auto"/>
+              <w:rPr>
+                <w:rFonts w:ascii="Times New Roman" w:hAnsi="Times New Roman" w:cs="Times New Roman"/>
+                <w:sz w:val="24"/>
+                <w:szCs w:val="24"/>
+              </w:rPr>
+            </w:pPr>
+            <w:r>
+              <w:rPr>
+                <w:rFonts w:ascii="Times New Roman" w:hAnsi="Times New Roman" w:cs="Times New Roman"/>
+                <w:sz w:val="24"/>
+                <w:szCs w:val="24"/>
+              </w:rPr>
+              <w:t>1</w:t>
+            </w:r>
+          </w:p>
+        </w:tc>
+        <w:tc>
+          <w:tcPr>
+            <w:tcW w:w="1575" w:type="dxa"/>
+            <w:vAlign w:val="center"/>
+          </w:tcPr>
+          <w:p>
+            <w:pPr>
+              <w:keepNext/>
               <w:rPr>
                 <w:rFonts w:ascii="Times New Roman" w:hAnsi="Times New Roman" w:cs="Times New Roman"/>
                 <w:sz w:val="24"/>
@@ -5928,13 +5936,12 @@
         </w:tc>
         <w:tc>
           <w:tcPr>
-            <w:tcW w:w="1245" w:type="dxa"/>
+            <w:tcW w:w="1575" w:type="dxa"/>
             <w:vAlign w:val="center"/>
           </w:tcPr>
           <w:p>
             <w:pPr>
               <w:keepNext/>
-              <w:spacing w:line="480" w:lineRule="auto"/>
               <w:rPr>
                 <w:rFonts w:ascii="Times New Roman" w:hAnsi="Times New Roman" w:cs="Times New Roman"/>
                 <w:sz w:val="24"/>
@@ -5945,13 +5952,12 @@
         </w:tc>
         <w:tc>
           <w:tcPr>
-            <w:tcW w:w="1245" w:type="dxa"/>
+            <w:tcW w:w="1575" w:type="dxa"/>
             <w:vAlign w:val="center"/>
           </w:tcPr>
           <w:p>
             <w:pPr>
               <w:keepNext/>
-              <w:spacing w:line="480" w:lineRule="auto"/>
               <w:rPr>
                 <w:rFonts w:ascii="Times New Roman" w:hAnsi="Times New Roman" w:cs="Times New Roman"/>
                 <w:sz w:val="24"/>
@@ -5962,47 +5968,12 @@
         </w:tc>
         <w:tc>
           <w:tcPr>
-            <w:tcW w:w="1245" w:type="dxa"/>
+            <w:tcW w:w="1124" w:type="dxa"/>
             <w:vAlign w:val="center"/>
           </w:tcPr>
           <w:p>
             <w:pPr>
               <w:keepNext/>
-              <w:spacing w:line="480" w:lineRule="auto"/>
-              <w:rPr>
-                <w:rFonts w:ascii="Times New Roman" w:hAnsi="Times New Roman" w:cs="Times New Roman"/>
-                <w:sz w:val="24"/>
-                <w:szCs w:val="24"/>
-              </w:rPr>
-            </w:pPr>
-          </w:p>
-        </w:tc>
-        <w:tc>
-          <w:tcPr>
-            <w:tcW w:w="1245" w:type="dxa"/>
-            <w:vAlign w:val="center"/>
-          </w:tcPr>
-          <w:p>
-            <w:pPr>
-              <w:keepNext/>
-              <w:spacing w:line="480" w:lineRule="auto"/>
-              <w:rPr>
-                <w:rFonts w:ascii="Times New Roman" w:hAnsi="Times New Roman" w:cs="Times New Roman"/>
-                <w:sz w:val="24"/>
-                <w:szCs w:val="24"/>
-              </w:rPr>
-            </w:pPr>
-          </w:p>
-        </w:tc>
-        <w:tc>
-          <w:tcPr>
-            <w:tcW w:w="1245" w:type="dxa"/>
-            <w:vAlign w:val="center"/>
-          </w:tcPr>
-          <w:p>
-            <w:pPr>
-              <w:keepNext/>
-              <w:spacing w:line="480" w:lineRule="auto"/>
               <w:rPr>
                 <w:rFonts w:ascii="Times New Roman" w:hAnsi="Times New Roman" w:cs="Times New Roman"/>
                 <w:sz w:val="24"/>
@@ -6013,6 +5984,9 @@
         </w:tc>
       </w:tr>
       <w:tr>
+        <w:trPr>
+          <w:trHeight w:val="554"/>
+        </w:trPr>
         <w:tc>
           <w:tcPr>
             <w:tcW w:w="1890" w:type="dxa"/>
@@ -6025,7 +5999,6 @@
           <w:p>
             <w:pPr>
               <w:keepNext/>
-              <w:spacing w:line="360" w:lineRule="auto"/>
               <w:rPr>
                 <w:rFonts w:ascii="Times New Roman" w:hAnsi="Times New Roman" w:cs="Times New Roman"/>
                 <w:sz w:val="24"/>
@@ -6044,7 +6017,7 @@
         </w:tc>
         <w:tc>
           <w:tcPr>
-            <w:tcW w:w="1245" w:type="dxa"/>
+            <w:tcW w:w="1575" w:type="dxa"/>
             <w:tcBorders>
               <w:left w:val="single" w:sz="4" w:space="0" w:color="auto"/>
               <w:bottom w:val="single" w:sz="4" w:space="0" w:color="auto"/>
@@ -6054,18 +6027,25 @@
           <w:p>
             <w:pPr>
               <w:keepNext/>
-              <w:spacing w:line="480" w:lineRule="auto"/>
               <w:rPr>
                 <w:rFonts w:ascii="Times New Roman" w:hAnsi="Times New Roman" w:cs="Times New Roman"/>
                 <w:sz w:val="24"/>
                 <w:szCs w:val="24"/>
               </w:rPr>
             </w:pPr>
+            <w:r>
+              <w:rPr>
+                <w:rFonts w:ascii="Times New Roman" w:hAnsi="Times New Roman" w:cs="Times New Roman"/>
+                <w:sz w:val="24"/>
+                <w:szCs w:val="24"/>
+              </w:rPr>
+              <w:t>0.98</w:t>
+            </w:r>
           </w:p>
         </w:tc>
         <w:tc>
           <w:tcPr>
-            <w:tcW w:w="1245" w:type="dxa"/>
+            <w:tcW w:w="1575" w:type="dxa"/>
             <w:tcBorders>
               <w:bottom w:val="single" w:sz="4" w:space="0" w:color="auto"/>
             </w:tcBorders>
@@ -6074,7 +6054,6 @@
           <w:p>
             <w:pPr>
               <w:keepNext/>
-              <w:spacing w:line="480" w:lineRule="auto"/>
               <w:rPr>
                 <w:rFonts w:ascii="Times New Roman" w:hAnsi="Times New Roman" w:cs="Times New Roman"/>
                 <w:sz w:val="24"/>
@@ -6085,7 +6064,7 @@
         </w:tc>
         <w:tc>
           <w:tcPr>
-            <w:tcW w:w="1245" w:type="dxa"/>
+            <w:tcW w:w="1575" w:type="dxa"/>
             <w:tcBorders>
               <w:bottom w:val="single" w:sz="4" w:space="0" w:color="auto"/>
             </w:tcBorders>
@@ -6094,7 +6073,6 @@
           <w:p>
             <w:pPr>
               <w:keepNext/>
-              <w:spacing w:line="480" w:lineRule="auto"/>
               <w:rPr>
                 <w:rFonts w:ascii="Times New Roman" w:hAnsi="Times New Roman" w:cs="Times New Roman"/>
                 <w:sz w:val="24"/>
@@ -6105,7 +6083,7 @@
         </w:tc>
         <w:tc>
           <w:tcPr>
-            <w:tcW w:w="1245" w:type="dxa"/>
+            <w:tcW w:w="1575" w:type="dxa"/>
             <w:tcBorders>
               <w:bottom w:val="single" w:sz="4" w:space="0" w:color="auto"/>
             </w:tcBorders>
@@ -6114,7 +6092,6 @@
           <w:p>
             <w:pPr>
               <w:keepNext/>
-              <w:spacing w:line="480" w:lineRule="auto"/>
               <w:rPr>
                 <w:rFonts w:ascii="Times New Roman" w:hAnsi="Times New Roman" w:cs="Times New Roman"/>
                 <w:sz w:val="24"/>
@@ -6125,7 +6102,7 @@
         </w:tc>
         <w:tc>
           <w:tcPr>
-            <w:tcW w:w="1245" w:type="dxa"/>
+            <w:tcW w:w="1124" w:type="dxa"/>
             <w:tcBorders>
               <w:bottom w:val="single" w:sz="4" w:space="0" w:color="auto"/>
             </w:tcBorders>
@@ -6134,27 +6111,6 @@
           <w:p>
             <w:pPr>
               <w:keepNext/>
-              <w:spacing w:line="480" w:lineRule="auto"/>
-              <w:rPr>
-                <w:rFonts w:ascii="Times New Roman" w:hAnsi="Times New Roman" w:cs="Times New Roman"/>
-                <w:sz w:val="24"/>
-                <w:szCs w:val="24"/>
-              </w:rPr>
-            </w:pPr>
-          </w:p>
-        </w:tc>
-        <w:tc>
-          <w:tcPr>
-            <w:tcW w:w="1245" w:type="dxa"/>
-            <w:tcBorders>
-              <w:bottom w:val="single" w:sz="4" w:space="0" w:color="auto"/>
-            </w:tcBorders>
-            <w:vAlign w:val="center"/>
-          </w:tcPr>
-          <w:p>
-            <w:pPr>
-              <w:keepNext/>
-              <w:spacing w:line="480" w:lineRule="auto"/>
               <w:rPr>
                 <w:rFonts w:ascii="Times New Roman" w:hAnsi="Times New Roman" w:cs="Times New Roman"/>
                 <w:sz w:val="24"/>
@@ -6311,7 +6267,16 @@
           <w:sz w:val="24"/>
           <w:szCs w:val="24"/>
         </w:rPr>
-        <w:t xml:space="preserve"> a critical mass of user course data</w:t>
+        <w:t xml:space="preserve"> a critical mass of user course </w:t>
+      </w:r>
+      <w:r>
+        <w:rPr>
+          <w:rFonts w:ascii="Times New Roman" w:hAnsi="Times New Roman" w:cs="Times New Roman"/>
+          <w:sz w:val="24"/>
+          <w:szCs w:val="24"/>
+        </w:rPr>
+        <w:lastRenderedPageBreak/>
+        <w:t>data</w:t>
       </w:r>
       <w:r>
         <w:rPr>
@@ -6386,6 +6351,35 @@
           <w:szCs w:val="24"/>
         </w:rPr>
         <w:t xml:space="preserve"> improve the user experience.</w:t>
+      </w:r>
+    </w:p>
+    <w:p>
+      <w:pPr>
+        <w:spacing w:line="480" w:lineRule="auto"/>
+        <w:ind w:firstLine="720"/>
+        <w:rPr>
+          <w:rFonts w:ascii="Times New Roman" w:hAnsi="Times New Roman" w:cs="Times New Roman"/>
+          <w:sz w:val="24"/>
+          <w:szCs w:val="24"/>
+        </w:rPr>
+      </w:pPr>
+    </w:p>
+    <w:p>
+      <w:pPr>
+        <w:spacing w:line="480" w:lineRule="auto"/>
+        <w:rPr>
+          <w:rFonts w:ascii="Times New Roman" w:hAnsi="Times New Roman" w:cs="Times New Roman"/>
+          <w:sz w:val="24"/>
+          <w:szCs w:val="24"/>
+        </w:rPr>
+      </w:pPr>
+      <w:r>
+        <w:rPr>
+          <w:rFonts w:ascii="Times New Roman" w:hAnsi="Times New Roman" w:cs="Times New Roman"/>
+          <w:sz w:val="24"/>
+          <w:szCs w:val="24"/>
+        </w:rPr>
+        <w:t>Filtering courses that have been taken and are equivalent (e.g. ECO300 and ECO310)</w:t>
       </w:r>
     </w:p>
     <w:sectPr>
@@ -6483,7 +6477,7 @@
           <w:rPr>
             <w:noProof/>
           </w:rPr>
-          <w:t>7</w:t>
+          <w:t>8</w:t>
         </w:r>
         <w:r>
           <w:rPr>

</xml_diff>

<commit_message>
Added user study data to report
</commit_message>
<xml_diff>
--- a/jeffLumen.docx
+++ b/jeffLumen.docx
@@ -3506,8 +3506,6 @@
           </mc:Fallback>
         </mc:AlternateContent>
       </w:r>
-      <w:bookmarkStart w:id="0" w:name="_GoBack"/>
-      <w:bookmarkEnd w:id="0"/>
     </w:p>
     <w:p>
       <w:pPr>
@@ -4194,7 +4192,23 @@
           <w:sz w:val="24"/>
           <w:szCs w:val="24"/>
         </w:rPr>
-        <w:t>will very rarely be relevant to the user and</w:t>
+        <w:t xml:space="preserve">will </w:t>
+      </w:r>
+      <w:r>
+        <w:rPr>
+          <w:rFonts w:ascii="Times New Roman" w:hAnsi="Times New Roman" w:cs="Times New Roman"/>
+          <w:sz w:val="24"/>
+          <w:szCs w:val="24"/>
+        </w:rPr>
+        <w:t>r</w:t>
+      </w:r>
+      <w:r>
+        <w:rPr>
+          <w:rFonts w:ascii="Times New Roman" w:hAnsi="Times New Roman" w:cs="Times New Roman"/>
+          <w:sz w:val="24"/>
+          <w:szCs w:val="24"/>
+        </w:rPr>
+        <w:t>arely be relevant to the user and</w:t>
       </w:r>
       <w:r>
         <w:rPr>
@@ -4210,15 +4224,63 @@
           <w:sz w:val="24"/>
           <w:szCs w:val="24"/>
         </w:rPr>
-        <w:t xml:space="preserve">sults page if returned. </w:t>
-      </w:r>
-      <w:r>
-        <w:rPr>
-          <w:rFonts w:ascii="Times New Roman" w:hAnsi="Times New Roman" w:cs="Times New Roman"/>
-          <w:sz w:val="24"/>
-          <w:szCs w:val="24"/>
-        </w:rPr>
-        <w:t>Thus we felt that the benefits of omitting all WRI and FRS courses outweighed the costs.</w:t>
+        <w:t>sults page if include</w:t>
+      </w:r>
+      <w:r>
+        <w:rPr>
+          <w:rFonts w:ascii="Times New Roman" w:hAnsi="Times New Roman" w:cs="Times New Roman"/>
+          <w:sz w:val="24"/>
+          <w:szCs w:val="24"/>
+        </w:rPr>
+        <w:t xml:space="preserve">d. </w:t>
+      </w:r>
+      <w:r>
+        <w:rPr>
+          <w:rFonts w:ascii="Times New Roman" w:hAnsi="Times New Roman" w:cs="Times New Roman"/>
+          <w:sz w:val="24"/>
+          <w:szCs w:val="24"/>
+        </w:rPr>
+        <w:t>With</w:t>
+      </w:r>
+      <w:r>
+        <w:rPr>
+          <w:rFonts w:ascii="Times New Roman" w:hAnsi="Times New Roman" w:cs="Times New Roman"/>
+          <w:sz w:val="24"/>
+          <w:szCs w:val="24"/>
+        </w:rPr>
+        <w:t xml:space="preserve"> the benefits of omitting al</w:t>
+      </w:r>
+      <w:r>
+        <w:rPr>
+          <w:rFonts w:ascii="Times New Roman" w:hAnsi="Times New Roman" w:cs="Times New Roman"/>
+          <w:sz w:val="24"/>
+          <w:szCs w:val="24"/>
+        </w:rPr>
+        <w:t>l WRI and FRS courses outweighing</w:t>
+      </w:r>
+      <w:r>
+        <w:rPr>
+          <w:rFonts w:ascii="Times New Roman" w:hAnsi="Times New Roman" w:cs="Times New Roman"/>
+          <w:sz w:val="24"/>
+          <w:szCs w:val="24"/>
+        </w:rPr>
+        <w:t xml:space="preserve"> the costs</w:t>
+      </w:r>
+      <w:r>
+        <w:rPr>
+          <w:rFonts w:ascii="Times New Roman" w:hAnsi="Times New Roman" w:cs="Times New Roman"/>
+          <w:sz w:val="24"/>
+          <w:szCs w:val="24"/>
+        </w:rPr>
+        <w:t>, we decided to omit results with either department designation</w:t>
+      </w:r>
+      <w:r>
+        <w:rPr>
+          <w:rFonts w:ascii="Times New Roman" w:hAnsi="Times New Roman" w:cs="Times New Roman"/>
+          <w:sz w:val="24"/>
+          <w:szCs w:val="24"/>
+        </w:rPr>
+        <w:t>.</w:t>
       </w:r>
     </w:p>
     <w:p>
@@ -4237,71 +4299,13 @@
           <w:sz w:val="24"/>
           <w:szCs w:val="24"/>
         </w:rPr>
-        <w:t xml:space="preserve">Personalized recommendations are generated by </w:t>
-      </w:r>
-      <w:r>
-        <w:rPr>
-          <w:rFonts w:ascii="Times New Roman" w:hAnsi="Times New Roman" w:cs="Times New Roman"/>
-          <w:sz w:val="24"/>
-          <w:szCs w:val="24"/>
-          <w:highlight w:val="yellow"/>
-        </w:rPr>
-        <w:t>&lt;</w:t>
-      </w:r>
-      <w:r>
-        <w:rPr>
-          <w:rFonts w:ascii="Times New Roman" w:hAnsi="Times New Roman" w:cs="Times New Roman"/>
-          <w:sz w:val="24"/>
-          <w:szCs w:val="24"/>
-          <w:highlight w:val="yellow"/>
-        </w:rPr>
-        <w:t>BACKEND DETAILS</w:t>
-      </w:r>
-      <w:r>
-        <w:rPr>
-          <w:rFonts w:ascii="Times New Roman" w:hAnsi="Times New Roman" w:cs="Times New Roman"/>
-          <w:sz w:val="24"/>
-          <w:szCs w:val="24"/>
-          <w:highlight w:val="yellow"/>
-        </w:rPr>
-        <w:t>&gt;</w:t>
-      </w:r>
-      <w:r>
-        <w:rPr>
-          <w:rFonts w:ascii="Times New Roman" w:hAnsi="Times New Roman" w:cs="Times New Roman"/>
-          <w:sz w:val="24"/>
-          <w:szCs w:val="24"/>
-        </w:rPr>
-        <w:t>.</w:t>
-      </w:r>
-      <w:r>
-        <w:rPr>
-          <w:rFonts w:ascii="Times New Roman" w:hAnsi="Times New Roman" w:cs="Times New Roman"/>
-          <w:sz w:val="24"/>
-          <w:szCs w:val="24"/>
-        </w:rPr>
-        <w:t xml:space="preserve"> Major and certificate requirements are currently limited to ECO, COS, and ANT and Applications of Computing, Creative Writing Certificate, and Certificate in Linguistics respectively, as this feature was meant to be a proof of concept at the time of writi</w:t>
-      </w:r>
-      <w:r>
-        <w:rPr>
-          <w:rFonts w:ascii="Times New Roman" w:hAnsi="Times New Roman" w:cs="Times New Roman"/>
-          <w:sz w:val="24"/>
-          <w:szCs w:val="24"/>
-        </w:rPr>
-        <w:t>ng</w:t>
-      </w:r>
-      <w:r>
-        <w:rPr>
-          <w:rFonts w:ascii="Times New Roman" w:hAnsi="Times New Roman" w:cs="Times New Roman"/>
-          <w:sz w:val="24"/>
-          <w:szCs w:val="24"/>
-        </w:rPr>
-        <w:t>.</w:t>
+        <w:t>Major and certificate requirements are currently limited to ECO, COS, and ANT and Applications of Computing, Creative Writing Certificate, and Certificate in Linguistics respectively, as this feature was meant to be a proof of concept at the time of writing.</w:t>
       </w:r>
     </w:p>
     <w:p>
       <w:pPr>
         <w:spacing w:line="480" w:lineRule="auto"/>
+        <w:ind w:firstLine="720"/>
         <w:rPr>
           <w:rFonts w:ascii="Times New Roman" w:hAnsi="Times New Roman" w:cs="Times New Roman"/>
           <w:sz w:val="24"/>
@@ -4313,9 +4317,51 @@
           <w:rFonts w:ascii="Times New Roman" w:hAnsi="Times New Roman" w:cs="Times New Roman"/>
           <w:sz w:val="24"/>
           <w:szCs w:val="24"/>
+        </w:rPr>
+        <w:t xml:space="preserve">Personalized recommendations are generated by </w:t>
+      </w:r>
+      <w:r>
+        <w:rPr>
+          <w:rFonts w:ascii="Times New Roman" w:hAnsi="Times New Roman" w:cs="Times New Roman"/>
+          <w:sz w:val="24"/>
+          <w:szCs w:val="24"/>
           <w:highlight w:val="yellow"/>
         </w:rPr>
-        <w:t>WRI/FRS are filtered out</w:t>
+        <w:t>&lt;</w:t>
+      </w:r>
+      <w:r>
+        <w:rPr>
+          <w:rFonts w:ascii="Times New Roman" w:hAnsi="Times New Roman" w:cs="Times New Roman"/>
+          <w:sz w:val="24"/>
+          <w:szCs w:val="24"/>
+          <w:highlight w:val="yellow"/>
+        </w:rPr>
+        <w:t>BACKEND DETAILS</w:t>
+      </w:r>
+      <w:r>
+        <w:rPr>
+          <w:rFonts w:ascii="Times New Roman" w:hAnsi="Times New Roman" w:cs="Times New Roman"/>
+          <w:sz w:val="24"/>
+          <w:szCs w:val="24"/>
+          <w:highlight w:val="yellow"/>
+        </w:rPr>
+        <w:t>&gt;</w:t>
+      </w:r>
+      <w:r>
+        <w:rPr>
+          <w:rFonts w:ascii="Times New Roman" w:hAnsi="Times New Roman" w:cs="Times New Roman"/>
+          <w:sz w:val="24"/>
+          <w:szCs w:val="24"/>
+        </w:rPr>
+        <w:t>.</w:t>
+      </w:r>
+      <w:r>
+        <w:rPr>
+          <w:rFonts w:ascii="Times New Roman" w:hAnsi="Times New Roman" w:cs="Times New Roman"/>
+          <w:sz w:val="24"/>
+          <w:szCs w:val="24"/>
+        </w:rPr>
+        <w:t xml:space="preserve"> </w:t>
       </w:r>
     </w:p>
     <w:p>
@@ -4755,6 +4801,14 @@
                 <w:szCs w:val="24"/>
               </w:rPr>
             </w:pPr>
+            <w:r>
+              <w:rPr>
+                <w:rFonts w:ascii="Times New Roman" w:hAnsi="Times New Roman" w:cs="Times New Roman"/>
+                <w:sz w:val="24"/>
+                <w:szCs w:val="24"/>
+              </w:rPr>
+              <w:t>“Brian”</w:t>
+            </w:r>
           </w:p>
         </w:tc>
         <w:tc>
@@ -4873,6 +4927,14 @@
                 <w:sz w:val="24"/>
                 <w:szCs w:val="24"/>
               </w:rPr>
+              <w:t>4.</w:t>
+            </w:r>
+            <w:r>
+              <w:rPr>
+                <w:rFonts w:ascii="Times New Roman" w:hAnsi="Times New Roman" w:cs="Times New Roman"/>
+                <w:sz w:val="24"/>
+                <w:szCs w:val="24"/>
+              </w:rPr>
               <w:t>5</w:t>
             </w:r>
           </w:p>
@@ -4894,6 +4956,14 @@
                 <w:szCs w:val="24"/>
               </w:rPr>
             </w:pPr>
+            <w:r>
+              <w:rPr>
+                <w:rFonts w:ascii="Times New Roman" w:hAnsi="Times New Roman" w:cs="Times New Roman"/>
+                <w:sz w:val="24"/>
+                <w:szCs w:val="24"/>
+              </w:rPr>
+              <w:t>5</w:t>
+            </w:r>
           </w:p>
         </w:tc>
         <w:tc>
@@ -5026,6 +5096,14 @@
                 <w:szCs w:val="24"/>
               </w:rPr>
             </w:pPr>
+            <w:r>
+              <w:rPr>
+                <w:rFonts w:ascii="Times New Roman" w:hAnsi="Times New Roman" w:cs="Times New Roman"/>
+                <w:sz w:val="24"/>
+                <w:szCs w:val="24"/>
+              </w:rPr>
+              <w:t>0.8</w:t>
+            </w:r>
           </w:p>
         </w:tc>
         <w:tc>
@@ -5149,6 +5227,14 @@
                 <w:szCs w:val="24"/>
               </w:rPr>
             </w:pPr>
+            <w:r>
+              <w:rPr>
+                <w:rFonts w:ascii="Times New Roman" w:hAnsi="Times New Roman" w:cs="Times New Roman"/>
+                <w:sz w:val="24"/>
+                <w:szCs w:val="24"/>
+              </w:rPr>
+              <w:t>1</w:t>
+            </w:r>
           </w:p>
         </w:tc>
         <w:tc>
@@ -5277,6 +5363,14 @@
                 <w:szCs w:val="24"/>
               </w:rPr>
             </w:pPr>
+            <w:r>
+              <w:rPr>
+                <w:rFonts w:ascii="Times New Roman" w:hAnsi="Times New Roman" w:cs="Times New Roman"/>
+                <w:sz w:val="24"/>
+                <w:szCs w:val="24"/>
+              </w:rPr>
+              <w:t>0.98</w:t>
+            </w:r>
           </w:p>
         </w:tc>
         <w:tc>
@@ -5656,7 +5750,7 @@
                 <w:sz w:val="24"/>
                 <w:szCs w:val="24"/>
               </w:rPr>
-              <w:t>5</w:t>
+              <w:t>4</w:t>
             </w:r>
           </w:p>
         </w:tc>
@@ -5677,6 +5771,14 @@
                 <w:szCs w:val="24"/>
               </w:rPr>
             </w:pPr>
+            <w:r>
+              <w:rPr>
+                <w:rFonts w:ascii="Times New Roman" w:hAnsi="Times New Roman" w:cs="Times New Roman"/>
+                <w:sz w:val="24"/>
+                <w:szCs w:val="24"/>
+              </w:rPr>
+              <w:t>5</w:t>
+            </w:r>
           </w:p>
         </w:tc>
         <w:tc>
@@ -5809,6 +5911,16 @@
                 <w:szCs w:val="24"/>
               </w:rPr>
             </w:pPr>
+            <w:r>
+              <w:rPr>
+                <w:rFonts w:ascii="Times New Roman" w:hAnsi="Times New Roman" w:cs="Times New Roman"/>
+                <w:sz w:val="24"/>
+                <w:szCs w:val="24"/>
+              </w:rPr>
+              <w:t>0.15</w:t>
+            </w:r>
+            <w:bookmarkStart w:id="0" w:name="_GoBack"/>
+            <w:bookmarkEnd w:id="0"/>
           </w:p>
         </w:tc>
         <w:tc>
@@ -5932,6 +6044,14 @@
                 <w:szCs w:val="24"/>
               </w:rPr>
             </w:pPr>
+            <w:r>
+              <w:rPr>
+                <w:rFonts w:ascii="Times New Roman" w:hAnsi="Times New Roman" w:cs="Times New Roman"/>
+                <w:sz w:val="24"/>
+                <w:szCs w:val="24"/>
+              </w:rPr>
+              <w:t>0.1</w:t>
+            </w:r>
           </w:p>
         </w:tc>
         <w:tc>
@@ -6060,6 +6180,14 @@
                 <w:szCs w:val="24"/>
               </w:rPr>
             </w:pPr>
+            <w:r>
+              <w:rPr>
+                <w:rFonts w:ascii="Times New Roman" w:hAnsi="Times New Roman" w:cs="Times New Roman"/>
+                <w:sz w:val="24"/>
+                <w:szCs w:val="24"/>
+              </w:rPr>
+              <w:t>0.12</w:t>
+            </w:r>
           </w:p>
         </w:tc>
         <w:tc>
@@ -6224,7 +6352,88 @@
           <w:sz w:val="24"/>
           <w:szCs w:val="24"/>
         </w:rPr>
-        <w:t>Lumen &lt;success/room to be improved upon&gt;</w:t>
+        <w:t>Lumen</w:t>
+      </w:r>
+      <w:r>
+        <w:rPr>
+          <w:rFonts w:ascii="Times New Roman" w:hAnsi="Times New Roman" w:cs="Times New Roman"/>
+          <w:sz w:val="24"/>
+          <w:szCs w:val="24"/>
+        </w:rPr>
+        <w:t xml:space="preserve"> aims to </w:t>
+      </w:r>
+      <w:r>
+        <w:rPr>
+          <w:rFonts w:ascii="Times New Roman" w:hAnsi="Times New Roman" w:cs="Times New Roman"/>
+          <w:sz w:val="24"/>
+          <w:szCs w:val="24"/>
+        </w:rPr>
+        <w:t>enlighten student users about courses that interest them</w:t>
+      </w:r>
+      <w:r>
+        <w:rPr>
+          <w:rFonts w:ascii="Times New Roman" w:hAnsi="Times New Roman" w:cs="Times New Roman"/>
+          <w:sz w:val="24"/>
+          <w:szCs w:val="24"/>
+        </w:rPr>
+        <w:t xml:space="preserve"> in a</w:t>
+      </w:r>
+      <w:r>
+        <w:rPr>
+          <w:rFonts w:ascii="Times New Roman" w:hAnsi="Times New Roman" w:cs="Times New Roman"/>
+          <w:sz w:val="24"/>
+          <w:szCs w:val="24"/>
+        </w:rPr>
+        <w:t>n</w:t>
+      </w:r>
+      <w:r>
+        <w:rPr>
+          <w:rFonts w:ascii="Times New Roman" w:hAnsi="Times New Roman" w:cs="Times New Roman"/>
+          <w:sz w:val="24"/>
+          <w:szCs w:val="24"/>
+        </w:rPr>
+        <w:t xml:space="preserve"> efficient</w:t>
+      </w:r>
+      <w:r>
+        <w:rPr>
+          <w:rFonts w:ascii="Times New Roman" w:hAnsi="Times New Roman" w:cs="Times New Roman"/>
+          <w:sz w:val="24"/>
+          <w:szCs w:val="24"/>
+        </w:rPr>
+        <w:t xml:space="preserve"> and accurate</w:t>
+      </w:r>
+      <w:r>
+        <w:rPr>
+          <w:rFonts w:ascii="Times New Roman" w:hAnsi="Times New Roman" w:cs="Times New Roman"/>
+          <w:sz w:val="24"/>
+          <w:szCs w:val="24"/>
+        </w:rPr>
+        <w:t xml:space="preserve"> manner</w:t>
+      </w:r>
+      <w:r>
+        <w:rPr>
+          <w:rFonts w:ascii="Times New Roman" w:hAnsi="Times New Roman" w:cs="Times New Roman"/>
+          <w:sz w:val="24"/>
+          <w:szCs w:val="24"/>
+        </w:rPr>
+        <w:t>, and preliminary user studies have shown that Lumen</w:t>
+      </w:r>
+      <w:r>
+        <w:rPr>
+          <w:rFonts w:ascii="Times New Roman" w:hAnsi="Times New Roman" w:cs="Times New Roman"/>
+          <w:sz w:val="24"/>
+          <w:szCs w:val="24"/>
+        </w:rPr>
+        <w:t xml:space="preserve"> </w:t>
+      </w:r>
+      <w:r>
+        <w:rPr>
+          <w:rFonts w:ascii="Times New Roman" w:hAnsi="Times New Roman" w:cs="Times New Roman"/>
+          <w:sz w:val="24"/>
+          <w:szCs w:val="24"/>
+          <w:highlight w:val="yellow"/>
+        </w:rPr>
+        <w:t>&lt;success/room to be improved upon&gt;</w:t>
       </w:r>
       <w:r>
         <w:rPr>
@@ -6259,24 +6468,24 @@
           <w:sz w:val="24"/>
           <w:szCs w:val="24"/>
         </w:rPr>
-        <w:t>Ideas for further exploration include testing the effectiveness of peer recommendation methods such as user- or course-based matrix completion (requires</w:t>
-      </w:r>
-      <w:r>
-        <w:rPr>
-          <w:rFonts w:ascii="Times New Roman" w:hAnsi="Times New Roman" w:cs="Times New Roman"/>
-          <w:sz w:val="24"/>
-          <w:szCs w:val="24"/>
-        </w:rPr>
-        <w:t xml:space="preserve"> a critical mass of user course </w:t>
-      </w:r>
-      <w:r>
-        <w:rPr>
-          <w:rFonts w:ascii="Times New Roman" w:hAnsi="Times New Roman" w:cs="Times New Roman"/>
-          <w:sz w:val="24"/>
-          <w:szCs w:val="24"/>
-        </w:rPr>
         <w:lastRenderedPageBreak/>
-        <w:t>data</w:t>
+        <w:t>In the future, i</w:t>
+      </w:r>
+      <w:r>
+        <w:rPr>
+          <w:rFonts w:ascii="Times New Roman" w:hAnsi="Times New Roman" w:cs="Times New Roman"/>
+          <w:sz w:val="24"/>
+          <w:szCs w:val="24"/>
+        </w:rPr>
+        <w:t>deas for further exploration include testing the effectiveness of peer recommendation methods such as user- or course-based matrix completion (requires</w:t>
+      </w:r>
+      <w:r>
+        <w:rPr>
+          <w:rFonts w:ascii="Times New Roman" w:hAnsi="Times New Roman" w:cs="Times New Roman"/>
+          <w:sz w:val="24"/>
+          <w:szCs w:val="24"/>
+        </w:rPr>
+        <w:t xml:space="preserve"> a critical mass of user course data</w:t>
       </w:r>
       <w:r>
         <w:rPr>

</xml_diff>

<commit_message>
Forgot to add graph
</commit_message>
<xml_diff>
--- a/jeffLumen.docx
+++ b/jeffLumen.docx
@@ -4961,15 +4961,31 @@
           <w:sz w:val="24"/>
           <w:szCs w:val="24"/>
         </w:rPr>
-        <w:t>ser studies were conducted on five users</w:t>
-      </w:r>
-      <w:r>
-        <w:rPr>
-          <w:rFonts w:ascii="Times New Roman" w:hAnsi="Times New Roman" w:cs="Times New Roman"/>
-          <w:sz w:val="24"/>
-          <w:szCs w:val="24"/>
-        </w:rPr>
-        <w:t xml:space="preserve"> using both query search and personalized recommendations</w:t>
+        <w:t>ser studies were conducted on</w:t>
+      </w:r>
+      <w:r>
+        <w:rPr>
+          <w:rFonts w:ascii="Times New Roman" w:hAnsi="Times New Roman" w:cs="Times New Roman"/>
+          <w:sz w:val="24"/>
+          <w:szCs w:val="24"/>
+        </w:rPr>
+        <w:t xml:space="preserve"> four</w:t>
+      </w:r>
+      <w:r>
+        <w:rPr>
+          <w:rFonts w:ascii="Times New Roman" w:hAnsi="Times New Roman" w:cs="Times New Roman"/>
+          <w:sz w:val="24"/>
+          <w:szCs w:val="24"/>
+        </w:rPr>
+        <w:t xml:space="preserve"> users</w:t>
+      </w:r>
+      <w:r>
+        <w:rPr>
+          <w:rFonts w:ascii="Times New Roman" w:hAnsi="Times New Roman" w:cs="Times New Roman"/>
+          <w:sz w:val="24"/>
+          <w:szCs w:val="24"/>
+        </w:rPr>
+        <w:t xml:space="preserve"> using query search</w:t>
       </w:r>
       <w:r>
         <w:rPr>
@@ -5001,15 +5017,15 @@
           <w:sz w:val="24"/>
           <w:szCs w:val="24"/>
         </w:rPr>
-        <w:t xml:space="preserve"> for each search method</w:t>
-      </w:r>
-      <w:r>
-        <w:rPr>
-          <w:rFonts w:ascii="Times New Roman" w:hAnsi="Times New Roman" w:cs="Times New Roman"/>
-          <w:sz w:val="24"/>
-          <w:szCs w:val="24"/>
-        </w:rPr>
-        <w:t xml:space="preserve"> are</w:t>
+        <w:t xml:space="preserve"> </w:t>
+      </w:r>
+      <w:r>
+        <w:rPr>
+          <w:rFonts w:ascii="Times New Roman" w:hAnsi="Times New Roman" w:cs="Times New Roman"/>
+          <w:sz w:val="24"/>
+          <w:szCs w:val="24"/>
+        </w:rPr>
+        <w:t>are</w:t>
       </w:r>
       <w:r>
         <w:rPr>
@@ -5392,6 +5408,14 @@
                 <w:szCs w:val="24"/>
               </w:rPr>
             </w:pPr>
+            <w:r>
+              <w:rPr>
+                <w:rFonts w:ascii="Times New Roman" w:hAnsi="Times New Roman" w:cs="Times New Roman"/>
+                <w:sz w:val="24"/>
+                <w:szCs w:val="24"/>
+              </w:rPr>
+              <w:t>“Fun”</w:t>
+            </w:r>
           </w:p>
         </w:tc>
         <w:tc>
@@ -6023,6 +6047,116 @@
           <w:szCs w:val="24"/>
         </w:rPr>
         <w:tab/>
+      </w:r>
+    </w:p>
+    <w:p>
+      <w:pPr>
+        <w:spacing w:line="480" w:lineRule="auto"/>
+        <w:ind w:firstLine="720"/>
+        <w:rPr>
+          <w:rFonts w:ascii="Times New Roman" w:hAnsi="Times New Roman" w:cs="Times New Roman"/>
+          <w:sz w:val="24"/>
+          <w:szCs w:val="24"/>
+        </w:rPr>
+      </w:pPr>
+      <w:r>
+        <w:rPr>
+          <w:rFonts w:ascii="Times New Roman" w:hAnsi="Times New Roman" w:cs="Times New Roman"/>
+          <w:sz w:val="24"/>
+          <w:szCs w:val="24"/>
+          <w:highlight w:val="yellow"/>
+        </w:rPr>
+        <w:t>&lt;</w:t>
+      </w:r>
+      <w:proofErr w:type="gramStart"/>
+      <w:r>
+        <w:rPr>
+          <w:rFonts w:ascii="Times New Roman" w:hAnsi="Times New Roman" w:cs="Times New Roman"/>
+          <w:sz w:val="24"/>
+          <w:szCs w:val="24"/>
+          <w:highlight w:val="yellow"/>
+        </w:rPr>
+        <w:t>discuss</w:t>
+      </w:r>
+      <w:proofErr w:type="gramEnd"/>
+      <w:r>
+        <w:rPr>
+          <w:rFonts w:ascii="Times New Roman" w:hAnsi="Times New Roman" w:cs="Times New Roman"/>
+          <w:sz w:val="24"/>
+          <w:szCs w:val="24"/>
+          <w:highlight w:val="yellow"/>
+        </w:rPr>
+        <w:t>&gt;</w:t>
+      </w:r>
+    </w:p>
+    <w:p>
+      <w:pPr>
+        <w:spacing w:line="480" w:lineRule="auto"/>
+        <w:rPr>
+          <w:rFonts w:ascii="Times New Roman" w:hAnsi="Times New Roman" w:cs="Times New Roman"/>
+          <w:sz w:val="24"/>
+          <w:szCs w:val="24"/>
+        </w:rPr>
+      </w:pPr>
+      <w:r>
+        <w:rPr>
+          <w:rFonts w:ascii="Times New Roman" w:hAnsi="Times New Roman" w:cs="Times New Roman"/>
+          <w:b/>
+          <w:bCs/>
+          <w:sz w:val="24"/>
+          <w:szCs w:val="24"/>
+        </w:rPr>
+        <w:t>5.2 Recommendation Results</w:t>
+      </w:r>
+      <w:r>
+        <w:rPr>
+          <w:rFonts w:ascii="Times New Roman" w:hAnsi="Times New Roman" w:cs="Times New Roman"/>
+          <w:sz w:val="24"/>
+          <w:szCs w:val="24"/>
+        </w:rPr>
+        <w:t xml:space="preserve"> </w:t>
+      </w:r>
+    </w:p>
+    <w:p>
+      <w:pPr>
+        <w:spacing w:line="480" w:lineRule="auto"/>
+        <w:rPr>
+          <w:rFonts w:ascii="Times New Roman" w:hAnsi="Times New Roman" w:cs="Times New Roman"/>
+          <w:sz w:val="24"/>
+          <w:szCs w:val="24"/>
+        </w:rPr>
+      </w:pPr>
+      <w:r>
+        <w:rPr>
+          <w:rFonts w:ascii="Times New Roman" w:hAnsi="Times New Roman" w:cs="Times New Roman"/>
+          <w:sz w:val="24"/>
+          <w:szCs w:val="24"/>
+        </w:rPr>
+        <w:tab/>
+      </w:r>
+      <w:r>
+        <w:rPr>
+          <w:rFonts w:ascii="Times New Roman" w:hAnsi="Times New Roman" w:cs="Times New Roman"/>
+          <w:sz w:val="24"/>
+          <w:szCs w:val="24"/>
+        </w:rPr>
+        <w:t xml:space="preserve">User studies </w:t>
+      </w:r>
+      <w:r>
+        <w:rPr>
+          <w:rFonts w:ascii="Times New Roman" w:hAnsi="Times New Roman" w:cs="Times New Roman"/>
+          <w:sz w:val="24"/>
+          <w:szCs w:val="24"/>
+        </w:rPr>
+        <w:t>for personalized recommendations were also conducted, and the results</w:t>
+      </w:r>
+      <w:r>
+        <w:rPr>
+          <w:rFonts w:ascii="Times New Roman" w:hAnsi="Times New Roman" w:cs="Times New Roman"/>
+          <w:sz w:val="24"/>
+          <w:szCs w:val="24"/>
+        </w:rPr>
+        <w:t xml:space="preserve"> are presented below:</w:t>
       </w:r>
     </w:p>
     <w:p>
@@ -6858,7 +6992,9 @@
       <w:pPr>
         <w:spacing w:line="480" w:lineRule="auto"/>
         <w:rPr>
-          <w:rFonts w:ascii="Times New Roman" w:hAnsi="Times New Roman" w:cs="Times New Roman"/>
+          <w:rFonts w:ascii="Times New Roman" w:hAnsi="Times New Roman"/>
+          <w:b/>
+          <w:bCs/>
           <w:sz w:val="24"/>
           <w:szCs w:val="24"/>
         </w:rPr>
@@ -6867,16 +7003,26 @@
     <w:p>
       <w:pPr>
         <w:spacing w:line="480" w:lineRule="auto"/>
-        <w:ind w:firstLine="720"/>
-        <w:rPr>
-          <w:rFonts w:ascii="Times New Roman" w:hAnsi="Times New Roman" w:cs="Times New Roman"/>
+        <w:rPr>
+          <w:rFonts w:ascii="Times New Roman" w:hAnsi="Times New Roman"/>
+          <w:bCs/>
           <w:sz w:val="24"/>
           <w:szCs w:val="24"/>
         </w:rPr>
       </w:pPr>
       <w:r>
         <w:rPr>
-          <w:rFonts w:ascii="Times New Roman" w:hAnsi="Times New Roman" w:cs="Times New Roman"/>
+          <w:rFonts w:ascii="Times New Roman" w:hAnsi="Times New Roman"/>
+          <w:bCs/>
+          <w:sz w:val="24"/>
+          <w:szCs w:val="24"/>
+        </w:rPr>
+        <w:tab/>
+      </w:r>
+      <w:r>
+        <w:rPr>
+          <w:rFonts w:ascii="Times New Roman" w:hAnsi="Times New Roman"/>
+          <w:bCs/>
           <w:sz w:val="24"/>
           <w:szCs w:val="24"/>
           <w:highlight w:val="yellow"/>
@@ -6886,7 +7032,8 @@
       <w:proofErr w:type="gramStart"/>
       <w:r>
         <w:rPr>
-          <w:rFonts w:ascii="Times New Roman" w:hAnsi="Times New Roman" w:cs="Times New Roman"/>
+          <w:rFonts w:ascii="Times New Roman" w:hAnsi="Times New Roman"/>
+          <w:bCs/>
           <w:sz w:val="24"/>
           <w:szCs w:val="24"/>
           <w:highlight w:val="yellow"/>
@@ -6896,13 +7043,16 @@
       <w:proofErr w:type="gramEnd"/>
       <w:r>
         <w:rPr>
-          <w:rFonts w:ascii="Times New Roman" w:hAnsi="Times New Roman" w:cs="Times New Roman"/>
+          <w:rFonts w:ascii="Times New Roman" w:hAnsi="Times New Roman"/>
+          <w:bCs/>
           <w:sz w:val="24"/>
           <w:szCs w:val="24"/>
           <w:highlight w:val="yellow"/>
         </w:rPr>
         <w:t>&gt;</w:t>
       </w:r>
+      <w:bookmarkStart w:id="0" w:name="_GoBack"/>
+      <w:bookmarkEnd w:id="0"/>
     </w:p>
     <w:p>
       <w:pPr>
@@ -6923,7 +7073,7 @@
           <w:sz w:val="24"/>
           <w:szCs w:val="24"/>
         </w:rPr>
-        <w:t>5.2 Recommendation Results</w:t>
+        <w:t>5.3 PageRank and Course Network Analysis</w:t>
       </w:r>
     </w:p>
     <w:p>
@@ -6931,8 +7081,6 @@
         <w:spacing w:line="480" w:lineRule="auto"/>
         <w:rPr>
           <w:rFonts w:ascii="Times New Roman" w:hAnsi="Times New Roman"/>
-          <w:b/>
-          <w:bCs/>
           <w:sz w:val="24"/>
           <w:szCs w:val="24"/>
         </w:rPr>
@@ -6940,12 +7088,12 @@
       <w:r>
         <w:rPr>
           <w:rFonts w:ascii="Times New Roman" w:hAnsi="Times New Roman" w:cs="Times New Roman"/>
-          <w:b/>
-          <w:bCs/>
-          <w:sz w:val="24"/>
-          <w:szCs w:val="24"/>
-        </w:rPr>
-        <w:t>5.3 PageRank and Course Network Analysis</w:t>
+          <w:sz w:val="24"/>
+          <w:szCs w:val="24"/>
+        </w:rPr>
+        <w:lastRenderedPageBreak/>
+        <w:tab/>
+        <w:t xml:space="preserve">In computing the PageRank scores for each class as mentioned previously, we came across an interesting finding regarding the structure of the course graph. As the edges occur whenever a course's document mentions another course (primarily in the comments or course prerequisites sections), the graph naturally segments itself into a number of connected components that revolve around a particular department (mostly language departments) or source of material. However, there is also an enormous connected component spanning various departments, with 467 courses as nodes and 1041 edges. If the entire graph is denoted as G, then let the subgraph containing this connected component be denoted as G1. </w:t>
       </w:r>
     </w:p>
     <w:p>
@@ -6964,16 +7112,25 @@
           <w:szCs w:val="24"/>
         </w:rPr>
         <w:tab/>
-        <w:t xml:space="preserve">In computing the PageRank scores for each class as mentioned previously, we came across an interesting finding regarding the structure of the course graph. As the edges occur whenever a course's document mentions another course (primarily in the comments or course prerequisites sections), the graph naturally segments itself into a number of connected </w:t>
-      </w:r>
-      <w:r>
-        <w:rPr>
-          <w:rFonts w:ascii="Times New Roman" w:hAnsi="Times New Roman" w:cs="Times New Roman"/>
-          <w:sz w:val="24"/>
-          <w:szCs w:val="24"/>
-        </w:rPr>
-        <w:lastRenderedPageBreak/>
-        <w:t xml:space="preserve">components that revolve around a particular department (mostly language departments) or source of material. However, there is also an enormous connected component spanning various departments, with 467 courses as nodes and 1041 edges. If the entire graph is denoted as G, then let the subgraph containing this connected component be denoted as G1. </w:t>
+        <w:t>For G1, we found that the radius is 7</w:t>
+      </w:r>
+      <w:proofErr w:type="gramStart"/>
+      <w:r>
+        <w:rPr>
+          <w:rFonts w:ascii="Times New Roman" w:hAnsi="Times New Roman" w:cs="Times New Roman"/>
+          <w:sz w:val="24"/>
+          <w:szCs w:val="24"/>
+        </w:rPr>
+        <w:t>,  the</w:t>
+      </w:r>
+      <w:proofErr w:type="gramEnd"/>
+      <w:r>
+        <w:rPr>
+          <w:rFonts w:ascii="Times New Roman" w:hAnsi="Times New Roman" w:cs="Times New Roman"/>
+          <w:sz w:val="24"/>
+          <w:szCs w:val="24"/>
+        </w:rPr>
+        <w:t xml:space="preserve"> max degree is 44, the average degree is 4.458, the mean eccentricity is 8.952, and the average shortest path length is 4.595. In addition, the distribution of degrees follows a power law. As a result, G1 satisfies many of the properties of traditional social networks. </w:t>
       </w:r>
     </w:p>
     <w:p>
@@ -6987,48 +7144,12 @@
       </w:pPr>
       <w:r>
         <w:rPr>
-          <w:rFonts w:ascii="Times New Roman" w:hAnsi="Times New Roman" w:cs="Times New Roman"/>
-          <w:sz w:val="24"/>
-          <w:szCs w:val="24"/>
-        </w:rPr>
-        <w:tab/>
-        <w:t>For G1, we found that the radius is 7</w:t>
-      </w:r>
-      <w:proofErr w:type="gramStart"/>
-      <w:r>
-        <w:rPr>
-          <w:rFonts w:ascii="Times New Roman" w:hAnsi="Times New Roman" w:cs="Times New Roman"/>
-          <w:sz w:val="24"/>
-          <w:szCs w:val="24"/>
-        </w:rPr>
-        <w:t>,  the</w:t>
-      </w:r>
-      <w:proofErr w:type="gramEnd"/>
-      <w:r>
-        <w:rPr>
-          <w:rFonts w:ascii="Times New Roman" w:hAnsi="Times New Roman" w:cs="Times New Roman"/>
-          <w:sz w:val="24"/>
-          <w:szCs w:val="24"/>
-        </w:rPr>
-        <w:t xml:space="preserve"> max degree is 44, the average degree is 4.458, the mean eccentricity is 8.952, and the average shortest path length is 4.595. In addition, the distribution of degrees follows a power law. As a result, G1 satisfies many of the properties of traditional social networks. </w:t>
-      </w:r>
-    </w:p>
-    <w:p>
-      <w:pPr>
-        <w:spacing w:line="480" w:lineRule="auto"/>
-        <w:rPr>
-          <w:rFonts w:ascii="Times New Roman" w:hAnsi="Times New Roman"/>
-          <w:sz w:val="24"/>
-          <w:szCs w:val="24"/>
-        </w:rPr>
-      </w:pPr>
-      <w:r>
-        <w:rPr>
           <w:rFonts w:ascii="Times New Roman" w:hAnsi="Times New Roman"/>
           <w:noProof/>
           <w:sz w:val="24"/>
           <w:szCs w:val="24"/>
         </w:rPr>
+        <w:lastRenderedPageBreak/>
         <w:drawing>
           <wp:anchor distT="0" distB="101600" distL="0" distR="0" simplePos="0" relativeHeight="251659264" behindDoc="0" locked="0" layoutInCell="1" allowOverlap="1" wp14:anchorId="0F198B90" wp14:editId="620BD3E6">
             <wp:simplePos x="0" y="0"/>
@@ -7093,8 +7214,6 @@
           <w:szCs w:val="24"/>
         </w:rPr>
       </w:pPr>
-      <w:bookmarkStart w:id="0" w:name="_GoBack"/>
-      <w:bookmarkEnd w:id="0"/>
     </w:p>
     <w:p>
       <w:pPr>
@@ -7274,6 +7393,7 @@
           <w:sz w:val="24"/>
           <w:szCs w:val="24"/>
         </w:rPr>
+        <w:lastRenderedPageBreak/>
         <w:t>In the future, i</w:t>
       </w:r>
       <w:r>
@@ -7491,7 +7611,7 @@
           <w:rPr>
             <w:noProof/>
           </w:rPr>
-          <w:t>12</w:t>
+          <w:t>15</w:t>
         </w:r>
         <w:r>
           <w:rPr>

</xml_diff>

<commit_message>
Revised report yet again
</commit_message>
<xml_diff>
--- a/jeffLumen.docx
+++ b/jeffLumen.docx
@@ -197,24 +197,7 @@
           <w:szCs w:val="32"/>
         </w:rPr>
         <w:tab/>
-      </w:r>
-      <w:proofErr w:type="spellStart"/>
-      <w:r>
-        <w:rPr>
-          <w:rFonts w:ascii="Times New Roman" w:hAnsi="Times New Roman" w:cs="Times New Roman"/>
-          <w:sz w:val="32"/>
-          <w:szCs w:val="32"/>
-        </w:rPr>
-        <w:t>Junhan</w:t>
-      </w:r>
-      <w:proofErr w:type="spellEnd"/>
-      <w:r>
-        <w:rPr>
-          <w:rFonts w:ascii="Times New Roman" w:hAnsi="Times New Roman" w:cs="Times New Roman"/>
-          <w:sz w:val="32"/>
-          <w:szCs w:val="32"/>
-        </w:rPr>
-        <w:t xml:space="preserve"> Chen</w:t>
+        <w:t>Junhan Chen</w:t>
       </w:r>
     </w:p>
     <w:p>
@@ -1172,7 +1155,6 @@
           <w:i/>
           <w:sz w:val="24"/>
           <w:szCs w:val="24"/>
-          <w:highlight w:val="yellow"/>
         </w:rPr>
         <w:t>2</w:t>
       </w:r>
@@ -1182,16 +1164,23 @@
           <w:i/>
           <w:sz w:val="24"/>
           <w:szCs w:val="24"/>
-          <w:highlight w:val="yellow"/>
-        </w:rPr>
-        <w:t>. Goals &amp; Measurement</w:t>
-      </w:r>
-      <w:r>
-        <w:rPr>
-          <w:rFonts w:ascii="Times New Roman" w:hAnsi="Times New Roman" w:cs="Times New Roman"/>
-          <w:sz w:val="24"/>
-          <w:szCs w:val="24"/>
-          <w:highlight w:val="yellow"/>
+        </w:rPr>
+        <w:t>.</w:t>
+      </w:r>
+      <w:r>
+        <w:rPr>
+          <w:rFonts w:ascii="Times New Roman" w:hAnsi="Times New Roman" w:cs="Times New Roman"/>
+          <w:i/>
+          <w:sz w:val="24"/>
+          <w:szCs w:val="24"/>
+        </w:rPr>
+        <w:t>Goals &amp; Measurement</w:t>
+      </w:r>
+      <w:r>
+        <w:rPr>
+          <w:rFonts w:ascii="Times New Roman" w:hAnsi="Times New Roman" w:cs="Times New Roman"/>
+          <w:sz w:val="24"/>
+          <w:szCs w:val="24"/>
         </w:rPr>
         <w:t xml:space="preserve"> defines Lumen’s goals and metrics to measure success</w:t>
       </w:r>
@@ -1200,7 +1189,6 @@
           <w:rFonts w:ascii="Times New Roman" w:hAnsi="Times New Roman" w:cs="Times New Roman"/>
           <w:sz w:val="24"/>
           <w:szCs w:val="24"/>
-          <w:highlight w:val="yellow"/>
         </w:rPr>
         <w:t xml:space="preserve">, </w:t>
       </w:r>
@@ -1210,7 +1198,6 @@
           <w:i/>
           <w:sz w:val="24"/>
           <w:szCs w:val="24"/>
-          <w:highlight w:val="yellow"/>
         </w:rPr>
         <w:t>3</w:t>
       </w:r>
@@ -1219,9 +1206,8 @@
           <w:rFonts w:ascii="Times New Roman" w:hAnsi="Times New Roman" w:cs="Times New Roman"/>
           <w:sz w:val="24"/>
           <w:szCs w:val="24"/>
-          <w:highlight w:val="yellow"/>
-        </w:rPr>
-        <w:t xml:space="preserve">. </w:t>
+        </w:rPr>
+        <w:t>.</w:t>
       </w:r>
       <w:r>
         <w:rPr>
@@ -1229,7 +1215,6 @@
           <w:i/>
           <w:sz w:val="24"/>
           <w:szCs w:val="24"/>
-          <w:highlight w:val="yellow"/>
         </w:rPr>
         <w:t>Product</w:t>
       </w:r>
@@ -1238,7 +1223,6 @@
           <w:rFonts w:ascii="Times New Roman" w:hAnsi="Times New Roman" w:cs="Times New Roman"/>
           <w:sz w:val="24"/>
           <w:szCs w:val="24"/>
-          <w:highlight w:val="yellow"/>
         </w:rPr>
         <w:t xml:space="preserve"> describes Lumen’s features</w:t>
       </w:r>
@@ -1247,7 +1231,6 @@
           <w:rFonts w:ascii="Times New Roman" w:hAnsi="Times New Roman" w:cs="Times New Roman"/>
           <w:sz w:val="24"/>
           <w:szCs w:val="24"/>
-          <w:highlight w:val="yellow"/>
         </w:rPr>
         <w:t xml:space="preserve">, use cases, and </w:t>
       </w:r>
@@ -1256,90 +1239,93 @@
           <w:rFonts w:ascii="Times New Roman" w:hAnsi="Times New Roman" w:cs="Times New Roman"/>
           <w:sz w:val="24"/>
           <w:szCs w:val="24"/>
-          <w:highlight w:val="yellow"/>
-        </w:rPr>
-        <w:t xml:space="preserve">component </w:t>
-      </w:r>
-      <w:r>
-        <w:rPr>
-          <w:rFonts w:ascii="Times New Roman" w:hAnsi="Times New Roman" w:cs="Times New Roman"/>
-          <w:sz w:val="24"/>
-          <w:szCs w:val="24"/>
-          <w:highlight w:val="yellow"/>
-        </w:rPr>
-        <w:t>implementation</w:t>
-      </w:r>
-      <w:r>
-        <w:rPr>
-          <w:rFonts w:ascii="Times New Roman" w:hAnsi="Times New Roman" w:cs="Times New Roman"/>
-          <w:sz w:val="24"/>
-          <w:szCs w:val="24"/>
-          <w:highlight w:val="yellow"/>
-        </w:rPr>
-        <w:t>s</w:t>
-      </w:r>
-      <w:r>
-        <w:rPr>
-          <w:rFonts w:ascii="Times New Roman" w:hAnsi="Times New Roman" w:cs="Times New Roman"/>
-          <w:sz w:val="24"/>
-          <w:szCs w:val="24"/>
-          <w:highlight w:val="yellow"/>
-        </w:rPr>
-        <w:t>,</w:t>
-      </w:r>
-      <w:r>
-        <w:rPr>
-          <w:rFonts w:ascii="Times New Roman" w:hAnsi="Times New Roman" w:cs="Times New Roman"/>
-          <w:sz w:val="24"/>
-          <w:szCs w:val="24"/>
-          <w:highlight w:val="yellow"/>
-        </w:rPr>
-        <w:t xml:space="preserve"> while</w:t>
-      </w:r>
-      <w:r>
-        <w:rPr>
-          <w:rFonts w:ascii="Times New Roman" w:hAnsi="Times New Roman" w:cs="Times New Roman"/>
-          <w:sz w:val="24"/>
-          <w:szCs w:val="24"/>
-          <w:highlight w:val="yellow"/>
+        </w:rPr>
+        <w:t xml:space="preserve">workflow, while </w:t>
+      </w:r>
+      <w:r>
+        <w:rPr>
+          <w:rFonts w:ascii="Times New Roman" w:hAnsi="Times New Roman" w:cs="Times New Roman"/>
+          <w:i/>
+          <w:sz w:val="24"/>
+          <w:szCs w:val="24"/>
+        </w:rPr>
+        <w:t>4</w:t>
+      </w:r>
+      <w:r>
+        <w:rPr>
+          <w:rFonts w:ascii="Times New Roman" w:hAnsi="Times New Roman" w:cs="Times New Roman"/>
+          <w:i/>
+          <w:sz w:val="24"/>
+          <w:szCs w:val="24"/>
+        </w:rPr>
+        <w:t>.</w:t>
+      </w:r>
+      <w:bookmarkStart w:id="0" w:name="_GoBack"/>
+      <w:bookmarkEnd w:id="0"/>
+      <w:r>
+        <w:rPr>
+          <w:rFonts w:ascii="Times New Roman" w:hAnsi="Times New Roman" w:cs="Times New Roman"/>
+          <w:i/>
+          <w:sz w:val="24"/>
+          <w:szCs w:val="24"/>
+        </w:rPr>
+        <w:t>Implementation</w:t>
+      </w:r>
+      <w:r>
+        <w:rPr>
+          <w:rFonts w:ascii="Times New Roman" w:hAnsi="Times New Roman" w:cs="Times New Roman"/>
+          <w:sz w:val="24"/>
+          <w:szCs w:val="24"/>
         </w:rPr>
         <w:t xml:space="preserve"> </w:t>
       </w:r>
       <w:r>
         <w:rPr>
           <w:rFonts w:ascii="Times New Roman" w:hAnsi="Times New Roman" w:cs="Times New Roman"/>
+          <w:sz w:val="24"/>
+          <w:szCs w:val="24"/>
+        </w:rPr>
+        <w:t>describes the implementation of Lumen.</w:t>
+      </w:r>
+      <w:r>
+        <w:rPr>
+          <w:rFonts w:ascii="Times New Roman" w:hAnsi="Times New Roman" w:cs="Times New Roman"/>
+          <w:sz w:val="24"/>
+          <w:szCs w:val="24"/>
+        </w:rPr>
+        <w:t xml:space="preserve"> Finally, </w:t>
+      </w:r>
+      <w:r>
+        <w:rPr>
+          <w:rFonts w:ascii="Times New Roman" w:hAnsi="Times New Roman" w:cs="Times New Roman"/>
           <w:i/>
           <w:sz w:val="24"/>
           <w:szCs w:val="24"/>
-          <w:highlight w:val="yellow"/>
-        </w:rPr>
-        <w:t>4</w:t>
-      </w:r>
-      <w:r>
-        <w:rPr>
-          <w:rFonts w:ascii="Times New Roman" w:hAnsi="Times New Roman" w:cs="Times New Roman"/>
-          <w:i/>
-          <w:sz w:val="24"/>
-          <w:szCs w:val="24"/>
-          <w:highlight w:val="yellow"/>
-        </w:rPr>
-        <w:t>. Results</w:t>
-      </w:r>
-      <w:r>
-        <w:rPr>
-          <w:rFonts w:ascii="Times New Roman" w:hAnsi="Times New Roman" w:cs="Times New Roman"/>
-          <w:sz w:val="24"/>
-          <w:szCs w:val="24"/>
-          <w:highlight w:val="yellow"/>
-        </w:rPr>
-        <w:t xml:space="preserve"> presents and discusses Lumen’s ability to achieve its goal </w:t>
-      </w:r>
-      <w:r>
-        <w:rPr>
-          <w:rFonts w:ascii="Times New Roman" w:hAnsi="Times New Roman" w:cs="Times New Roman"/>
-          <w:sz w:val="24"/>
-          <w:szCs w:val="24"/>
-          <w:highlight w:val="yellow"/>
+        </w:rPr>
+        <w:lastRenderedPageBreak/>
+        <w:t>5.Results</w:t>
+      </w:r>
+      <w:r>
+        <w:rPr>
+          <w:rFonts w:ascii="Times New Roman" w:hAnsi="Times New Roman" w:cs="Times New Roman"/>
+          <w:sz w:val="24"/>
+          <w:szCs w:val="24"/>
+        </w:rPr>
+        <w:t xml:space="preserve"> </w:t>
+      </w:r>
+      <w:r>
+        <w:rPr>
+          <w:rFonts w:ascii="Times New Roman" w:hAnsi="Times New Roman" w:cs="Times New Roman"/>
+          <w:sz w:val="24"/>
+          <w:szCs w:val="24"/>
+        </w:rPr>
+        <w:t xml:space="preserve">presents and discusses Lumen’s ability to achieve its goal </w:t>
+      </w:r>
+      <w:r>
+        <w:rPr>
+          <w:rFonts w:ascii="Times New Roman" w:hAnsi="Times New Roman" w:cs="Times New Roman"/>
+          <w:sz w:val="24"/>
+          <w:szCs w:val="24"/>
         </w:rPr>
         <w:t xml:space="preserve">as </w:t>
       </w:r>
@@ -1348,7 +1334,6 @@
           <w:rFonts w:ascii="Times New Roman" w:hAnsi="Times New Roman" w:cs="Times New Roman"/>
           <w:sz w:val="24"/>
           <w:szCs w:val="24"/>
-          <w:highlight w:val="yellow"/>
         </w:rPr>
         <w:t>measured via metrics and user studies</w:t>
       </w:r>
@@ -1357,7 +1342,6 @@
           <w:rFonts w:ascii="Times New Roman" w:hAnsi="Times New Roman" w:cs="Times New Roman"/>
           <w:sz w:val="24"/>
           <w:szCs w:val="24"/>
-          <w:highlight w:val="yellow"/>
         </w:rPr>
         <w:t>.</w:t>
       </w:r>
@@ -2181,6 +2165,7 @@
           <w:sz w:val="24"/>
           <w:szCs w:val="24"/>
         </w:rPr>
+        <w:lastRenderedPageBreak/>
         <w:tab/>
         <w:t xml:space="preserve">The </w:t>
       </w:r>
@@ -2254,16 +2239,7 @@
           <w:sz w:val="24"/>
           <w:szCs w:val="24"/>
         </w:rPr>
-        <w:t xml:space="preserve"> index page, the user can then either do a fast query search for a course if they already have an </w:t>
-      </w:r>
-      <w:r>
-        <w:rPr>
-          <w:rFonts w:ascii="Times New Roman" w:hAnsi="Times New Roman" w:cs="Times New Roman"/>
-          <w:sz w:val="24"/>
-          <w:szCs w:val="24"/>
-        </w:rPr>
-        <w:lastRenderedPageBreak/>
-        <w:t>idea in mind, or allow us to recommend them courses by clicking on the “Enlighten me” button on the bottom</w:t>
+        <w:t xml:space="preserve"> index page, the user can then either do a fast query search for a course if they already have an idea in mind, or allow us to recommend them courses by clicking on the “Enlighten me” button on the bottom</w:t>
       </w:r>
       <w:r>
         <w:rPr>
@@ -3622,7 +3598,7 @@
           <w:sz w:val="24"/>
           <w:szCs w:val="24"/>
         </w:rPr>
-        <w:t xml:space="preserve"> ranked in order of descending relevance. The left-hand component of each result was styled to be reminiscent of a chalkboard and presents information about the course’s department, number, title, and professor, while the right-hand component presents the overall rating of the course from the most recent semester it was offered, as well as a sample selection of student comments regarding the course. Clicking on the left-hand </w:t>
+        <w:t xml:space="preserve"> ranked in order of descending relevance. The left-hand component of each result was styled to be reminiscent of a chalkboard and presents </w:t>
       </w:r>
       <w:r>
         <w:rPr>
@@ -3631,25 +3607,7 @@
           <w:szCs w:val="24"/>
         </w:rPr>
         <w:lastRenderedPageBreak/>
-        <w:t xml:space="preserve">component of each score reveals a more detailed breakdown of each course’s ratings from the most recent offering into Classes, Coursework &amp; Exams, Readings, Classes, and </w:t>
-      </w:r>
-      <w:proofErr w:type="gramStart"/>
-      <w:r>
-        <w:rPr>
-          <w:rFonts w:ascii="Times New Roman" w:hAnsi="Times New Roman" w:cs="Times New Roman"/>
-          <w:sz w:val="24"/>
-          <w:szCs w:val="24"/>
-        </w:rPr>
-        <w:t>Overall</w:t>
-      </w:r>
-      <w:proofErr w:type="gramEnd"/>
-      <w:r>
-        <w:rPr>
-          <w:rFonts w:ascii="Times New Roman" w:hAnsi="Times New Roman" w:cs="Times New Roman"/>
-          <w:sz w:val="24"/>
-          <w:szCs w:val="24"/>
-        </w:rPr>
-        <w:t>, with the individual ratings presented in a chalk-colored bar graph format. A link to the course’s Registrar’s page is also provided for each result, allowing the user to quickly and conveniently view the course’s official page if the user wishes to do so.</w:t>
+        <w:t>information about the course’s department, number, title, and professor, while the right-hand component presents the overall rating of the course from the most recent semester it was offered, as well as a sample selection of student comments regarding the course. Clicking on the left-hand component of each score reveals a more detailed breakdown of each course’s ratings from the most recent offering into Classes, Coursework &amp; Exams, Readings, Classes, and Overall, with the individual ratings presented in a chalk-colored bar graph format. A link to the course’s Registrar’s page is also provided for each result, allowing the user to quickly and conveniently view the course’s official page if the user wishes to do so.</w:t>
       </w:r>
     </w:p>
     <w:p>
@@ -3709,27 +3667,8 @@
           <w:szCs w:val="24"/>
         </w:rPr>
         <w:tab/>
-        <w:t xml:space="preserve">At its core, our search system utilizes </w:t>
-      </w:r>
-      <w:proofErr w:type="spellStart"/>
-      <w:r>
-        <w:rPr>
-          <w:rFonts w:ascii="Times New Roman" w:hAnsi="Times New Roman" w:cs="Times New Roman"/>
-          <w:sz w:val="24"/>
-          <w:szCs w:val="24"/>
-        </w:rPr>
-        <w:t>tf-idf</w:t>
-      </w:r>
-      <w:proofErr w:type="spellEnd"/>
-      <w:r>
-        <w:rPr>
-          <w:rFonts w:ascii="Times New Roman" w:hAnsi="Times New Roman" w:cs="Times New Roman"/>
-          <w:sz w:val="24"/>
-          <w:szCs w:val="24"/>
-        </w:rPr>
-        <w:t xml:space="preserve"> weighting of documents scraped from the registrar and student comments, and then adds additional boosts specific to the domain of course searches at Princeton.   The exact details of these boosts will be discussed in greater detail in section </w:t>
-      </w:r>
-      <w:proofErr w:type="spellStart"/>
+        <w:t xml:space="preserve">At its core, our search system utilizes tf-idf weighting of documents scraped from the registrar and student comments, and then adds additional boosts specific to the domain of course searches at Princeton.   The exact details of these boosts will be discussed in greater detail in section </w:t>
+      </w:r>
       <w:r>
         <w:rPr>
           <w:rFonts w:ascii="Times New Roman" w:hAnsi="Times New Roman" w:cs="Times New Roman"/>
@@ -3739,7 +3678,6 @@
         </w:rPr>
         <w:t>SECTION</w:t>
       </w:r>
-      <w:proofErr w:type="spellEnd"/>
       <w:r>
         <w:rPr>
           <w:rFonts w:ascii="Times New Roman" w:hAnsi="Times New Roman" w:cs="Times New Roman"/>
@@ -3787,6 +3725,7 @@
           <w:sz w:val="24"/>
           <w:szCs w:val="24"/>
         </w:rPr>
+        <w:lastRenderedPageBreak/>
         <w:t xml:space="preserve">If the user instead wants </w:t>
       </w:r>
       <w:r>
@@ -3811,16 +3750,7 @@
           <w:sz w:val="24"/>
           <w:szCs w:val="24"/>
         </w:rPr>
-        <w:t xml:space="preserve">personalized recommendations based on their course history instead (“Enlighten me”), then we check for a cookie that indicates the user has already provided their course history. If such a cookie does exist, then the user is taken directly to the results page. Otherwise, if no such cookie exists, then the user is redirected to an input page </w:t>
-      </w:r>
-      <w:r>
-        <w:rPr>
-          <w:rFonts w:ascii="Times New Roman" w:hAnsi="Times New Roman" w:cs="Times New Roman"/>
-          <w:sz w:val="24"/>
-          <w:szCs w:val="24"/>
-        </w:rPr>
-        <w:lastRenderedPageBreak/>
-        <w:t>where they are asked to enter past courses and ratings (scale of 1-5 or “Hate” to “Amazing”) for each course. By default, this input page starts by showing freshman year with four courses per semester; users can then choose to add additional courses for each semester (max seven courses per semester) or add/remove years (max junior year) as needed. The user can also select their major and certificate if they wish to do so. Once the user finishes and clicks on the “Inspire” button, the inputted course data is then saved to a cookie and the top twenty personalized recommendations are presented to the user. These results are styled identically to the query search results so as to maintain a consistent user experience, but if a course happens to fulfill a major or certificate requirement for the user, then an additional notification will appear on the left-hand side of that result. If the user wishes to edit or update their course history, then they are also able to do so from the results page by clicking on the prompt near the top of the page. Course and ratings data will automatically be read and parsed from the cookie then loaded so as to save the user the hassle inputting everything again.</w:t>
+        <w:t>personalized recommendations based on their course history instead (“Enlighten me”), then we check for a cookie that indicates the user has already provided their course history. If such a cookie does exist, then the user is taken directly to the results page. Otherwise, if no such cookie exists, then the user is redirected to an input page where they are asked to enter past courses and ratings (scale of 1-5 or “Hate” to “Amazing”) for each course. By default, this input page starts by showing freshman year with four courses per semester; users can then choose to add additional courses for each semester (max seven courses per semester) or add/remove years (max junior year) as needed. The user can also select their major and certificate if they wish to do so. Once the user finishes and clicks on the “Inspire” button, the inputted course data is then saved to a cookie and the top twenty personalized recommendations are presented to the user. These results are styled identically to the query search results so as to maintain a consistent user experience, but if a course happens to fulfill a major or certificate requirement for the user, then an additional notification will appear on the left-hand side of that result. If the user wishes to edit or update their course history, then they are also able to do so from the results page by clicking on the prompt near the top of the page. Course and ratings data will automatically be read and parsed from the cookie then loaded so as to save the user the hassle inputting everything again.</w:t>
       </w:r>
     </w:p>
     <w:p>
@@ -3893,6 +3823,7 @@
           <w:sz w:val="24"/>
           <w:szCs w:val="24"/>
         </w:rPr>
+        <w:lastRenderedPageBreak/>
         <w:t>4.1 Data Pipeline</w:t>
       </w:r>
     </w:p>
@@ -3912,7 +3843,41 @@
           <w:szCs w:val="24"/>
         </w:rPr>
         <w:tab/>
-        <w:t xml:space="preserve">For this system, documents are defined to be the combination of data scraped from the course registrar and from comments and ratings provided by students. Specifically, we heavily modified a web crawler provided by COS 333 in order to automatically download every course </w:t>
+        <w:t xml:space="preserve">For this system, documents are defined to be the combination of data scraped from the course registrar and from comments and ratings provided by students. Specifically, we heavily modified a web crawler provided by COS 333 in order to automatically download every course page from the registrar since Fall of 2013. Then, it automatically scrapes the title, professors, department/catalog number, description, and prerequisite fields from each html file and uses this to generate a csv file containing all relevant features. In addition, we received three more csv files from the Registrar's office containing the ratings and comments for all courses since Fall of 2013. However, a few hundred of the comments are improperly formatted (and in a myriad of different improper formats). As a result, a small number of comments were ignored. Then, we collect all known information for each course id, and create various data structures for quickly looking up relevant information, preferring to redundantly use memory in order to increase performance since the memory used is still well within a typical laptop's memory constraints. In order to create the documents used for tf-idf processing, we joined together all collected information (as listed above) for a course id, across all semesters. Then, we utilized the TfidfVectorizer in the Scikit-Learn </w:t>
+      </w:r>
+      <w:r>
+        <w:rPr>
+          <w:rFonts w:ascii="Times New Roman" w:hAnsi="Times New Roman" w:cs="Times New Roman"/>
+          <w:sz w:val="24"/>
+          <w:szCs w:val="24"/>
+          <w:shd w:val="clear" w:color="auto" w:fill="FFFF00"/>
+        </w:rPr>
+        <w:t>CITE</w:t>
+      </w:r>
+      <w:r>
+        <w:rPr>
+          <w:rFonts w:ascii="Times New Roman" w:hAnsi="Times New Roman" w:cs="Times New Roman"/>
+          <w:sz w:val="24"/>
+          <w:szCs w:val="24"/>
+        </w:rPr>
+        <w:t xml:space="preserve"> python module. Here, we use a set of 300 pre-defined English stop words from the Glasgow Information Retrieval Group </w:t>
+      </w:r>
+      <w:r>
+        <w:rPr>
+          <w:rFonts w:ascii="Times New Roman" w:hAnsi="Times New Roman" w:cs="Times New Roman"/>
+          <w:sz w:val="24"/>
+          <w:szCs w:val="24"/>
+          <w:shd w:val="clear" w:color="auto" w:fill="FFFF00"/>
+        </w:rPr>
+        <w:t>CITE</w:t>
+      </w:r>
+      <w:r>
+        <w:rPr>
+          <w:rFonts w:ascii="Times New Roman" w:hAnsi="Times New Roman" w:cs="Times New Roman"/>
+          <w:sz w:val="24"/>
+          <w:szCs w:val="24"/>
+        </w:rPr>
+        <w:t xml:space="preserve">. Then, we use a customized version of the NLTK word tokenizer and WordNet lemmatizer that is customized to correctly parse the three letter department names and the two letter distribution names. Additionally, the lemmatizer was customized to also convert all three digit numbers to their “root” course number, i.e., a “435” becomes a “400”. With this lemmatizer, we are able to group terms by their relevant root words, allowing for improved information processing. In addition, </w:t>
       </w:r>
       <w:r>
         <w:rPr>
@@ -3921,185 +3886,7 @@
           <w:szCs w:val="24"/>
         </w:rPr>
         <w:lastRenderedPageBreak/>
-        <w:t xml:space="preserve">page from the registrar since </w:t>
-      </w:r>
-      <w:proofErr w:type="gramStart"/>
-      <w:r>
-        <w:rPr>
-          <w:rFonts w:ascii="Times New Roman" w:hAnsi="Times New Roman" w:cs="Times New Roman"/>
-          <w:sz w:val="24"/>
-          <w:szCs w:val="24"/>
-        </w:rPr>
-        <w:t>Fall</w:t>
-      </w:r>
-      <w:proofErr w:type="gramEnd"/>
-      <w:r>
-        <w:rPr>
-          <w:rFonts w:ascii="Times New Roman" w:hAnsi="Times New Roman" w:cs="Times New Roman"/>
-          <w:sz w:val="24"/>
-          <w:szCs w:val="24"/>
-        </w:rPr>
-        <w:t xml:space="preserve"> of 2013. Then, it automatically scrapes the title, professors, department/catalog number, description, and prerequisite fields from each html file and uses this to generate a csv file containing all relevant features. In addition, we received three more csv files from the Registrar's office containing the ratings and comments for all courses since </w:t>
-      </w:r>
-      <w:proofErr w:type="gramStart"/>
-      <w:r>
-        <w:rPr>
-          <w:rFonts w:ascii="Times New Roman" w:hAnsi="Times New Roman" w:cs="Times New Roman"/>
-          <w:sz w:val="24"/>
-          <w:szCs w:val="24"/>
-        </w:rPr>
-        <w:t>Fall</w:t>
-      </w:r>
-      <w:proofErr w:type="gramEnd"/>
-      <w:r>
-        <w:rPr>
-          <w:rFonts w:ascii="Times New Roman" w:hAnsi="Times New Roman" w:cs="Times New Roman"/>
-          <w:sz w:val="24"/>
-          <w:szCs w:val="24"/>
-        </w:rPr>
-        <w:t xml:space="preserve"> of 2013. However, a few hundred of the comments are improperly formatted (and in a myriad of different improper formats). As a result, a small number of comments were ignored. Then, we collect all known information for each course id, and create various data structures for quickly looking up relevant information, preferring to redundantly use memory in order to increase performance since the memory used is still well within a typical laptop's memory constraints. In order to create the documents used for </w:t>
-      </w:r>
-      <w:proofErr w:type="spellStart"/>
-      <w:r>
-        <w:rPr>
-          <w:rFonts w:ascii="Times New Roman" w:hAnsi="Times New Roman" w:cs="Times New Roman"/>
-          <w:sz w:val="24"/>
-          <w:szCs w:val="24"/>
-        </w:rPr>
-        <w:t>tf-idf</w:t>
-      </w:r>
-      <w:proofErr w:type="spellEnd"/>
-      <w:r>
-        <w:rPr>
-          <w:rFonts w:ascii="Times New Roman" w:hAnsi="Times New Roman" w:cs="Times New Roman"/>
-          <w:sz w:val="24"/>
-          <w:szCs w:val="24"/>
-        </w:rPr>
-        <w:t xml:space="preserve"> processing, we joined together all collected information (as listed above) for a course id, across all semesters. Then, we utilized the </w:t>
-      </w:r>
-      <w:proofErr w:type="spellStart"/>
-      <w:r>
-        <w:rPr>
-          <w:rFonts w:ascii="Times New Roman" w:hAnsi="Times New Roman" w:cs="Times New Roman"/>
-          <w:sz w:val="24"/>
-          <w:szCs w:val="24"/>
-        </w:rPr>
-        <w:t>TfidfVectorizer</w:t>
-      </w:r>
-      <w:proofErr w:type="spellEnd"/>
-      <w:r>
-        <w:rPr>
-          <w:rFonts w:ascii="Times New Roman" w:hAnsi="Times New Roman" w:cs="Times New Roman"/>
-          <w:sz w:val="24"/>
-          <w:szCs w:val="24"/>
-        </w:rPr>
-        <w:t xml:space="preserve"> in the </w:t>
-      </w:r>
-      <w:proofErr w:type="spellStart"/>
-      <w:r>
-        <w:rPr>
-          <w:rFonts w:ascii="Times New Roman" w:hAnsi="Times New Roman" w:cs="Times New Roman"/>
-          <w:sz w:val="24"/>
-          <w:szCs w:val="24"/>
-        </w:rPr>
-        <w:t>Scikit</w:t>
-      </w:r>
-      <w:proofErr w:type="spellEnd"/>
-      <w:r>
-        <w:rPr>
-          <w:rFonts w:ascii="Times New Roman" w:hAnsi="Times New Roman" w:cs="Times New Roman"/>
-          <w:sz w:val="24"/>
-          <w:szCs w:val="24"/>
-        </w:rPr>
-        <w:t xml:space="preserve">-Learn </w:t>
-      </w:r>
-      <w:r>
-        <w:rPr>
-          <w:rFonts w:ascii="Times New Roman" w:hAnsi="Times New Roman" w:cs="Times New Roman"/>
-          <w:sz w:val="24"/>
-          <w:szCs w:val="24"/>
-          <w:shd w:val="clear" w:color="auto" w:fill="FFFF00"/>
-        </w:rPr>
-        <w:t>CITE</w:t>
-      </w:r>
-      <w:r>
-        <w:rPr>
-          <w:rFonts w:ascii="Times New Roman" w:hAnsi="Times New Roman" w:cs="Times New Roman"/>
-          <w:sz w:val="24"/>
-          <w:szCs w:val="24"/>
-        </w:rPr>
-        <w:t xml:space="preserve"> python module. Here, we use a set of 300 pre-defined English stop words from the Glasgow Information Retrieval Group </w:t>
-      </w:r>
-      <w:r>
-        <w:rPr>
-          <w:rFonts w:ascii="Times New Roman" w:hAnsi="Times New Roman" w:cs="Times New Roman"/>
-          <w:sz w:val="24"/>
-          <w:szCs w:val="24"/>
-          <w:shd w:val="clear" w:color="auto" w:fill="FFFF00"/>
-        </w:rPr>
-        <w:t>CITE</w:t>
-      </w:r>
-      <w:r>
-        <w:rPr>
-          <w:rFonts w:ascii="Times New Roman" w:hAnsi="Times New Roman" w:cs="Times New Roman"/>
-          <w:sz w:val="24"/>
-          <w:szCs w:val="24"/>
-        </w:rPr>
-        <w:t xml:space="preserve">. Then, we use a customized version of the NLTK word tokenizer and WordNet </w:t>
-      </w:r>
-      <w:proofErr w:type="spellStart"/>
-      <w:r>
-        <w:rPr>
-          <w:rFonts w:ascii="Times New Roman" w:hAnsi="Times New Roman" w:cs="Times New Roman"/>
-          <w:sz w:val="24"/>
-          <w:szCs w:val="24"/>
-        </w:rPr>
-        <w:t>lemmatizer</w:t>
-      </w:r>
-      <w:proofErr w:type="spellEnd"/>
-      <w:r>
-        <w:rPr>
-          <w:rFonts w:ascii="Times New Roman" w:hAnsi="Times New Roman" w:cs="Times New Roman"/>
-          <w:sz w:val="24"/>
-          <w:szCs w:val="24"/>
-        </w:rPr>
-        <w:t xml:space="preserve"> that is customized to correctly parse the three letter department names and the two letter distribution names. Additionally, the </w:t>
-      </w:r>
-      <w:proofErr w:type="spellStart"/>
-      <w:r>
-        <w:rPr>
-          <w:rFonts w:ascii="Times New Roman" w:hAnsi="Times New Roman" w:cs="Times New Roman"/>
-          <w:sz w:val="24"/>
-          <w:szCs w:val="24"/>
-        </w:rPr>
-        <w:t>lemmatizer</w:t>
-      </w:r>
-      <w:proofErr w:type="spellEnd"/>
-      <w:r>
-        <w:rPr>
-          <w:rFonts w:ascii="Times New Roman" w:hAnsi="Times New Roman" w:cs="Times New Roman"/>
-          <w:sz w:val="24"/>
-          <w:szCs w:val="24"/>
-        </w:rPr>
-        <w:t xml:space="preserve"> was customized to also convert all three digit numbers to their “root” course number, i.e., a “435” becomes a “400”. With this </w:t>
-      </w:r>
-      <w:proofErr w:type="spellStart"/>
-      <w:r>
-        <w:rPr>
-          <w:rFonts w:ascii="Times New Roman" w:hAnsi="Times New Roman" w:cs="Times New Roman"/>
-          <w:sz w:val="24"/>
-          <w:szCs w:val="24"/>
-        </w:rPr>
-        <w:t>lemmatizer</w:t>
-      </w:r>
-      <w:proofErr w:type="spellEnd"/>
-      <w:r>
-        <w:rPr>
-          <w:rFonts w:ascii="Times New Roman" w:hAnsi="Times New Roman" w:cs="Times New Roman"/>
-          <w:sz w:val="24"/>
-          <w:szCs w:val="24"/>
-        </w:rPr>
-        <w:t xml:space="preserve">, we are able to group terms by their relevant root words, allowing for improved information processing. In addition, any term that appears in over 90% of all documents is dropped, and every term that only appears once is dropped. </w:t>
+        <w:t xml:space="preserve">any term that appears in over 90% of all documents is dropped, and every term that only appears once is dropped. </w:t>
       </w:r>
     </w:p>
     <w:p>
@@ -4118,108 +3905,8 @@
           <w:szCs w:val="24"/>
         </w:rPr>
         <w:tab/>
-        <w:t xml:space="preserve">Next, we cluster each document based on the </w:t>
-      </w:r>
-      <w:proofErr w:type="spellStart"/>
-      <w:r>
-        <w:rPr>
-          <w:rFonts w:ascii="Times New Roman" w:hAnsi="Times New Roman" w:cs="Times New Roman"/>
-          <w:sz w:val="24"/>
-          <w:szCs w:val="24"/>
-        </w:rPr>
-        <w:t>tf-idf</w:t>
-      </w:r>
-      <w:proofErr w:type="spellEnd"/>
-      <w:r>
-        <w:rPr>
-          <w:rFonts w:ascii="Times New Roman" w:hAnsi="Times New Roman" w:cs="Times New Roman"/>
-          <w:sz w:val="24"/>
-          <w:szCs w:val="24"/>
-        </w:rPr>
-        <w:t xml:space="preserve"> matrix, using K-Means clustering with K=50 and by </w:t>
-      </w:r>
-      <w:proofErr w:type="spellStart"/>
-      <w:r>
-        <w:rPr>
-          <w:rFonts w:ascii="Times New Roman" w:hAnsi="Times New Roman" w:cs="Times New Roman"/>
-          <w:sz w:val="24"/>
-          <w:szCs w:val="24"/>
-        </w:rPr>
-        <w:t>utilitizing</w:t>
-      </w:r>
-      <w:proofErr w:type="spellEnd"/>
-      <w:r>
-        <w:rPr>
-          <w:rFonts w:ascii="Times New Roman" w:hAnsi="Times New Roman" w:cs="Times New Roman"/>
-          <w:sz w:val="24"/>
-          <w:szCs w:val="24"/>
-        </w:rPr>
-        <w:t xml:space="preserve"> the best clustering in 20 attempts, using an inertia score to rank </w:t>
-      </w:r>
-      <w:proofErr w:type="spellStart"/>
-      <w:r>
-        <w:rPr>
-          <w:rFonts w:ascii="Times New Roman" w:hAnsi="Times New Roman" w:cs="Times New Roman"/>
-          <w:sz w:val="24"/>
-          <w:szCs w:val="24"/>
-        </w:rPr>
-        <w:t>clusterings</w:t>
-      </w:r>
-      <w:proofErr w:type="spellEnd"/>
-      <w:r>
-        <w:rPr>
-          <w:rFonts w:ascii="Times New Roman" w:hAnsi="Times New Roman" w:cs="Times New Roman"/>
-          <w:sz w:val="24"/>
-          <w:szCs w:val="24"/>
-        </w:rPr>
-        <w:t xml:space="preserve">. Although we implemented K-Means, Affinity Propagation, Non-Negative Matrix </w:t>
-      </w:r>
-      <w:r>
-        <w:rPr>
-          <w:rFonts w:ascii="Times New Roman" w:hAnsi="Times New Roman" w:cs="Times New Roman"/>
-          <w:sz w:val="24"/>
-          <w:szCs w:val="24"/>
-        </w:rPr>
-        <w:lastRenderedPageBreak/>
-        <w:t xml:space="preserve">Factorization, Latent </w:t>
-      </w:r>
-      <w:proofErr w:type="spellStart"/>
-      <w:r>
-        <w:rPr>
-          <w:rFonts w:ascii="Times New Roman" w:hAnsi="Times New Roman" w:cs="Times New Roman"/>
-          <w:sz w:val="24"/>
-          <w:szCs w:val="24"/>
-        </w:rPr>
-        <w:t>Dirichlet</w:t>
-      </w:r>
-      <w:proofErr w:type="spellEnd"/>
-      <w:r>
-        <w:rPr>
-          <w:rFonts w:ascii="Times New Roman" w:hAnsi="Times New Roman" w:cs="Times New Roman"/>
-          <w:sz w:val="24"/>
-          <w:szCs w:val="24"/>
-        </w:rPr>
-        <w:t xml:space="preserve"> Allocation, and DBSCAN (using </w:t>
-      </w:r>
-      <w:proofErr w:type="spellStart"/>
-      <w:r>
-        <w:rPr>
-          <w:rFonts w:ascii="Times New Roman" w:hAnsi="Times New Roman" w:cs="Times New Roman"/>
-          <w:sz w:val="24"/>
-          <w:szCs w:val="24"/>
-        </w:rPr>
-        <w:t>Scikit</w:t>
-      </w:r>
-      <w:proofErr w:type="spellEnd"/>
-      <w:r>
-        <w:rPr>
-          <w:rFonts w:ascii="Times New Roman" w:hAnsi="Times New Roman" w:cs="Times New Roman"/>
-          <w:sz w:val="24"/>
-          <w:szCs w:val="24"/>
-        </w:rPr>
-        <w:t xml:space="preserve">-Learn), we found that K-Means qualitatively performed the best. To make this decision, we looked at the most representative features for each cluster produced by each algorithm, and qualitatively decided that the clustering produced by K-Means was the best. From the clusters produced by K-Means, we could easily see a “math cluster”, an “architecture cluster”, an “independent work cluster”, etc., but the same could not be said for each of the other clustering methods. See Section </w:t>
-      </w:r>
-      <w:proofErr w:type="spellStart"/>
+        <w:t xml:space="preserve">Next, we cluster each document based on the tf-idf matrix, using K-Means clustering with K=50 and by utilitizing the best clustering in 20 attempts, using an inertia score to rank clusterings. Although we implemented K-Means, Affinity Propagation, Non-Negative Matrix Factorization, Latent Dirichlet Allocation, and DBSCAN (using Scikit-Learn), we found that K-Means qualitatively performed the best. To make this decision, we looked at the most representative features for each cluster produced by each algorithm, and qualitatively decided that the clustering produced by K-Means was the best. From the clusters produced by K-Means, we could easily see a “math cluster”, an “architecture cluster”, an “independent work cluster”, etc., but the same could not be said for each of the other clustering methods. See Section </w:t>
+      </w:r>
       <w:r>
         <w:rPr>
           <w:rFonts w:ascii="Times New Roman" w:hAnsi="Times New Roman" w:cs="Times New Roman"/>
@@ -4229,7 +3916,6 @@
         </w:rPr>
         <w:t>SECTION</w:t>
       </w:r>
-      <w:proofErr w:type="spellEnd"/>
       <w:r>
         <w:rPr>
           <w:rFonts w:ascii="Times New Roman" w:hAnsi="Times New Roman" w:cs="Times New Roman"/>
@@ -4257,8 +3943,6 @@
         <w:tab/>
         <w:t>After finding a clustering, we then needed a similarity function for points in the K-Means vector space. While a simple inverse distance function was found to achieve decent results, we found that adding a slight transformation to the K-Means space improved results significantly. Here, we define the similarity function between two points as \</w:t>
       </w:r>
-      <w:proofErr w:type="spellStart"/>
-      <w:proofErr w:type="gramStart"/>
       <w:r>
         <w:rPr>
           <w:rFonts w:ascii="Times New Roman" w:hAnsi="Times New Roman" w:cs="Times New Roman"/>
@@ -4266,73 +3950,15 @@
           <w:szCs w:val="24"/>
           <w:shd w:val="clear" w:color="auto" w:fill="FFFF00"/>
         </w:rPr>
-        <w:t>frac</w:t>
-      </w:r>
-      <w:proofErr w:type="spellEnd"/>
-      <w:r>
-        <w:rPr>
-          <w:rFonts w:ascii="Times New Roman" w:hAnsi="Times New Roman" w:cs="Times New Roman"/>
-          <w:sz w:val="24"/>
-          <w:szCs w:val="24"/>
-          <w:shd w:val="clear" w:color="auto" w:fill="FFFF00"/>
-        </w:rPr>
-        <w:t>{</w:t>
-      </w:r>
-      <w:proofErr w:type="gramEnd"/>
-      <w:r>
-        <w:rPr>
-          <w:rFonts w:ascii="Times New Roman" w:hAnsi="Times New Roman" w:cs="Times New Roman"/>
-          <w:sz w:val="24"/>
-          <w:szCs w:val="24"/>
-          <w:shd w:val="clear" w:color="auto" w:fill="FFFF00"/>
-        </w:rPr>
-        <w:t>1}{</w:t>
-      </w:r>
-      <w:proofErr w:type="spellStart"/>
-      <w:r>
-        <w:rPr>
-          <w:rFonts w:ascii="Times New Roman" w:hAnsi="Times New Roman" w:cs="Times New Roman"/>
-          <w:sz w:val="24"/>
-          <w:szCs w:val="24"/>
-          <w:shd w:val="clear" w:color="auto" w:fill="FFFF00"/>
-        </w:rPr>
-        <w:t>Euclidean_distance</w:t>
-      </w:r>
-      <w:proofErr w:type="spellEnd"/>
-      <w:r>
-        <w:rPr>
-          <w:rFonts w:ascii="Times New Roman" w:hAnsi="Times New Roman" w:cs="Times New Roman"/>
-          <w:sz w:val="24"/>
-          <w:szCs w:val="24"/>
-          <w:shd w:val="clear" w:color="auto" w:fill="FFFF00"/>
-        </w:rPr>
-        <w:t xml:space="preserve">(x1, x2)^3 + 0.05 </w:t>
-      </w:r>
-      <w:r>
-        <w:rPr>
-          <w:rFonts w:ascii="Times New Roman" w:hAnsi="Times New Roman" w:cs="Times New Roman"/>
-          <w:sz w:val="24"/>
-          <w:szCs w:val="24"/>
-        </w:rPr>
-        <w:t>}. With this, we then find the similarity between every course and every cluster center, then normalize each vector of similarities with an L1 normalization to produce a probability-</w:t>
-      </w:r>
-      <w:proofErr w:type="spellStart"/>
-      <w:r>
-        <w:rPr>
-          <w:rFonts w:ascii="Times New Roman" w:hAnsi="Times New Roman" w:cs="Times New Roman"/>
-          <w:sz w:val="24"/>
-          <w:szCs w:val="24"/>
-        </w:rPr>
-        <w:t>esque</w:t>
-      </w:r>
-      <w:proofErr w:type="spellEnd"/>
-      <w:r>
-        <w:rPr>
-          <w:rFonts w:ascii="Times New Roman" w:hAnsi="Times New Roman" w:cs="Times New Roman"/>
-          <w:sz w:val="24"/>
-          <w:szCs w:val="24"/>
-        </w:rPr>
-        <w:t xml:space="preserve"> metric for each course. </w:t>
+        <w:t xml:space="preserve">frac{1}{Euclidean_distance(x1, x2)^3 + 0.05 </w:t>
+      </w:r>
+      <w:r>
+        <w:rPr>
+          <w:rFonts w:ascii="Times New Roman" w:hAnsi="Times New Roman" w:cs="Times New Roman"/>
+          <w:sz w:val="24"/>
+          <w:szCs w:val="24"/>
+        </w:rPr>
+        <w:t xml:space="preserve">}. With this, we then find the similarity between every course and every cluster center, then normalize each vector of similarities with an L1 normalization to produce a probability-esque metric for each course. </w:t>
       </w:r>
     </w:p>
     <w:p>
@@ -4351,25 +3977,7 @@
           <w:szCs w:val="24"/>
         </w:rPr>
         <w:tab/>
-        <w:t xml:space="preserve">In addition, we perform an extra step of processing in order to create a graph structure for the courses. In this step, we search every document for the mention of other courses, and then create a dictionary for each course that contains each course mentioned as the key and the number of times it was mentioned as the value. Then, each of these dictionaries is stored as the value in an aggregating dictionary. With this, we then use the </w:t>
-      </w:r>
-      <w:proofErr w:type="spellStart"/>
-      <w:r>
-        <w:rPr>
-          <w:rFonts w:ascii="Times New Roman" w:hAnsi="Times New Roman" w:cs="Times New Roman"/>
-          <w:sz w:val="24"/>
-          <w:szCs w:val="24"/>
-        </w:rPr>
-        <w:t>Networkx</w:t>
-      </w:r>
-      <w:proofErr w:type="spellEnd"/>
-      <w:r>
-        <w:rPr>
-          <w:rFonts w:ascii="Times New Roman" w:hAnsi="Times New Roman" w:cs="Times New Roman"/>
-          <w:sz w:val="24"/>
-          <w:szCs w:val="24"/>
-        </w:rPr>
-        <w:t xml:space="preserve"> module to build a graph where each course id is a node, and mention is an edge. As a result, we end up with many edges between two pairs of nodes (representing many mentions of one course in the other's document and vice versa). These multi-edges are then aggregated into a single undirected edge with weight equal to the number of edges that were collapsed. With this graph, we were able to visualize how </w:t>
+        <w:t xml:space="preserve">In addition, we perform an extra step of processing in order to create a graph structure for the courses. In this step, we search every document for the mention of other courses, and then create a dictionary for each course that contains each course mentioned as the key and the number of times it was mentioned as the value. Then, each of these dictionaries is stored as the </w:t>
       </w:r>
       <w:r>
         <w:rPr>
@@ -4378,7 +3986,7 @@
           <w:szCs w:val="24"/>
         </w:rPr>
         <w:lastRenderedPageBreak/>
-        <w:t xml:space="preserve">the courses were structured together, and ultimately we were able to calculate the PageRank for each course by using this graph. </w:t>
+        <w:t xml:space="preserve">value in an aggregating dictionary. With this, we then use the Networkx module to build a graph where each course id is a node, and mention is an edge. As a result, we end up with many edges between two pairs of nodes (representing many mentions of one course in the other's document and vice versa). These multi-edges are then aggregated into a single undirected edge with weight equal to the number of edges that were collapsed. With this graph, we were able to visualize how the courses were structured together, and ultimately we were able to calculate the PageRank for each course by using this graph. </w:t>
       </w:r>
     </w:p>
     <w:p>
@@ -4397,115 +4005,7 @@
           <w:szCs w:val="24"/>
         </w:rPr>
         <w:tab/>
-        <w:t xml:space="preserve">Lastly, we manually constructed a csv file that will contain the course requirements for each major. In this, each row contains the requirements needed to obtain the specified major for that row, and each column contains a group of courses. If a course is taken in each column for a given row (without repeating the same course across columns), then the user has fulfilled all requirements for that major.  In order to save time, but to still demonstrate the proof of </w:t>
-      </w:r>
-      <w:proofErr w:type="spellStart"/>
-      <w:r>
-        <w:rPr>
-          <w:rFonts w:ascii="Times New Roman" w:hAnsi="Times New Roman" w:cs="Times New Roman"/>
-          <w:sz w:val="24"/>
-          <w:szCs w:val="24"/>
-        </w:rPr>
-        <w:t>conecept</w:t>
-      </w:r>
-      <w:proofErr w:type="spellEnd"/>
-      <w:r>
-        <w:rPr>
-          <w:rFonts w:ascii="Times New Roman" w:hAnsi="Times New Roman" w:cs="Times New Roman"/>
-          <w:sz w:val="24"/>
-          <w:szCs w:val="24"/>
-        </w:rPr>
-        <w:t xml:space="preserve">, we only constructed these rows for three majors: Computer Science, Economics, and Anthropology. Additionally, we constructed another csv file with a similar structure that will contain the course requirements for every certificate. Again, to save time while still demonstrating a proof of concept, we only constructed the rows </w:t>
-      </w:r>
-      <w:proofErr w:type="gramStart"/>
-      <w:r>
-        <w:rPr>
-          <w:rFonts w:ascii="Times New Roman" w:hAnsi="Times New Roman" w:cs="Times New Roman"/>
-          <w:sz w:val="24"/>
-          <w:szCs w:val="24"/>
-        </w:rPr>
-        <w:t>for  three</w:t>
-      </w:r>
-      <w:proofErr w:type="gramEnd"/>
-      <w:r>
-        <w:rPr>
-          <w:rFonts w:ascii="Times New Roman" w:hAnsi="Times New Roman" w:cs="Times New Roman"/>
-          <w:sz w:val="24"/>
-          <w:szCs w:val="24"/>
-        </w:rPr>
-        <w:t xml:space="preserve"> certificates: Applications of Computing, Creative Writing, and Linguistics. With these </w:t>
-      </w:r>
-      <w:proofErr w:type="spellStart"/>
-      <w:r>
-        <w:rPr>
-          <w:rFonts w:ascii="Times New Roman" w:hAnsi="Times New Roman" w:cs="Times New Roman"/>
-          <w:sz w:val="24"/>
-          <w:szCs w:val="24"/>
-        </w:rPr>
-        <w:t>csvs</w:t>
-      </w:r>
-      <w:proofErr w:type="spellEnd"/>
-      <w:r>
-        <w:rPr>
-          <w:rFonts w:ascii="Times New Roman" w:hAnsi="Times New Roman" w:cs="Times New Roman"/>
-          <w:sz w:val="24"/>
-          <w:szCs w:val="24"/>
-        </w:rPr>
-        <w:t>, a “Planner” object was constructed that contains methods for determining if a course satisfies any of the requirements for a specified major. In addition, the object pre-computes a matrix where each major is a row</w:t>
-      </w:r>
-      <w:proofErr w:type="gramStart"/>
-      <w:r>
-        <w:rPr>
-          <w:rFonts w:ascii="Times New Roman" w:hAnsi="Times New Roman" w:cs="Times New Roman"/>
-          <w:sz w:val="24"/>
-          <w:szCs w:val="24"/>
-        </w:rPr>
-        <w:t>,  each</w:t>
-      </w:r>
-      <w:proofErr w:type="gramEnd"/>
-      <w:r>
-        <w:rPr>
-          <w:rFonts w:ascii="Times New Roman" w:hAnsi="Times New Roman" w:cs="Times New Roman"/>
-          <w:sz w:val="24"/>
-          <w:szCs w:val="24"/>
-        </w:rPr>
-        <w:t xml:space="preserve"> </w:t>
-      </w:r>
-      <w:proofErr w:type="spellStart"/>
-      <w:r>
-        <w:rPr>
-          <w:rFonts w:ascii="Times New Roman" w:hAnsi="Times New Roman" w:cs="Times New Roman"/>
-          <w:sz w:val="24"/>
-          <w:szCs w:val="24"/>
-        </w:rPr>
-        <w:t>course_id</w:t>
-      </w:r>
-      <w:proofErr w:type="spellEnd"/>
-      <w:r>
-        <w:rPr>
-          <w:rFonts w:ascii="Times New Roman" w:hAnsi="Times New Roman" w:cs="Times New Roman"/>
-          <w:sz w:val="24"/>
-          <w:szCs w:val="24"/>
-        </w:rPr>
-        <w:t xml:space="preserve"> is a column, and each entry is a </w:t>
-      </w:r>
-      <w:proofErr w:type="spellStart"/>
-      <w:r>
-        <w:rPr>
-          <w:rFonts w:ascii="Times New Roman" w:hAnsi="Times New Roman" w:cs="Times New Roman"/>
-          <w:sz w:val="24"/>
-          <w:szCs w:val="24"/>
-        </w:rPr>
-        <w:t>boolean</w:t>
-      </w:r>
-      <w:proofErr w:type="spellEnd"/>
-      <w:r>
-        <w:rPr>
-          <w:rFonts w:ascii="Times New Roman" w:hAnsi="Times New Roman" w:cs="Times New Roman"/>
-          <w:sz w:val="24"/>
-          <w:szCs w:val="24"/>
-        </w:rPr>
-        <w:t xml:space="preserve"> indicating whether that course satisfies any of the requirements for that major. A similar matrix is computed for certificates. As we shall see later, these matrices allow for efficient computation of boost vectors for major/certificate, as ultimately this now amounts to returning a row from each matrix. </w:t>
+        <w:t xml:space="preserve">Lastly, we manually constructed a csv file that will contain the course requirements for each major. In this, each row contains the requirements needed to obtain the specified major for that row, and each column contains a group of courses. If a course is taken in each column for a given row (without repeating the same course across columns), then the user has fulfilled all requirements for that major.  In order to save time, but to still demonstrate the proof of conecept, we only constructed these rows for three majors: Computer Science, Economics, and Anthropology. Additionally, we constructed another csv file with a similar structure that will contain the course requirements for every certificate. Again, to save time while still demonstrating a proof of concept, we only constructed the rows for  three certificates: Applications of Computing, Creative Writing, and Linguistics. With these csvs, a “Planner” object was constructed that contains methods for determining if a course satisfies any of the requirements for a specified major. In addition, the object pre-computes a matrix where each major is a row,  each course_id is a column, and each entry is a boolean indicating whether that course satisfies any of the requirements for that major. A similar matrix is computed for certificates. As we shall see later, these matrices allow for efficient computation of boost vectors for major/certificate, as ultimately this now amounts to returning a row from each matrix. </w:t>
       </w:r>
     </w:p>
     <w:p>
@@ -4527,6 +4027,7 @@
           <w:sz w:val="24"/>
           <w:szCs w:val="24"/>
         </w:rPr>
+        <w:lastRenderedPageBreak/>
         <w:t>4.2 Search</w:t>
       </w:r>
     </w:p>
@@ -4546,88 +4047,7 @@
           <w:szCs w:val="24"/>
         </w:rPr>
         <w:tab/>
-        <w:t xml:space="preserve">As mentioned earlier, the implementation for search primarily uses the </w:t>
-      </w:r>
-      <w:proofErr w:type="spellStart"/>
-      <w:r>
-        <w:rPr>
-          <w:rFonts w:ascii="Times New Roman" w:hAnsi="Times New Roman" w:cs="Times New Roman"/>
-          <w:sz w:val="24"/>
-          <w:szCs w:val="24"/>
-        </w:rPr>
-        <w:t>tf-idf</w:t>
-      </w:r>
-      <w:proofErr w:type="spellEnd"/>
-      <w:r>
-        <w:rPr>
-          <w:rFonts w:ascii="Times New Roman" w:hAnsi="Times New Roman" w:cs="Times New Roman"/>
-          <w:sz w:val="24"/>
-          <w:szCs w:val="24"/>
-        </w:rPr>
-        <w:t xml:space="preserve"> scores to weight each document for a given query. Specifically, we lemmatize the query and then sum the </w:t>
-      </w:r>
-      <w:proofErr w:type="spellStart"/>
-      <w:r>
-        <w:rPr>
-          <w:rFonts w:ascii="Times New Roman" w:hAnsi="Times New Roman" w:cs="Times New Roman"/>
-          <w:sz w:val="24"/>
-          <w:szCs w:val="24"/>
-        </w:rPr>
-        <w:t>tf-idf</w:t>
-      </w:r>
-      <w:proofErr w:type="spellEnd"/>
-      <w:r>
-        <w:rPr>
-          <w:rFonts w:ascii="Times New Roman" w:hAnsi="Times New Roman" w:cs="Times New Roman"/>
-          <w:sz w:val="24"/>
-          <w:szCs w:val="24"/>
-        </w:rPr>
-        <w:t xml:space="preserve"> columns for each transformed query term. Then, we normalize the scores such that the max score is always 1. Next, we boost these scores by a few more factors. First, we boost courses that </w:t>
-      </w:r>
-      <w:r>
-        <w:rPr>
-          <w:rFonts w:ascii="Times New Roman" w:hAnsi="Times New Roman" w:cs="Times New Roman"/>
-          <w:sz w:val="24"/>
-          <w:szCs w:val="24"/>
-        </w:rPr>
-        <w:lastRenderedPageBreak/>
-        <w:t xml:space="preserve">satisfy requirements for the user's major. This is done by retrieving a row from the “Planner” object that specifies whether each </w:t>
-      </w:r>
-      <w:proofErr w:type="spellStart"/>
-      <w:r>
-        <w:rPr>
-          <w:rFonts w:ascii="Times New Roman" w:hAnsi="Times New Roman" w:cs="Times New Roman"/>
-          <w:sz w:val="24"/>
-          <w:szCs w:val="24"/>
-        </w:rPr>
-        <w:t>course_id</w:t>
-      </w:r>
-      <w:proofErr w:type="spellEnd"/>
-      <w:r>
-        <w:rPr>
-          <w:rFonts w:ascii="Times New Roman" w:hAnsi="Times New Roman" w:cs="Times New Roman"/>
-          <w:sz w:val="24"/>
-          <w:szCs w:val="24"/>
-        </w:rPr>
-        <w:t xml:space="preserve"> satisfies any requirement for the user's major. Then, this vector is transformed such that every True entry becomes equal to the desired boost value, and every </w:t>
-      </w:r>
-      <w:proofErr w:type="gramStart"/>
-      <w:r>
-        <w:rPr>
-          <w:rFonts w:ascii="Times New Roman" w:hAnsi="Times New Roman" w:cs="Times New Roman"/>
-          <w:sz w:val="24"/>
-          <w:szCs w:val="24"/>
-        </w:rPr>
-        <w:t>False</w:t>
-      </w:r>
-      <w:proofErr w:type="gramEnd"/>
-      <w:r>
-        <w:rPr>
-          <w:rFonts w:ascii="Times New Roman" w:hAnsi="Times New Roman" w:cs="Times New Roman"/>
-          <w:sz w:val="24"/>
-          <w:szCs w:val="24"/>
-        </w:rPr>
-        <w:t xml:space="preserve"> entry becomes equal to 1. For search, the boost used for majors is 1.3. In addition, we apply a similar boost for courses that satisfy the user's certificate requirements. For search, the boost used for certificate is 1.2. Lastly, we obtain the pre-computed vector of max-normalized PageRank values for each course, and then multiply this vector by the boost value; for search, the boost value used is 1.1. </w:t>
+        <w:t xml:space="preserve">As mentioned earlier, the implementation for search primarily uses the tf-idf scores to weight each document for a given query. Specifically, we lemmatize the query and then sum the tf-idf columns for each transformed query term. Then, we normalize the scores such that the max score is always 1. Next, we boost these scores by a few more factors. First, we boost courses that satisfy requirements for the user's major. This is done by retrieving a row from the “Planner” object that specifies whether each course_id satisfies any requirement for the user's major. Then, this vector is transformed such that every True entry becomes equal to the desired boost value, and every False entry becomes equal to 1. For search, the boost used for majors is 1.3. In addition, we apply a similar boost for courses that satisfy the user's certificate requirements. For search, the boost used for certificate is 1.2. Lastly, we obtain the pre-computed vector of max-normalized PageRank values for each course, and then multiply this vector by the boost value; for search, the boost value used is 1.1. </w:t>
       </w:r>
     </w:p>
     <w:p>
@@ -4646,97 +4066,7 @@
           <w:szCs w:val="24"/>
         </w:rPr>
         <w:tab/>
-        <w:t>Notably, we choose to implement each boost as a multiplicative boost instead of an additive boost. As such, we define the final score for a course as $</w:t>
-      </w:r>
-      <w:proofErr w:type="spellStart"/>
-      <w:r>
-        <w:rPr>
-          <w:rFonts w:ascii="Times New Roman" w:hAnsi="Times New Roman" w:cs="Times New Roman"/>
-          <w:sz w:val="24"/>
-          <w:szCs w:val="24"/>
-        </w:rPr>
-        <w:t>final_score</w:t>
-      </w:r>
-      <w:proofErr w:type="spellEnd"/>
-      <w:r>
-        <w:rPr>
-          <w:rFonts w:ascii="Times New Roman" w:hAnsi="Times New Roman" w:cs="Times New Roman"/>
-          <w:sz w:val="24"/>
-          <w:szCs w:val="24"/>
-        </w:rPr>
-        <w:t xml:space="preserve"> = </w:t>
-      </w:r>
-      <w:proofErr w:type="spellStart"/>
-      <w:r>
-        <w:rPr>
-          <w:rFonts w:ascii="Times New Roman" w:hAnsi="Times New Roman" w:cs="Times New Roman"/>
-          <w:sz w:val="24"/>
-          <w:szCs w:val="24"/>
-        </w:rPr>
-        <w:t>tf-idf_score</w:t>
-      </w:r>
-      <w:proofErr w:type="spellEnd"/>
-      <w:r>
-        <w:rPr>
-          <w:rFonts w:ascii="Times New Roman" w:hAnsi="Times New Roman" w:cs="Times New Roman"/>
-          <w:sz w:val="24"/>
-          <w:szCs w:val="24"/>
-        </w:rPr>
-        <w:t xml:space="preserve"> * </w:t>
-      </w:r>
-      <w:proofErr w:type="spellStart"/>
-      <w:r>
-        <w:rPr>
-          <w:rFonts w:ascii="Times New Roman" w:hAnsi="Times New Roman" w:cs="Times New Roman"/>
-          <w:sz w:val="24"/>
-          <w:szCs w:val="24"/>
-        </w:rPr>
-        <w:t>major_boost</w:t>
-      </w:r>
-      <w:proofErr w:type="spellEnd"/>
-      <w:r>
-        <w:rPr>
-          <w:rFonts w:ascii="Times New Roman" w:hAnsi="Times New Roman" w:cs="Times New Roman"/>
-          <w:sz w:val="24"/>
-          <w:szCs w:val="24"/>
-        </w:rPr>
-        <w:t xml:space="preserve"> * </w:t>
-      </w:r>
-      <w:proofErr w:type="spellStart"/>
-      <w:r>
-        <w:rPr>
-          <w:rFonts w:ascii="Times New Roman" w:hAnsi="Times New Roman" w:cs="Times New Roman"/>
-          <w:sz w:val="24"/>
-          <w:szCs w:val="24"/>
-        </w:rPr>
-        <w:t>certificate_boost</w:t>
-      </w:r>
-      <w:proofErr w:type="spellEnd"/>
-      <w:r>
-        <w:rPr>
-          <w:rFonts w:ascii="Times New Roman" w:hAnsi="Times New Roman" w:cs="Times New Roman"/>
-          <w:sz w:val="24"/>
-          <w:szCs w:val="24"/>
-        </w:rPr>
-        <w:t xml:space="preserve"> * </w:t>
-      </w:r>
-      <w:proofErr w:type="spellStart"/>
-      <w:r>
-        <w:rPr>
-          <w:rFonts w:ascii="Times New Roman" w:hAnsi="Times New Roman" w:cs="Times New Roman"/>
-          <w:sz w:val="24"/>
-          <w:szCs w:val="24"/>
-        </w:rPr>
-        <w:t>pagerank_boost</w:t>
-      </w:r>
-      <w:proofErr w:type="spellEnd"/>
-      <w:r>
-        <w:rPr>
-          <w:rFonts w:ascii="Times New Roman" w:hAnsi="Times New Roman" w:cs="Times New Roman"/>
-          <w:sz w:val="24"/>
-          <w:szCs w:val="24"/>
-        </w:rPr>
-        <w:t xml:space="preserve">$. We chose to implement multiplicative boosting in order to guarantee greater consistency across the score distributions. That is, we're more likely to get a smooth distribution of overall scores, instead of needing to carefully re-weight boosts in order to avoid one from constantly dominating the others. </w:t>
+        <w:t xml:space="preserve">Notably, we choose to implement each boost as a multiplicative boost instead of an additive boost. As such, we define the final score for a course as $final_score = tf-idf_score * major_boost * certificate_boost * pagerank_boost$. We chose to implement multiplicative boosting in order to guarantee greater consistency across the score distributions. That is, we're more likely to get a smooth distribution of overall scores, instead of needing to carefully re-weight boosts in order to avoid one from constantly dominating the others. </w:t>
       </w:r>
     </w:p>
     <w:p>
@@ -4777,25 +4107,16 @@
           <w:szCs w:val="24"/>
         </w:rPr>
         <w:tab/>
-        <w:t>In order to compute recommendations in a quick and efficient manner, we rely on doing as much computation in the pre-processing stage as possible. As a result, much of the computation done for recommendations was mentioned in the Data Pipeline section. Specifically, we are going to be using the vectors for each course that contained the probability-</w:t>
-      </w:r>
-      <w:proofErr w:type="spellStart"/>
-      <w:r>
-        <w:rPr>
-          <w:rFonts w:ascii="Times New Roman" w:hAnsi="Times New Roman" w:cs="Times New Roman"/>
-          <w:sz w:val="24"/>
-          <w:szCs w:val="24"/>
-        </w:rPr>
-        <w:t>esque</w:t>
-      </w:r>
-      <w:proofErr w:type="spellEnd"/>
-      <w:r>
-        <w:rPr>
-          <w:rFonts w:ascii="Times New Roman" w:hAnsi="Times New Roman" w:cs="Times New Roman"/>
-          <w:sz w:val="24"/>
-          <w:szCs w:val="24"/>
-        </w:rPr>
-        <w:t xml:space="preserve"> measure of that course being in each cluster. </w:t>
+        <w:t xml:space="preserve">In order to compute recommendations in a quick and efficient manner, we rely on doing as much computation in the pre-processing stage as possible. As a result, much of the </w:t>
+      </w:r>
+      <w:r>
+        <w:rPr>
+          <w:rFonts w:ascii="Times New Roman" w:hAnsi="Times New Roman" w:cs="Times New Roman"/>
+          <w:sz w:val="24"/>
+          <w:szCs w:val="24"/>
+        </w:rPr>
+        <w:lastRenderedPageBreak/>
+        <w:t xml:space="preserve">computation done for recommendations was mentioned in the Data Pipeline section. Specifically, we are going to be using the vectors for each course that contained the probability-esque measure of that course being in each cluster. </w:t>
       </w:r>
     </w:p>
     <w:p>
@@ -4814,70 +4135,7 @@
           <w:szCs w:val="24"/>
         </w:rPr>
         <w:tab/>
-        <w:t xml:space="preserve">With a dictionary to easily lookup these probability vectors, we begin the recommendation process by initializing a vector of “cluster scores”. Then, we loop through the </w:t>
-      </w:r>
-      <w:r>
-        <w:rPr>
-          <w:rFonts w:ascii="Times New Roman" w:hAnsi="Times New Roman" w:cs="Times New Roman"/>
-          <w:sz w:val="24"/>
-          <w:szCs w:val="24"/>
-        </w:rPr>
-        <w:lastRenderedPageBreak/>
-        <w:t>courses that the user rated. For each course, we first translate the department/catalog number into a course id</w:t>
-      </w:r>
-      <w:proofErr w:type="gramStart"/>
-      <w:r>
-        <w:rPr>
-          <w:rFonts w:ascii="Times New Roman" w:hAnsi="Times New Roman" w:cs="Times New Roman"/>
-          <w:sz w:val="24"/>
-          <w:szCs w:val="24"/>
-        </w:rPr>
-        <w:t>,  and</w:t>
-      </w:r>
-      <w:proofErr w:type="gramEnd"/>
-      <w:r>
-        <w:rPr>
-          <w:rFonts w:ascii="Times New Roman" w:hAnsi="Times New Roman" w:cs="Times New Roman"/>
-          <w:sz w:val="24"/>
-          <w:szCs w:val="24"/>
-        </w:rPr>
-        <w:t xml:space="preserve"> then grab the probability vector for that course. If the user rated this course X, then we add (X-</w:t>
-      </w:r>
-      <w:proofErr w:type="spellStart"/>
-      <w:r>
-        <w:rPr>
-          <w:rFonts w:ascii="Times New Roman" w:hAnsi="Times New Roman" w:cs="Times New Roman"/>
-          <w:sz w:val="24"/>
-          <w:szCs w:val="24"/>
-        </w:rPr>
-        <w:t>mean_rating</w:t>
-      </w:r>
-      <w:proofErr w:type="spellEnd"/>
-      <w:r>
-        <w:rPr>
-          <w:rFonts w:ascii="Times New Roman" w:hAnsi="Times New Roman" w:cs="Times New Roman"/>
-          <w:sz w:val="24"/>
-          <w:szCs w:val="24"/>
-        </w:rPr>
-        <w:t>)*</w:t>
-      </w:r>
-      <w:proofErr w:type="spellStart"/>
-      <w:r>
-        <w:rPr>
-          <w:rFonts w:ascii="Times New Roman" w:hAnsi="Times New Roman" w:cs="Times New Roman"/>
-          <w:sz w:val="24"/>
-          <w:szCs w:val="24"/>
-        </w:rPr>
-        <w:t>prob_vector</w:t>
-      </w:r>
-      <w:proofErr w:type="spellEnd"/>
-      <w:r>
-        <w:rPr>
-          <w:rFonts w:ascii="Times New Roman" w:hAnsi="Times New Roman" w:cs="Times New Roman"/>
-          <w:sz w:val="24"/>
-          <w:szCs w:val="24"/>
-        </w:rPr>
-        <w:t xml:space="preserve"> to the vector of cluster scores. After doing this for each course rated by the user, the “cluster scores” vector can be thought of as a weighted sum of ratings for each cluster. As such, it allows us to assess other courses. So, for every course not rated by the user, we grab its probability vector and then compute the dot product between the “cluster scores” vector and the probability vector to get a personalized rating for the course. Once this is done for every course, we max-normalize the scores and then apply the boosts for major, certificate, and PageRank. Each of these boosts is applied in an identical manner as done in search, with the exception that the boost values are different. For recommendations, the major boost is 1.007, the certificate boost is 1.005, and the PageRank boost is 1.05. </w:t>
+        <w:t xml:space="preserve">With a dictionary to easily lookup these probability vectors, we begin the recommendation process by initializing a vector of “cluster scores”. Then, we loop through the courses that the user rated. For each course, we first translate the department/catalog number into a course id,  and then grab the probability vector for that course. If the user rated this course X, then we add (X-mean_rating)*prob_vector to the vector of cluster scores. After doing this for each course rated by the user, the “cluster scores” vector can be thought of as a weighted sum of ratings for each cluster. As such, it allows us to assess other courses. So, for every course not rated by the user, we grab its probability vector and then compute the dot product between the “cluster scores” vector and the probability vector to get a personalized rating for the course. Once this is done for every course, we max-normalize the scores and then apply the boosts for major, certificate, and PageRank. Each of these boosts is applied in an identical manner as done in search, with the exception that the boost values are different. For recommendations, the major boost is 1.007, the certificate boost is 1.005, and the PageRank boost is 1.05. </w:t>
       </w:r>
     </w:p>
     <w:p>
@@ -5080,11 +4338,11 @@
         <w:tblLook w:val="04A0" w:firstRow="1" w:lastRow="0" w:firstColumn="1" w:lastColumn="0" w:noHBand="0" w:noVBand="1"/>
       </w:tblPr>
       <w:tblGrid>
-        <w:gridCol w:w="1890"/>
-        <w:gridCol w:w="1575"/>
-        <w:gridCol w:w="1575"/>
-        <w:gridCol w:w="1575"/>
-        <w:gridCol w:w="1575"/>
+        <w:gridCol w:w="2070"/>
+        <w:gridCol w:w="1530"/>
+        <w:gridCol w:w="1530"/>
+        <w:gridCol w:w="1530"/>
+        <w:gridCol w:w="1530"/>
         <w:gridCol w:w="1124"/>
       </w:tblGrid>
       <w:tr>
@@ -5093,7 +4351,7 @@
         </w:trPr>
         <w:tc>
           <w:tcPr>
-            <w:tcW w:w="1890" w:type="dxa"/>
+            <w:tcW w:w="2070" w:type="dxa"/>
             <w:tcBorders>
               <w:bottom w:val="single" w:sz="4" w:space="0" w:color="auto"/>
               <w:right w:val="single" w:sz="4" w:space="0" w:color="auto"/>
@@ -5125,7 +4383,7 @@
         </w:tc>
         <w:tc>
           <w:tcPr>
-            <w:tcW w:w="1575" w:type="dxa"/>
+            <w:tcW w:w="1530" w:type="dxa"/>
             <w:tcBorders>
               <w:left w:val="single" w:sz="4" w:space="0" w:color="auto"/>
               <w:bottom w:val="single" w:sz="4" w:space="0" w:color="auto"/>
@@ -5155,7 +4413,7 @@
         </w:tc>
         <w:tc>
           <w:tcPr>
-            <w:tcW w:w="1575" w:type="dxa"/>
+            <w:tcW w:w="1530" w:type="dxa"/>
             <w:tcBorders>
               <w:bottom w:val="single" w:sz="4" w:space="0" w:color="auto"/>
             </w:tcBorders>
@@ -5184,7 +4442,7 @@
         </w:tc>
         <w:tc>
           <w:tcPr>
-            <w:tcW w:w="1575" w:type="dxa"/>
+            <w:tcW w:w="1530" w:type="dxa"/>
             <w:tcBorders>
               <w:bottom w:val="single" w:sz="4" w:space="0" w:color="auto"/>
             </w:tcBorders>
@@ -5213,7 +4471,7 @@
         </w:tc>
         <w:tc>
           <w:tcPr>
-            <w:tcW w:w="1575" w:type="dxa"/>
+            <w:tcW w:w="1530" w:type="dxa"/>
             <w:tcBorders>
               <w:bottom w:val="single" w:sz="4" w:space="0" w:color="auto"/>
             </w:tcBorders>
@@ -5259,7 +4517,6 @@
                 <w:szCs w:val="24"/>
               </w:rPr>
             </w:pPr>
-            <w:proofErr w:type="spellStart"/>
             <w:r>
               <w:rPr>
                 <w:rFonts w:ascii="Times New Roman" w:hAnsi="Times New Roman" w:cs="Times New Roman"/>
@@ -5269,7 +4526,6 @@
               </w:rPr>
               <w:t>Avg</w:t>
             </w:r>
-            <w:proofErr w:type="spellEnd"/>
           </w:p>
         </w:tc>
       </w:tr>
@@ -5279,7 +4535,7 @@
         </w:trPr>
         <w:tc>
           <w:tcPr>
-            <w:tcW w:w="1890" w:type="dxa"/>
+            <w:tcW w:w="2070" w:type="dxa"/>
             <w:tcBorders>
               <w:top w:val="single" w:sz="4" w:space="0" w:color="auto"/>
               <w:right w:val="single" w:sz="4" w:space="0" w:color="auto"/>
@@ -5307,7 +4563,7 @@
         </w:tc>
         <w:tc>
           <w:tcPr>
-            <w:tcW w:w="1575" w:type="dxa"/>
+            <w:tcW w:w="1530" w:type="dxa"/>
             <w:tcBorders>
               <w:top w:val="single" w:sz="4" w:space="0" w:color="auto"/>
               <w:left w:val="single" w:sz="4" w:space="0" w:color="auto"/>
@@ -5336,7 +4592,7 @@
         </w:tc>
         <w:tc>
           <w:tcPr>
-            <w:tcW w:w="1575" w:type="dxa"/>
+            <w:tcW w:w="1530" w:type="dxa"/>
             <w:tcBorders>
               <w:top w:val="single" w:sz="4" w:space="0" w:color="auto"/>
             </w:tcBorders>
@@ -5364,7 +4620,7 @@
         </w:tc>
         <w:tc>
           <w:tcPr>
-            <w:tcW w:w="1575" w:type="dxa"/>
+            <w:tcW w:w="1530" w:type="dxa"/>
             <w:tcBorders>
               <w:top w:val="single" w:sz="4" w:space="0" w:color="auto"/>
             </w:tcBorders>
@@ -5392,7 +4648,7 @@
         </w:tc>
         <w:tc>
           <w:tcPr>
-            <w:tcW w:w="1575" w:type="dxa"/>
+            <w:tcW w:w="1530" w:type="dxa"/>
             <w:tcBorders>
               <w:top w:val="single" w:sz="4" w:space="0" w:color="auto"/>
             </w:tcBorders>
@@ -5444,7 +4700,7 @@
         </w:trPr>
         <w:tc>
           <w:tcPr>
-            <w:tcW w:w="1890" w:type="dxa"/>
+            <w:tcW w:w="2070" w:type="dxa"/>
             <w:tcBorders>
               <w:top w:val="single" w:sz="4" w:space="0" w:color="auto"/>
               <w:right w:val="single" w:sz="4" w:space="0" w:color="auto"/>
@@ -5472,7 +4728,7 @@
         </w:tc>
         <w:tc>
           <w:tcPr>
-            <w:tcW w:w="1575" w:type="dxa"/>
+            <w:tcW w:w="1530" w:type="dxa"/>
             <w:tcBorders>
               <w:top w:val="single" w:sz="4" w:space="0" w:color="auto"/>
               <w:left w:val="single" w:sz="4" w:space="0" w:color="auto"/>
@@ -5508,7 +4764,7 @@
         </w:tc>
         <w:tc>
           <w:tcPr>
-            <w:tcW w:w="1575" w:type="dxa"/>
+            <w:tcW w:w="1530" w:type="dxa"/>
             <w:tcBorders>
               <w:top w:val="single" w:sz="4" w:space="0" w:color="auto"/>
             </w:tcBorders>
@@ -5535,7 +4791,7 @@
         </w:tc>
         <w:tc>
           <w:tcPr>
-            <w:tcW w:w="1575" w:type="dxa"/>
+            <w:tcW w:w="1530" w:type="dxa"/>
             <w:tcBorders>
               <w:top w:val="single" w:sz="4" w:space="0" w:color="auto"/>
             </w:tcBorders>
@@ -5562,7 +4818,7 @@
         </w:tc>
         <w:tc>
           <w:tcPr>
-            <w:tcW w:w="1575" w:type="dxa"/>
+            <w:tcW w:w="1530" w:type="dxa"/>
             <w:tcBorders>
               <w:top w:val="single" w:sz="4" w:space="0" w:color="auto"/>
             </w:tcBorders>
@@ -5577,6 +4833,14 @@
                 <w:szCs w:val="24"/>
               </w:rPr>
             </w:pPr>
+            <w:r>
+              <w:rPr>
+                <w:rFonts w:ascii="Times New Roman" w:hAnsi="Times New Roman" w:cs="Times New Roman"/>
+                <w:sz w:val="24"/>
+                <w:szCs w:val="24"/>
+              </w:rPr>
+              <w:t>4.5</w:t>
+            </w:r>
           </w:p>
         </w:tc>
         <w:tc>
@@ -5596,6 +4860,14 @@
                 <w:szCs w:val="24"/>
               </w:rPr>
             </w:pPr>
+            <w:r>
+              <w:rPr>
+                <w:rFonts w:ascii="Times New Roman" w:hAnsi="Times New Roman" w:cs="Times New Roman"/>
+                <w:sz w:val="24"/>
+                <w:szCs w:val="24"/>
+              </w:rPr>
+              <w:t>4.75</w:t>
+            </w:r>
           </w:p>
         </w:tc>
       </w:tr>
@@ -5605,7 +4877,7 @@
         </w:trPr>
         <w:tc>
           <w:tcPr>
-            <w:tcW w:w="1890" w:type="dxa"/>
+            <w:tcW w:w="2070" w:type="dxa"/>
             <w:tcBorders>
               <w:right w:val="single" w:sz="4" w:space="0" w:color="auto"/>
             </w:tcBorders>
@@ -5628,11 +4900,19 @@
               </w:rPr>
               <w:t>Precision</w:t>
             </w:r>
+            <w:r>
+              <w:rPr>
+                <w:rFonts w:ascii="Times New Roman" w:hAnsi="Times New Roman" w:cs="Times New Roman"/>
+                <w:sz w:val="24"/>
+                <w:szCs w:val="24"/>
+              </w:rPr>
+              <w:t xml:space="preserve"> (narrow)</w:t>
+            </w:r>
           </w:p>
         </w:tc>
         <w:tc>
           <w:tcPr>
-            <w:tcW w:w="1575" w:type="dxa"/>
+            <w:tcW w:w="1530" w:type="dxa"/>
             <w:tcBorders>
               <w:left w:val="single" w:sz="4" w:space="0" w:color="auto"/>
             </w:tcBorders>
@@ -5659,7 +4939,7 @@
         </w:tc>
         <w:tc>
           <w:tcPr>
-            <w:tcW w:w="1575" w:type="dxa"/>
+            <w:tcW w:w="1530" w:type="dxa"/>
             <w:vAlign w:val="center"/>
           </w:tcPr>
           <w:p>
@@ -5683,7 +4963,7 @@
         </w:tc>
         <w:tc>
           <w:tcPr>
-            <w:tcW w:w="1575" w:type="dxa"/>
+            <w:tcW w:w="1530" w:type="dxa"/>
             <w:vAlign w:val="center"/>
           </w:tcPr>
           <w:p>
@@ -5707,7 +4987,7 @@
         </w:tc>
         <w:tc>
           <w:tcPr>
-            <w:tcW w:w="1575" w:type="dxa"/>
+            <w:tcW w:w="1530" w:type="dxa"/>
             <w:vAlign w:val="center"/>
           </w:tcPr>
           <w:p>
@@ -5719,6 +4999,14 @@
                 <w:szCs w:val="24"/>
               </w:rPr>
             </w:pPr>
+            <w:r>
+              <w:rPr>
+                <w:rFonts w:ascii="Times New Roman" w:hAnsi="Times New Roman" w:cs="Times New Roman"/>
+                <w:sz w:val="24"/>
+                <w:szCs w:val="24"/>
+              </w:rPr>
+              <w:t>0.45</w:t>
+            </w:r>
           </w:p>
         </w:tc>
         <w:tc>
@@ -5735,6 +5023,14 @@
                 <w:szCs w:val="24"/>
               </w:rPr>
             </w:pPr>
+            <w:r>
+              <w:rPr>
+                <w:rFonts w:ascii="Times New Roman" w:hAnsi="Times New Roman" w:cs="Times New Roman"/>
+                <w:sz w:val="24"/>
+                <w:szCs w:val="24"/>
+              </w:rPr>
+              <w:t>0.65</w:t>
+            </w:r>
           </w:p>
         </w:tc>
       </w:tr>
@@ -5744,7 +5040,7 @@
         </w:trPr>
         <w:tc>
           <w:tcPr>
-            <w:tcW w:w="1890" w:type="dxa"/>
+            <w:tcW w:w="2070" w:type="dxa"/>
             <w:tcBorders>
               <w:right w:val="single" w:sz="4" w:space="0" w:color="auto"/>
             </w:tcBorders>
@@ -5765,13 +5061,13 @@
                 <w:sz w:val="24"/>
                 <w:szCs w:val="24"/>
               </w:rPr>
-              <w:t>Reciprocal Rank</w:t>
+              <w:t>Precision (strict)</w:t>
             </w:r>
           </w:p>
         </w:tc>
         <w:tc>
           <w:tcPr>
-            <w:tcW w:w="1575" w:type="dxa"/>
+            <w:tcW w:w="1530" w:type="dxa"/>
             <w:tcBorders>
               <w:left w:val="single" w:sz="4" w:space="0" w:color="auto"/>
             </w:tcBorders>
@@ -5792,13 +5088,61 @@
                 <w:sz w:val="24"/>
                 <w:szCs w:val="24"/>
               </w:rPr>
+              <w:t>0.8</w:t>
+            </w:r>
+          </w:p>
+        </w:tc>
+        <w:tc>
+          <w:tcPr>
+            <w:tcW w:w="1530" w:type="dxa"/>
+            <w:vAlign w:val="center"/>
+          </w:tcPr>
+          <w:p>
+            <w:pPr>
+              <w:keepNext/>
+              <w:rPr>
+                <w:rFonts w:ascii="Times New Roman" w:hAnsi="Times New Roman" w:cs="Times New Roman"/>
+                <w:sz w:val="24"/>
+                <w:szCs w:val="24"/>
+              </w:rPr>
+            </w:pPr>
+            <w:r>
+              <w:rPr>
+                <w:rFonts w:ascii="Times New Roman" w:hAnsi="Times New Roman" w:cs="Times New Roman"/>
+                <w:sz w:val="24"/>
+                <w:szCs w:val="24"/>
+              </w:rPr>
+              <w:t>0.8</w:t>
+            </w:r>
+          </w:p>
+        </w:tc>
+        <w:tc>
+          <w:tcPr>
+            <w:tcW w:w="1530" w:type="dxa"/>
+            <w:vAlign w:val="center"/>
+          </w:tcPr>
+          <w:p>
+            <w:pPr>
+              <w:keepNext/>
+              <w:rPr>
+                <w:rFonts w:ascii="Times New Roman" w:hAnsi="Times New Roman" w:cs="Times New Roman"/>
+                <w:sz w:val="24"/>
+                <w:szCs w:val="24"/>
+              </w:rPr>
+            </w:pPr>
+            <w:r>
+              <w:rPr>
+                <w:rFonts w:ascii="Times New Roman" w:hAnsi="Times New Roman" w:cs="Times New Roman"/>
+                <w:sz w:val="24"/>
+                <w:szCs w:val="24"/>
+              </w:rPr>
               <w:t>1</w:t>
             </w:r>
           </w:p>
         </w:tc>
         <w:tc>
           <w:tcPr>
-            <w:tcW w:w="1575" w:type="dxa"/>
+            <w:tcW w:w="1530" w:type="dxa"/>
             <w:vAlign w:val="center"/>
           </w:tcPr>
           <w:p>
@@ -5816,48 +5160,8 @@
                 <w:sz w:val="24"/>
                 <w:szCs w:val="24"/>
               </w:rPr>
-              <w:t>1</w:t>
+              <w:t>0.6</w:t>
             </w:r>
-          </w:p>
-        </w:tc>
-        <w:tc>
-          <w:tcPr>
-            <w:tcW w:w="1575" w:type="dxa"/>
-            <w:vAlign w:val="center"/>
-          </w:tcPr>
-          <w:p>
-            <w:pPr>
-              <w:keepNext/>
-              <w:rPr>
-                <w:rFonts w:ascii="Times New Roman" w:hAnsi="Times New Roman" w:cs="Times New Roman"/>
-                <w:sz w:val="24"/>
-                <w:szCs w:val="24"/>
-              </w:rPr>
-            </w:pPr>
-            <w:r>
-              <w:rPr>
-                <w:rFonts w:ascii="Times New Roman" w:hAnsi="Times New Roman" w:cs="Times New Roman"/>
-                <w:sz w:val="24"/>
-                <w:szCs w:val="24"/>
-              </w:rPr>
-              <w:t>1</w:t>
-            </w:r>
-          </w:p>
-        </w:tc>
-        <w:tc>
-          <w:tcPr>
-            <w:tcW w:w="1575" w:type="dxa"/>
-            <w:vAlign w:val="center"/>
-          </w:tcPr>
-          <w:p>
-            <w:pPr>
-              <w:keepNext/>
-              <w:rPr>
-                <w:rFonts w:ascii="Times New Roman" w:hAnsi="Times New Roman" w:cs="Times New Roman"/>
-                <w:sz w:val="24"/>
-                <w:szCs w:val="24"/>
-              </w:rPr>
-            </w:pPr>
           </w:p>
         </w:tc>
         <w:tc>
@@ -5874,6 +5178,14 @@
                 <w:szCs w:val="24"/>
               </w:rPr>
             </w:pPr>
+            <w:r>
+              <w:rPr>
+                <w:rFonts w:ascii="Times New Roman" w:hAnsi="Times New Roman" w:cs="Times New Roman"/>
+                <w:sz w:val="24"/>
+                <w:szCs w:val="24"/>
+              </w:rPr>
+              <w:t>0.8</w:t>
+            </w:r>
           </w:p>
         </w:tc>
       </w:tr>
@@ -5883,7 +5195,162 @@
         </w:trPr>
         <w:tc>
           <w:tcPr>
-            <w:tcW w:w="1890" w:type="dxa"/>
+            <w:tcW w:w="2070" w:type="dxa"/>
+            <w:tcBorders>
+              <w:right w:val="single" w:sz="4" w:space="0" w:color="auto"/>
+            </w:tcBorders>
+            <w:vAlign w:val="center"/>
+          </w:tcPr>
+          <w:p>
+            <w:pPr>
+              <w:keepNext/>
+              <w:rPr>
+                <w:rFonts w:ascii="Times New Roman" w:hAnsi="Times New Roman" w:cs="Times New Roman"/>
+                <w:sz w:val="24"/>
+                <w:szCs w:val="24"/>
+              </w:rPr>
+            </w:pPr>
+            <w:r>
+              <w:rPr>
+                <w:rFonts w:ascii="Times New Roman" w:hAnsi="Times New Roman" w:cs="Times New Roman"/>
+                <w:sz w:val="24"/>
+                <w:szCs w:val="24"/>
+              </w:rPr>
+              <w:t>Reciprocal Rank</w:t>
+            </w:r>
+          </w:p>
+        </w:tc>
+        <w:tc>
+          <w:tcPr>
+            <w:tcW w:w="1530" w:type="dxa"/>
+            <w:tcBorders>
+              <w:left w:val="single" w:sz="4" w:space="0" w:color="auto"/>
+            </w:tcBorders>
+            <w:vAlign w:val="center"/>
+          </w:tcPr>
+          <w:p>
+            <w:pPr>
+              <w:keepNext/>
+              <w:rPr>
+                <w:rFonts w:ascii="Times New Roman" w:hAnsi="Times New Roman" w:cs="Times New Roman"/>
+                <w:sz w:val="24"/>
+                <w:szCs w:val="24"/>
+              </w:rPr>
+            </w:pPr>
+            <w:r>
+              <w:rPr>
+                <w:rFonts w:ascii="Times New Roman" w:hAnsi="Times New Roman" w:cs="Times New Roman"/>
+                <w:sz w:val="24"/>
+                <w:szCs w:val="24"/>
+              </w:rPr>
+              <w:t>1</w:t>
+            </w:r>
+          </w:p>
+        </w:tc>
+        <w:tc>
+          <w:tcPr>
+            <w:tcW w:w="1530" w:type="dxa"/>
+            <w:vAlign w:val="center"/>
+          </w:tcPr>
+          <w:p>
+            <w:pPr>
+              <w:keepNext/>
+              <w:rPr>
+                <w:rFonts w:ascii="Times New Roman" w:hAnsi="Times New Roman" w:cs="Times New Roman"/>
+                <w:sz w:val="24"/>
+                <w:szCs w:val="24"/>
+              </w:rPr>
+            </w:pPr>
+            <w:r>
+              <w:rPr>
+                <w:rFonts w:ascii="Times New Roman" w:hAnsi="Times New Roman" w:cs="Times New Roman"/>
+                <w:sz w:val="24"/>
+                <w:szCs w:val="24"/>
+              </w:rPr>
+              <w:t>1</w:t>
+            </w:r>
+          </w:p>
+        </w:tc>
+        <w:tc>
+          <w:tcPr>
+            <w:tcW w:w="1530" w:type="dxa"/>
+            <w:vAlign w:val="center"/>
+          </w:tcPr>
+          <w:p>
+            <w:pPr>
+              <w:keepNext/>
+              <w:rPr>
+                <w:rFonts w:ascii="Times New Roman" w:hAnsi="Times New Roman" w:cs="Times New Roman"/>
+                <w:sz w:val="24"/>
+                <w:szCs w:val="24"/>
+              </w:rPr>
+            </w:pPr>
+            <w:r>
+              <w:rPr>
+                <w:rFonts w:ascii="Times New Roman" w:hAnsi="Times New Roman" w:cs="Times New Roman"/>
+                <w:sz w:val="24"/>
+                <w:szCs w:val="24"/>
+              </w:rPr>
+              <w:t>1</w:t>
+            </w:r>
+          </w:p>
+        </w:tc>
+        <w:tc>
+          <w:tcPr>
+            <w:tcW w:w="1530" w:type="dxa"/>
+            <w:vAlign w:val="center"/>
+          </w:tcPr>
+          <w:p>
+            <w:pPr>
+              <w:keepNext/>
+              <w:rPr>
+                <w:rFonts w:ascii="Times New Roman" w:hAnsi="Times New Roman" w:cs="Times New Roman"/>
+                <w:sz w:val="24"/>
+                <w:szCs w:val="24"/>
+              </w:rPr>
+            </w:pPr>
+            <w:r>
+              <w:rPr>
+                <w:rFonts w:ascii="Times New Roman" w:hAnsi="Times New Roman" w:cs="Times New Roman"/>
+                <w:sz w:val="24"/>
+                <w:szCs w:val="24"/>
+              </w:rPr>
+              <w:t>1</w:t>
+            </w:r>
+          </w:p>
+        </w:tc>
+        <w:tc>
+          <w:tcPr>
+            <w:tcW w:w="1124" w:type="dxa"/>
+            <w:vAlign w:val="center"/>
+          </w:tcPr>
+          <w:p>
+            <w:pPr>
+              <w:keepNext/>
+              <w:rPr>
+                <w:rFonts w:ascii="Times New Roman" w:hAnsi="Times New Roman" w:cs="Times New Roman"/>
+                <w:sz w:val="24"/>
+                <w:szCs w:val="24"/>
+              </w:rPr>
+            </w:pPr>
+            <w:r>
+              <w:rPr>
+                <w:rFonts w:ascii="Times New Roman" w:hAnsi="Times New Roman" w:cs="Times New Roman"/>
+                <w:sz w:val="24"/>
+                <w:szCs w:val="24"/>
+              </w:rPr>
+              <w:t>1</w:t>
+            </w:r>
+          </w:p>
+        </w:tc>
+      </w:tr>
+      <w:tr>
+        <w:trPr>
+          <w:trHeight w:val="527"/>
+        </w:trPr>
+        <w:tc>
+          <w:tcPr>
+            <w:tcW w:w="2070" w:type="dxa"/>
             <w:tcBorders>
               <w:bottom w:val="single" w:sz="4" w:space="0" w:color="auto"/>
               <w:right w:val="single" w:sz="4" w:space="0" w:color="auto"/>
@@ -5911,7 +5378,7 @@
         </w:tc>
         <w:tc>
           <w:tcPr>
-            <w:tcW w:w="1575" w:type="dxa"/>
+            <w:tcW w:w="1530" w:type="dxa"/>
             <w:tcBorders>
               <w:left w:val="single" w:sz="4" w:space="0" w:color="auto"/>
               <w:bottom w:val="single" w:sz="4" w:space="0" w:color="auto"/>
@@ -5939,7 +5406,7 @@
         </w:tc>
         <w:tc>
           <w:tcPr>
-            <w:tcW w:w="1575" w:type="dxa"/>
+            <w:tcW w:w="1530" w:type="dxa"/>
             <w:tcBorders>
               <w:bottom w:val="single" w:sz="4" w:space="0" w:color="auto"/>
             </w:tcBorders>
@@ -5966,7 +5433,7 @@
         </w:tc>
         <w:tc>
           <w:tcPr>
-            <w:tcW w:w="1575" w:type="dxa"/>
+            <w:tcW w:w="1530" w:type="dxa"/>
             <w:tcBorders>
               <w:bottom w:val="single" w:sz="4" w:space="0" w:color="auto"/>
             </w:tcBorders>
@@ -5993,7 +5460,7 @@
         </w:tc>
         <w:tc>
           <w:tcPr>
-            <w:tcW w:w="1575" w:type="dxa"/>
+            <w:tcW w:w="1530" w:type="dxa"/>
             <w:tcBorders>
               <w:bottom w:val="single" w:sz="4" w:space="0" w:color="auto"/>
             </w:tcBorders>
@@ -6008,6 +5475,14 @@
                 <w:szCs w:val="24"/>
               </w:rPr>
             </w:pPr>
+            <w:r>
+              <w:rPr>
+                <w:rFonts w:ascii="Times New Roman" w:hAnsi="Times New Roman" w:cs="Times New Roman"/>
+                <w:sz w:val="24"/>
+                <w:szCs w:val="24"/>
+              </w:rPr>
+              <w:t>0.98</w:t>
+            </w:r>
           </w:p>
         </w:tc>
         <w:tc>
@@ -6027,6 +5502,14 @@
                 <w:szCs w:val="24"/>
               </w:rPr>
             </w:pPr>
+            <w:r>
+              <w:rPr>
+                <w:rFonts w:ascii="Times New Roman" w:hAnsi="Times New Roman" w:cs="Times New Roman"/>
+                <w:sz w:val="24"/>
+                <w:szCs w:val="24"/>
+              </w:rPr>
+              <w:t>0.98</w:t>
+            </w:r>
           </w:p>
         </w:tc>
       </w:tr>
@@ -6066,27 +5549,7 @@
           <w:szCs w:val="24"/>
           <w:highlight w:val="yellow"/>
         </w:rPr>
-        <w:t>&lt;</w:t>
-      </w:r>
-      <w:proofErr w:type="gramStart"/>
-      <w:r>
-        <w:rPr>
-          <w:rFonts w:ascii="Times New Roman" w:hAnsi="Times New Roman" w:cs="Times New Roman"/>
-          <w:sz w:val="24"/>
-          <w:szCs w:val="24"/>
-          <w:highlight w:val="yellow"/>
-        </w:rPr>
-        <w:t>discuss</w:t>
-      </w:r>
-      <w:proofErr w:type="gramEnd"/>
-      <w:r>
-        <w:rPr>
-          <w:rFonts w:ascii="Times New Roman" w:hAnsi="Times New Roman" w:cs="Times New Roman"/>
-          <w:sz w:val="24"/>
-          <w:szCs w:val="24"/>
-          <w:highlight w:val="yellow"/>
-        </w:rPr>
-        <w:t>&gt;</w:t>
+        <w:t>&lt;discuss&gt;</w:t>
       </w:r>
     </w:p>
     <w:p>
@@ -6210,11 +5673,11 @@
         <w:tblLook w:val="04A0" w:firstRow="1" w:lastRow="0" w:firstColumn="1" w:lastColumn="0" w:noHBand="0" w:noVBand="1"/>
       </w:tblPr>
       <w:tblGrid>
-        <w:gridCol w:w="1890"/>
-        <w:gridCol w:w="1575"/>
-        <w:gridCol w:w="1575"/>
-        <w:gridCol w:w="1575"/>
-        <w:gridCol w:w="1575"/>
+        <w:gridCol w:w="2070"/>
+        <w:gridCol w:w="1530"/>
+        <w:gridCol w:w="1530"/>
+        <w:gridCol w:w="1530"/>
+        <w:gridCol w:w="1530"/>
         <w:gridCol w:w="1124"/>
       </w:tblGrid>
       <w:tr>
@@ -6223,7 +5686,7 @@
         </w:trPr>
         <w:tc>
           <w:tcPr>
-            <w:tcW w:w="1890" w:type="dxa"/>
+            <w:tcW w:w="2070" w:type="dxa"/>
             <w:tcBorders>
               <w:bottom w:val="single" w:sz="4" w:space="0" w:color="auto"/>
               <w:right w:val="single" w:sz="4" w:space="0" w:color="auto"/>
@@ -6255,7 +5718,7 @@
         </w:tc>
         <w:tc>
           <w:tcPr>
-            <w:tcW w:w="1575" w:type="dxa"/>
+            <w:tcW w:w="1530" w:type="dxa"/>
             <w:tcBorders>
               <w:left w:val="single" w:sz="4" w:space="0" w:color="auto"/>
               <w:bottom w:val="single" w:sz="4" w:space="0" w:color="auto"/>
@@ -6285,7 +5748,7 @@
         </w:tc>
         <w:tc>
           <w:tcPr>
-            <w:tcW w:w="1575" w:type="dxa"/>
+            <w:tcW w:w="1530" w:type="dxa"/>
             <w:tcBorders>
               <w:bottom w:val="single" w:sz="4" w:space="0" w:color="auto"/>
             </w:tcBorders>
@@ -6314,7 +5777,7 @@
         </w:tc>
         <w:tc>
           <w:tcPr>
-            <w:tcW w:w="1575" w:type="dxa"/>
+            <w:tcW w:w="1530" w:type="dxa"/>
             <w:tcBorders>
               <w:bottom w:val="single" w:sz="4" w:space="0" w:color="auto"/>
             </w:tcBorders>
@@ -6343,7 +5806,7 @@
         </w:tc>
         <w:tc>
           <w:tcPr>
-            <w:tcW w:w="1575" w:type="dxa"/>
+            <w:tcW w:w="1530" w:type="dxa"/>
             <w:tcBorders>
               <w:bottom w:val="single" w:sz="4" w:space="0" w:color="auto"/>
             </w:tcBorders>
@@ -6389,7 +5852,6 @@
                 <w:szCs w:val="24"/>
               </w:rPr>
             </w:pPr>
-            <w:proofErr w:type="spellStart"/>
             <w:r>
               <w:rPr>
                 <w:rFonts w:ascii="Times New Roman" w:hAnsi="Times New Roman" w:cs="Times New Roman"/>
@@ -6399,7 +5861,6 @@
               </w:rPr>
               <w:t>Avg</w:t>
             </w:r>
-            <w:proofErr w:type="spellEnd"/>
           </w:p>
         </w:tc>
       </w:tr>
@@ -6409,7 +5870,7 @@
         </w:trPr>
         <w:tc>
           <w:tcPr>
-            <w:tcW w:w="1890" w:type="dxa"/>
+            <w:tcW w:w="2070" w:type="dxa"/>
             <w:tcBorders>
               <w:top w:val="single" w:sz="4" w:space="0" w:color="auto"/>
               <w:right w:val="single" w:sz="4" w:space="0" w:color="auto"/>
@@ -6437,7 +5898,7 @@
         </w:tc>
         <w:tc>
           <w:tcPr>
-            <w:tcW w:w="1575" w:type="dxa"/>
+            <w:tcW w:w="1530" w:type="dxa"/>
             <w:tcBorders>
               <w:top w:val="single" w:sz="4" w:space="0" w:color="auto"/>
               <w:left w:val="single" w:sz="4" w:space="0" w:color="auto"/>
@@ -6465,7 +5926,7 @@
         </w:tc>
         <w:tc>
           <w:tcPr>
-            <w:tcW w:w="1575" w:type="dxa"/>
+            <w:tcW w:w="1530" w:type="dxa"/>
             <w:tcBorders>
               <w:top w:val="single" w:sz="4" w:space="0" w:color="auto"/>
             </w:tcBorders>
@@ -6492,7 +5953,7 @@
         </w:tc>
         <w:tc>
           <w:tcPr>
-            <w:tcW w:w="1575" w:type="dxa"/>
+            <w:tcW w:w="1530" w:type="dxa"/>
             <w:tcBorders>
               <w:top w:val="single" w:sz="4" w:space="0" w:color="auto"/>
             </w:tcBorders>
@@ -6519,7 +5980,7 @@
         </w:tc>
         <w:tc>
           <w:tcPr>
-            <w:tcW w:w="1575" w:type="dxa"/>
+            <w:tcW w:w="1530" w:type="dxa"/>
             <w:tcBorders>
               <w:top w:val="single" w:sz="4" w:space="0" w:color="auto"/>
             </w:tcBorders>
@@ -6534,6 +5995,14 @@
                 <w:szCs w:val="24"/>
               </w:rPr>
             </w:pPr>
+            <w:r>
+              <w:rPr>
+                <w:rFonts w:ascii="Times New Roman" w:hAnsi="Times New Roman" w:cs="Times New Roman"/>
+                <w:sz w:val="24"/>
+                <w:szCs w:val="24"/>
+              </w:rPr>
+              <w:t>4.5</w:t>
+            </w:r>
           </w:p>
         </w:tc>
         <w:tc>
@@ -6553,6 +6022,14 @@
                 <w:szCs w:val="24"/>
               </w:rPr>
             </w:pPr>
+            <w:r>
+              <w:rPr>
+                <w:rFonts w:ascii="Times New Roman" w:hAnsi="Times New Roman" w:cs="Times New Roman"/>
+                <w:sz w:val="24"/>
+                <w:szCs w:val="24"/>
+              </w:rPr>
+              <w:t>4.63</w:t>
+            </w:r>
           </w:p>
         </w:tc>
       </w:tr>
@@ -6562,7 +6039,7 @@
         </w:trPr>
         <w:tc>
           <w:tcPr>
-            <w:tcW w:w="1890" w:type="dxa"/>
+            <w:tcW w:w="2070" w:type="dxa"/>
             <w:tcBorders>
               <w:right w:val="single" w:sz="4" w:space="0" w:color="auto"/>
             </w:tcBorders>
@@ -6585,11 +6062,19 @@
               </w:rPr>
               <w:t>Precision</w:t>
             </w:r>
+            <w:r>
+              <w:rPr>
+                <w:rFonts w:ascii="Times New Roman" w:hAnsi="Times New Roman" w:cs="Times New Roman"/>
+                <w:sz w:val="24"/>
+                <w:szCs w:val="24"/>
+              </w:rPr>
+              <w:t xml:space="preserve"> (narrow)</w:t>
+            </w:r>
           </w:p>
         </w:tc>
         <w:tc>
           <w:tcPr>
-            <w:tcW w:w="1575" w:type="dxa"/>
+            <w:tcW w:w="1530" w:type="dxa"/>
             <w:tcBorders>
               <w:left w:val="single" w:sz="4" w:space="0" w:color="auto"/>
             </w:tcBorders>
@@ -6616,7 +6101,7 @@
         </w:tc>
         <w:tc>
           <w:tcPr>
-            <w:tcW w:w="1575" w:type="dxa"/>
+            <w:tcW w:w="1530" w:type="dxa"/>
             <w:vAlign w:val="center"/>
           </w:tcPr>
           <w:p>
@@ -6640,7 +6125,7 @@
         </w:tc>
         <w:tc>
           <w:tcPr>
-            <w:tcW w:w="1575" w:type="dxa"/>
+            <w:tcW w:w="1530" w:type="dxa"/>
             <w:vAlign w:val="center"/>
           </w:tcPr>
           <w:p>
@@ -6664,7 +6149,7 @@
         </w:tc>
         <w:tc>
           <w:tcPr>
-            <w:tcW w:w="1575" w:type="dxa"/>
+            <w:tcW w:w="1530" w:type="dxa"/>
             <w:vAlign w:val="center"/>
           </w:tcPr>
           <w:p>
@@ -6676,6 +6161,14 @@
                 <w:szCs w:val="24"/>
               </w:rPr>
             </w:pPr>
+            <w:r>
+              <w:rPr>
+                <w:rFonts w:ascii="Times New Roman" w:hAnsi="Times New Roman" w:cs="Times New Roman"/>
+                <w:sz w:val="24"/>
+                <w:szCs w:val="24"/>
+              </w:rPr>
+              <w:t>0.55</w:t>
+            </w:r>
           </w:p>
         </w:tc>
         <w:tc>
@@ -6692,6 +6185,14 @@
                 <w:szCs w:val="24"/>
               </w:rPr>
             </w:pPr>
+            <w:r>
+              <w:rPr>
+                <w:rFonts w:ascii="Times New Roman" w:hAnsi="Times New Roman" w:cs="Times New Roman"/>
+                <w:sz w:val="24"/>
+                <w:szCs w:val="24"/>
+              </w:rPr>
+              <w:t>0.41</w:t>
+            </w:r>
           </w:p>
         </w:tc>
       </w:tr>
@@ -6701,7 +6202,7 @@
         </w:trPr>
         <w:tc>
           <w:tcPr>
-            <w:tcW w:w="1890" w:type="dxa"/>
+            <w:tcW w:w="2070" w:type="dxa"/>
             <w:tcBorders>
               <w:right w:val="single" w:sz="4" w:space="0" w:color="auto"/>
             </w:tcBorders>
@@ -6722,13 +6223,13 @@
                 <w:sz w:val="24"/>
                 <w:szCs w:val="24"/>
               </w:rPr>
-              <w:t>Reciprocal Rank</w:t>
+              <w:t>Precision (broad)</w:t>
             </w:r>
           </w:p>
         </w:tc>
         <w:tc>
           <w:tcPr>
-            <w:tcW w:w="1575" w:type="dxa"/>
+            <w:tcW w:w="1530" w:type="dxa"/>
             <w:tcBorders>
               <w:left w:val="single" w:sz="4" w:space="0" w:color="auto"/>
             </w:tcBorders>
@@ -6749,13 +6250,13 @@
                 <w:sz w:val="24"/>
                 <w:szCs w:val="24"/>
               </w:rPr>
-              <w:t>1</w:t>
+              <w:t>0.65</w:t>
             </w:r>
           </w:p>
         </w:tc>
         <w:tc>
           <w:tcPr>
-            <w:tcW w:w="1575" w:type="dxa"/>
+            <w:tcW w:w="1530" w:type="dxa"/>
             <w:vAlign w:val="center"/>
           </w:tcPr>
           <w:p>
@@ -6773,13 +6274,13 @@
                 <w:sz w:val="24"/>
                 <w:szCs w:val="24"/>
               </w:rPr>
-              <w:t>0.1</w:t>
+              <w:t>0.3</w:t>
             </w:r>
           </w:p>
         </w:tc>
         <w:tc>
           <w:tcPr>
-            <w:tcW w:w="1575" w:type="dxa"/>
+            <w:tcW w:w="1530" w:type="dxa"/>
             <w:vAlign w:val="center"/>
           </w:tcPr>
           <w:p>
@@ -6797,13 +6298,13 @@
                 <w:sz w:val="24"/>
                 <w:szCs w:val="24"/>
               </w:rPr>
-              <w:t>1</w:t>
+              <w:t>0.6</w:t>
             </w:r>
           </w:p>
         </w:tc>
         <w:tc>
           <w:tcPr>
-            <w:tcW w:w="1575" w:type="dxa"/>
+            <w:tcW w:w="1530" w:type="dxa"/>
             <w:vAlign w:val="center"/>
           </w:tcPr>
           <w:p>
@@ -6815,6 +6316,22 @@
                 <w:szCs w:val="24"/>
               </w:rPr>
             </w:pPr>
+            <w:r>
+              <w:rPr>
+                <w:rFonts w:ascii="Times New Roman" w:hAnsi="Times New Roman" w:cs="Times New Roman"/>
+                <w:sz w:val="24"/>
+                <w:szCs w:val="24"/>
+              </w:rPr>
+              <w:t>0.7</w:t>
+            </w:r>
+            <w:r>
+              <w:rPr>
+                <w:rFonts w:ascii="Times New Roman" w:hAnsi="Times New Roman" w:cs="Times New Roman"/>
+                <w:sz w:val="24"/>
+                <w:szCs w:val="24"/>
+              </w:rPr>
+              <w:t>5</w:t>
+            </w:r>
           </w:p>
         </w:tc>
         <w:tc>
@@ -6831,6 +6348,14 @@
                 <w:szCs w:val="24"/>
               </w:rPr>
             </w:pPr>
+            <w:r>
+              <w:rPr>
+                <w:rFonts w:ascii="Times New Roman" w:hAnsi="Times New Roman" w:cs="Times New Roman"/>
+                <w:sz w:val="24"/>
+                <w:szCs w:val="24"/>
+              </w:rPr>
+              <w:t>0.58</w:t>
+            </w:r>
           </w:p>
         </w:tc>
       </w:tr>
@@ -6840,7 +6365,162 @@
         </w:trPr>
         <w:tc>
           <w:tcPr>
-            <w:tcW w:w="1890" w:type="dxa"/>
+            <w:tcW w:w="2070" w:type="dxa"/>
+            <w:tcBorders>
+              <w:right w:val="single" w:sz="4" w:space="0" w:color="auto"/>
+            </w:tcBorders>
+            <w:vAlign w:val="center"/>
+          </w:tcPr>
+          <w:p>
+            <w:pPr>
+              <w:keepNext/>
+              <w:rPr>
+                <w:rFonts w:ascii="Times New Roman" w:hAnsi="Times New Roman" w:cs="Times New Roman"/>
+                <w:sz w:val="24"/>
+                <w:szCs w:val="24"/>
+              </w:rPr>
+            </w:pPr>
+            <w:r>
+              <w:rPr>
+                <w:rFonts w:ascii="Times New Roman" w:hAnsi="Times New Roman" w:cs="Times New Roman"/>
+                <w:sz w:val="24"/>
+                <w:szCs w:val="24"/>
+              </w:rPr>
+              <w:t>Reciprocal Rank</w:t>
+            </w:r>
+          </w:p>
+        </w:tc>
+        <w:tc>
+          <w:tcPr>
+            <w:tcW w:w="1530" w:type="dxa"/>
+            <w:tcBorders>
+              <w:left w:val="single" w:sz="4" w:space="0" w:color="auto"/>
+            </w:tcBorders>
+            <w:vAlign w:val="center"/>
+          </w:tcPr>
+          <w:p>
+            <w:pPr>
+              <w:keepNext/>
+              <w:rPr>
+                <w:rFonts w:ascii="Times New Roman" w:hAnsi="Times New Roman" w:cs="Times New Roman"/>
+                <w:sz w:val="24"/>
+                <w:szCs w:val="24"/>
+              </w:rPr>
+            </w:pPr>
+            <w:r>
+              <w:rPr>
+                <w:rFonts w:ascii="Times New Roman" w:hAnsi="Times New Roman" w:cs="Times New Roman"/>
+                <w:sz w:val="24"/>
+                <w:szCs w:val="24"/>
+              </w:rPr>
+              <w:t>1</w:t>
+            </w:r>
+          </w:p>
+        </w:tc>
+        <w:tc>
+          <w:tcPr>
+            <w:tcW w:w="1530" w:type="dxa"/>
+            <w:vAlign w:val="center"/>
+          </w:tcPr>
+          <w:p>
+            <w:pPr>
+              <w:keepNext/>
+              <w:rPr>
+                <w:rFonts w:ascii="Times New Roman" w:hAnsi="Times New Roman" w:cs="Times New Roman"/>
+                <w:sz w:val="24"/>
+                <w:szCs w:val="24"/>
+              </w:rPr>
+            </w:pPr>
+            <w:r>
+              <w:rPr>
+                <w:rFonts w:ascii="Times New Roman" w:hAnsi="Times New Roman" w:cs="Times New Roman"/>
+                <w:sz w:val="24"/>
+                <w:szCs w:val="24"/>
+              </w:rPr>
+              <w:t>0.1</w:t>
+            </w:r>
+          </w:p>
+        </w:tc>
+        <w:tc>
+          <w:tcPr>
+            <w:tcW w:w="1530" w:type="dxa"/>
+            <w:vAlign w:val="center"/>
+          </w:tcPr>
+          <w:p>
+            <w:pPr>
+              <w:keepNext/>
+              <w:rPr>
+                <w:rFonts w:ascii="Times New Roman" w:hAnsi="Times New Roman" w:cs="Times New Roman"/>
+                <w:sz w:val="24"/>
+                <w:szCs w:val="24"/>
+              </w:rPr>
+            </w:pPr>
+            <w:r>
+              <w:rPr>
+                <w:rFonts w:ascii="Times New Roman" w:hAnsi="Times New Roman" w:cs="Times New Roman"/>
+                <w:sz w:val="24"/>
+                <w:szCs w:val="24"/>
+              </w:rPr>
+              <w:t>1</w:t>
+            </w:r>
+          </w:p>
+        </w:tc>
+        <w:tc>
+          <w:tcPr>
+            <w:tcW w:w="1530" w:type="dxa"/>
+            <w:vAlign w:val="center"/>
+          </w:tcPr>
+          <w:p>
+            <w:pPr>
+              <w:keepNext/>
+              <w:rPr>
+                <w:rFonts w:ascii="Times New Roman" w:hAnsi="Times New Roman" w:cs="Times New Roman"/>
+                <w:sz w:val="24"/>
+                <w:szCs w:val="24"/>
+              </w:rPr>
+            </w:pPr>
+            <w:r>
+              <w:rPr>
+                <w:rFonts w:ascii="Times New Roman" w:hAnsi="Times New Roman" w:cs="Times New Roman"/>
+                <w:sz w:val="24"/>
+                <w:szCs w:val="24"/>
+              </w:rPr>
+              <w:t>1</w:t>
+            </w:r>
+          </w:p>
+        </w:tc>
+        <w:tc>
+          <w:tcPr>
+            <w:tcW w:w="1124" w:type="dxa"/>
+            <w:vAlign w:val="center"/>
+          </w:tcPr>
+          <w:p>
+            <w:pPr>
+              <w:keepNext/>
+              <w:rPr>
+                <w:rFonts w:ascii="Times New Roman" w:hAnsi="Times New Roman" w:cs="Times New Roman"/>
+                <w:sz w:val="24"/>
+                <w:szCs w:val="24"/>
+              </w:rPr>
+            </w:pPr>
+            <w:r>
+              <w:rPr>
+                <w:rFonts w:ascii="Times New Roman" w:hAnsi="Times New Roman" w:cs="Times New Roman"/>
+                <w:sz w:val="24"/>
+                <w:szCs w:val="24"/>
+              </w:rPr>
+              <w:t>0.78</w:t>
+            </w:r>
+          </w:p>
+        </w:tc>
+      </w:tr>
+      <w:tr>
+        <w:trPr>
+          <w:trHeight w:val="554"/>
+        </w:trPr>
+        <w:tc>
+          <w:tcPr>
+            <w:tcW w:w="2070" w:type="dxa"/>
             <w:tcBorders>
               <w:bottom w:val="single" w:sz="4" w:space="0" w:color="auto"/>
               <w:right w:val="single" w:sz="4" w:space="0" w:color="auto"/>
@@ -6868,7 +6548,7 @@
         </w:tc>
         <w:tc>
           <w:tcPr>
-            <w:tcW w:w="1575" w:type="dxa"/>
+            <w:tcW w:w="1530" w:type="dxa"/>
             <w:tcBorders>
               <w:left w:val="single" w:sz="4" w:space="0" w:color="auto"/>
               <w:bottom w:val="single" w:sz="4" w:space="0" w:color="auto"/>
@@ -6896,7 +6576,7 @@
         </w:tc>
         <w:tc>
           <w:tcPr>
-            <w:tcW w:w="1575" w:type="dxa"/>
+            <w:tcW w:w="1530" w:type="dxa"/>
             <w:tcBorders>
               <w:bottom w:val="single" w:sz="4" w:space="0" w:color="auto"/>
             </w:tcBorders>
@@ -6923,7 +6603,7 @@
         </w:tc>
         <w:tc>
           <w:tcPr>
-            <w:tcW w:w="1575" w:type="dxa"/>
+            <w:tcW w:w="1530" w:type="dxa"/>
             <w:tcBorders>
               <w:bottom w:val="single" w:sz="4" w:space="0" w:color="auto"/>
             </w:tcBorders>
@@ -6950,7 +6630,7 @@
         </w:tc>
         <w:tc>
           <w:tcPr>
-            <w:tcW w:w="1575" w:type="dxa"/>
+            <w:tcW w:w="1530" w:type="dxa"/>
             <w:tcBorders>
               <w:bottom w:val="single" w:sz="4" w:space="0" w:color="auto"/>
             </w:tcBorders>
@@ -6965,6 +6645,14 @@
                 <w:szCs w:val="24"/>
               </w:rPr>
             </w:pPr>
+            <w:r>
+              <w:rPr>
+                <w:rFonts w:ascii="Times New Roman" w:hAnsi="Times New Roman" w:cs="Times New Roman"/>
+                <w:sz w:val="24"/>
+                <w:szCs w:val="24"/>
+              </w:rPr>
+              <w:t>0.98</w:t>
+            </w:r>
           </w:p>
         </w:tc>
         <w:tc>
@@ -6984,6 +6672,14 @@
                 <w:szCs w:val="24"/>
               </w:rPr>
             </w:pPr>
+            <w:r>
+              <w:rPr>
+                <w:rFonts w:ascii="Times New Roman" w:hAnsi="Times New Roman" w:cs="Times New Roman"/>
+                <w:sz w:val="24"/>
+                <w:szCs w:val="24"/>
+              </w:rPr>
+              <w:t>0.77</w:t>
+            </w:r>
           </w:p>
         </w:tc>
       </w:tr>
@@ -7027,32 +6723,8 @@
           <w:szCs w:val="24"/>
           <w:highlight w:val="yellow"/>
         </w:rPr>
-        <w:t>&lt;</w:t>
-      </w:r>
-      <w:proofErr w:type="gramStart"/>
-      <w:r>
-        <w:rPr>
-          <w:rFonts w:ascii="Times New Roman" w:hAnsi="Times New Roman"/>
-          <w:bCs/>
-          <w:sz w:val="24"/>
-          <w:szCs w:val="24"/>
-          <w:highlight w:val="yellow"/>
-        </w:rPr>
-        <w:t>discuss</w:t>
-      </w:r>
-      <w:proofErr w:type="gramEnd"/>
-      <w:r>
-        <w:rPr>
-          <w:rFonts w:ascii="Times New Roman" w:hAnsi="Times New Roman"/>
-          <w:bCs/>
-          <w:sz w:val="24"/>
-          <w:szCs w:val="24"/>
-          <w:highlight w:val="yellow"/>
-        </w:rPr>
-        <w:t>&gt;</w:t>
-      </w:r>
-      <w:bookmarkStart w:id="0" w:name="_GoBack"/>
-      <w:bookmarkEnd w:id="0"/>
+        <w:t>&lt;discuss&gt;</w:t>
+      </w:r>
     </w:p>
     <w:p>
       <w:pPr>
@@ -7073,6 +6745,7 @@
           <w:sz w:val="24"/>
           <w:szCs w:val="24"/>
         </w:rPr>
+        <w:lastRenderedPageBreak/>
         <w:t>5.3 PageRank and Course Network Analysis</w:t>
       </w:r>
     </w:p>
@@ -7091,7 +6764,6 @@
           <w:sz w:val="24"/>
           <w:szCs w:val="24"/>
         </w:rPr>
-        <w:lastRenderedPageBreak/>
         <w:tab/>
         <w:t xml:space="preserve">In computing the PageRank scores for each class as mentioned previously, we came across an interesting finding regarding the structure of the course graph. As the edges occur whenever a course's document mentions another course (primarily in the comments or course prerequisites sections), the graph naturally segments itself into a number of connected components that revolve around a particular department (mostly language departments) or source of material. However, there is also an enormous connected component spanning various departments, with 467 courses as nodes and 1041 edges. If the entire graph is denoted as G, then let the subgraph containing this connected component be denoted as G1. </w:t>
       </w:r>
@@ -7112,36 +6784,25 @@
           <w:szCs w:val="24"/>
         </w:rPr>
         <w:tab/>
-        <w:t>For G1, we found that the radius is 7</w:t>
-      </w:r>
-      <w:proofErr w:type="gramStart"/>
-      <w:r>
-        <w:rPr>
-          <w:rFonts w:ascii="Times New Roman" w:hAnsi="Times New Roman" w:cs="Times New Roman"/>
-          <w:sz w:val="24"/>
-          <w:szCs w:val="24"/>
-        </w:rPr>
-        <w:t>,  the</w:t>
-      </w:r>
-      <w:proofErr w:type="gramEnd"/>
-      <w:r>
-        <w:rPr>
-          <w:rFonts w:ascii="Times New Roman" w:hAnsi="Times New Roman" w:cs="Times New Roman"/>
-          <w:sz w:val="24"/>
-          <w:szCs w:val="24"/>
-        </w:rPr>
-        <w:t xml:space="preserve"> max degree is 44, the average degree is 4.458, the mean eccentricity is 8.952, and the average shortest path length is 4.595. In addition, the distribution of degrees follows a power law. As a result, G1 satisfies many of the properties of traditional social networks. </w:t>
-      </w:r>
-    </w:p>
-    <w:p>
-      <w:pPr>
-        <w:spacing w:line="480" w:lineRule="auto"/>
-        <w:rPr>
-          <w:rFonts w:ascii="Times New Roman" w:hAnsi="Times New Roman"/>
-          <w:sz w:val="24"/>
-          <w:szCs w:val="24"/>
-        </w:rPr>
-      </w:pPr>
+        <w:t xml:space="preserve">For G1, we found that the radius is 7,  the max degree is 44, the average degree is 4.458, the mean eccentricity is 8.952, and the average shortest path length is 4.595. In addition, the distribution of degrees follows a power law. As a result, G1 satisfies many of the properties </w:t>
+      </w:r>
+      <w:r>
+        <w:rPr>
+          <w:rFonts w:ascii="Times New Roman" w:hAnsi="Times New Roman" w:cs="Times New Roman"/>
+          <w:sz w:val="24"/>
+          <w:szCs w:val="24"/>
+        </w:rPr>
+        <w:t xml:space="preserve">of </w:t>
+      </w:r>
+      <w:r>
+        <w:rPr>
+          <w:rFonts w:ascii="Times New Roman" w:hAnsi="Times New Roman" w:cs="Times New Roman"/>
+          <w:sz w:val="24"/>
+          <w:szCs w:val="24"/>
+        </w:rPr>
+        <w:lastRenderedPageBreak/>
+        <w:t xml:space="preserve">traditional social networks. </w:t>
+      </w:r>
       <w:r>
         <w:rPr>
           <w:rFonts w:ascii="Times New Roman" w:hAnsi="Times New Roman"/>
@@ -7149,19 +6810,10 @@
           <w:sz w:val="24"/>
           <w:szCs w:val="24"/>
         </w:rPr>
-        <w:lastRenderedPageBreak/>
         <w:drawing>
-          <wp:anchor distT="0" distB="101600" distL="0" distR="0" simplePos="0" relativeHeight="251659264" behindDoc="0" locked="0" layoutInCell="1" allowOverlap="1" wp14:anchorId="0F198B90" wp14:editId="620BD3E6">
-            <wp:simplePos x="0" y="0"/>
-            <wp:positionH relativeFrom="column">
-              <wp:posOffset>12700</wp:posOffset>
-            </wp:positionH>
-            <wp:positionV relativeFrom="paragraph">
-              <wp:posOffset>-219075</wp:posOffset>
-            </wp:positionV>
-            <wp:extent cx="6212840" cy="5092065"/>
+          <wp:inline distT="0" distB="0" distL="0" distR="0">
+            <wp:extent cx="5905500" cy="5092065"/>
             <wp:effectExtent l="0" t="0" r="0" b="0"/>
-            <wp:wrapSquare wrapText="largest"/>
             <wp:docPr id="4" name="Picture"/>
             <wp:cNvGraphicFramePr>
               <a:graphicFrameLocks xmlns:a="http://schemas.openxmlformats.org/drawingml/2006/main" noChangeAspect="1"/>
@@ -7176,7 +6828,13 @@
                     </pic:cNvPicPr>
                   </pic:nvPicPr>
                   <pic:blipFill>
-                    <a:blip r:embed="rId10"/>
+                    <a:blip r:embed="rId10" cstate="print">
+                      <a:extLst>
+                        <a:ext uri="{28A0092B-C50C-407E-A947-70E740481C1C}">
+                          <a14:useLocalDpi xmlns:a14="http://schemas.microsoft.com/office/drawing/2010/main" val="0"/>
+                        </a:ext>
+                      </a:extLst>
+                    </a:blip>
                     <a:stretch>
                       <a:fillRect/>
                     </a:stretch>
@@ -7184,7 +6842,7 @@
                   <pic:spPr bwMode="auto">
                     <a:xfrm>
                       <a:off x="0" y="0"/>
-                      <a:ext cx="6212840" cy="5092065"/>
+                      <a:ext cx="5905500" cy="5092065"/>
                     </a:xfrm>
                     <a:prstGeom prst="rect">
                       <a:avLst/>
@@ -7200,7 +6858,7 @@
                 </pic:pic>
               </a:graphicData>
             </a:graphic>
-          </wp:anchor>
+          </wp:inline>
         </w:drawing>
       </w:r>
     </w:p>
@@ -7450,18 +7108,8 @@
           <w:sz w:val="24"/>
           <w:szCs w:val="24"/>
         </w:rPr>
-        <w:t xml:space="preserve"> </w:t>
-      </w:r>
-      <w:proofErr w:type="spellStart"/>
-      <w:r>
-        <w:rPr>
-          <w:rFonts w:ascii="Times New Roman" w:hAnsi="Times New Roman" w:cs="Times New Roman"/>
-          <w:sz w:val="24"/>
-          <w:szCs w:val="24"/>
-        </w:rPr>
-        <w:t>netID</w:t>
-      </w:r>
-      <w:proofErr w:type="spellEnd"/>
+        <w:t xml:space="preserve"> netID</w:t>
+      </w:r>
       <w:r>
         <w:rPr>
           <w:rFonts w:ascii="Times New Roman" w:hAnsi="Times New Roman" w:cs="Times New Roman"/>

</xml_diff>